<commit_message>
economic.docx has been changed.
</commit_message>
<xml_diff>
--- a/documentation/economic.docx
+++ b/documentation/economic.docx
@@ -33,7 +33,7 @@
     </w:p>
     <w:p>
       <w:pPr>
-        <w:pStyle w:val="HTMLPreformatted"/>
+        <w:pStyle w:val="HTML1"/>
         <w:widowControl/>
         <w:spacing w:before="100" w:after="100"/>
         <w:ind w:firstLine="708"/>
@@ -62,7 +62,7 @@
     </w:p>
     <w:p>
       <w:pPr>
-        <w:pStyle w:val="HTMLPreformatted"/>
+        <w:pStyle w:val="HTML1"/>
         <w:widowControl/>
         <w:spacing w:before="100" w:after="100"/>
         <w:ind w:firstLine="708"/>
@@ -140,7 +140,7 @@
     </w:p>
     <w:p>
       <w:pPr>
-        <w:pStyle w:val="ListParagraph"/>
+        <w:pStyle w:val="10"/>
         <w:spacing w:after="0" w:line="100" w:lineRule="atLeast"/>
         <w:ind w:firstLine="567"/>
         <w:rPr>
@@ -160,7 +160,7 @@
     </w:p>
     <w:p>
       <w:pPr>
-        <w:pStyle w:val="ListParagraph"/>
+        <w:pStyle w:val="10"/>
         <w:spacing w:after="0" w:line="100" w:lineRule="atLeast"/>
         <w:ind w:firstLine="567"/>
         <w:rPr>
@@ -304,7 +304,7 @@
     </w:p>
     <w:p>
       <w:pPr>
-        <w:pStyle w:val="HTMLPreformatted"/>
+        <w:pStyle w:val="HTML1"/>
         <w:widowControl/>
         <w:spacing w:before="100" w:after="100"/>
         <w:ind w:firstLine="708"/>
@@ -333,7 +333,7 @@
     </w:p>
     <w:p>
       <w:pPr>
-        <w:pStyle w:val="HTMLPreformatted"/>
+        <w:pStyle w:val="HTML1"/>
         <w:widowControl/>
         <w:spacing w:before="100" w:after="100"/>
         <w:ind w:firstLine="708"/>
@@ -474,9 +474,10 @@
       </w:tblPr>
       <w:tblGrid>
         <w:gridCol w:w="484"/>
-        <w:gridCol w:w="2604"/>
-        <w:gridCol w:w="2785"/>
-        <w:gridCol w:w="2743"/>
+        <w:gridCol w:w="2718"/>
+        <w:gridCol w:w="2902"/>
+        <w:gridCol w:w="2092"/>
+        <w:gridCol w:w="1884"/>
       </w:tblGrid>
       <w:tr>
         <w:trPr>
@@ -484,7 +485,7 @@
         </w:trPr>
         <w:tc>
           <w:tcPr>
-            <w:tcW w:w="0" w:type="auto"/>
+            <w:tcW w:w="324" w:type="dxa"/>
             <w:tcBorders>
               <w:top w:val="single" w:sz="4" w:space="0" w:color="000000"/>
               <w:left w:val="single" w:sz="4" w:space="0" w:color="000000"/>
@@ -518,7 +519,7 @@
         </w:tc>
         <w:tc>
           <w:tcPr>
-            <w:tcW w:w="2604" w:type="dxa"/>
+            <w:tcW w:w="2740" w:type="dxa"/>
             <w:tcBorders>
               <w:top w:val="single" w:sz="4" w:space="0" w:color="000000"/>
               <w:left w:val="single" w:sz="4" w:space="0" w:color="000000"/>
@@ -571,7 +572,7 @@
         </w:tc>
         <w:tc>
           <w:tcPr>
-            <w:tcW w:w="2785" w:type="dxa"/>
+            <w:tcW w:w="3022" w:type="dxa"/>
             <w:tcBorders>
               <w:top w:val="single" w:sz="4" w:space="0" w:color="000000"/>
               <w:left w:val="single" w:sz="4" w:space="0" w:color="000000"/>
@@ -609,7 +610,7 @@
                 <w:szCs w:val="28"/>
                 <w:lang w:val="ru-RU"/>
               </w:rPr>
-              <w:t>. -</w:t>
+              <w:t xml:space="preserve">. </w:t>
             </w:r>
             <w:r>
               <w:rPr>
@@ -618,22 +619,48 @@
                 <w:szCs w:val="28"/>
                 <w:lang w:val="ru-RU"/>
               </w:rPr>
-              <w:t xml:space="preserve"> ч</w:t>
-            </w:r>
-            <w:r>
+              <w:t>час</w:t>
+            </w:r>
+          </w:p>
+        </w:tc>
+        <w:tc>
+          <w:tcPr>
+            <w:tcW w:w="2092" w:type="dxa"/>
+            <w:tcBorders>
+              <w:top w:val="single" w:sz="4" w:space="0" w:color="000000"/>
+              <w:left w:val="single" w:sz="4" w:space="0" w:color="000000"/>
+              <w:bottom w:val="single" w:sz="4" w:space="0" w:color="000000"/>
+              <w:right w:val="single" w:sz="4" w:space="0" w:color="000000"/>
+            </w:tcBorders>
+            <w:shd w:val="clear" w:color="auto" w:fill="FFFFFF"/>
+            <w:vAlign w:val="center"/>
+          </w:tcPr>
+          <w:p>
+            <w:pPr>
+              <w:spacing w:line="360" w:lineRule="auto"/>
+              <w:ind w:left="-94" w:hanging="47"/>
+              <w:jc w:val="center"/>
               <w:rPr>
                 <w:rFonts w:ascii="Times New Roman" w:hAnsi="Times New Roman"/>
                 <w:sz w:val="28"/>
                 <w:szCs w:val="28"/>
                 <w:lang w:val="ru-RU"/>
               </w:rPr>
-              <w:t>ас</w:t>
-            </w:r>
-          </w:p>
-        </w:tc>
-        <w:tc>
-          <w:tcPr>
-            <w:tcW w:w="2743" w:type="dxa"/>
+            </w:pPr>
+            <w:r>
+              <w:rPr>
+                <w:rFonts w:ascii="Times New Roman" w:hAnsi="Times New Roman"/>
+                <w:sz w:val="28"/>
+                <w:szCs w:val="28"/>
+                <w:lang w:val="ru-RU"/>
+              </w:rPr>
+              <w:t>Исполнитель</w:t>
+            </w:r>
+          </w:p>
+        </w:tc>
+        <w:tc>
+          <w:tcPr>
+            <w:tcW w:w="1902" w:type="dxa"/>
             <w:tcBorders>
               <w:top w:val="single" w:sz="4" w:space="0" w:color="000000"/>
               <w:left w:val="single" w:sz="4" w:space="0" w:color="000000"/>
@@ -673,7 +700,7 @@
         </w:trPr>
         <w:tc>
           <w:tcPr>
-            <w:tcW w:w="0" w:type="auto"/>
+            <w:tcW w:w="324" w:type="dxa"/>
             <w:tcBorders>
               <w:top w:val="single" w:sz="4" w:space="0" w:color="000000"/>
               <w:left w:val="single" w:sz="4" w:space="0" w:color="000000"/>
@@ -707,7 +734,7 @@
         </w:tc>
         <w:tc>
           <w:tcPr>
-            <w:tcW w:w="2604" w:type="dxa"/>
+            <w:tcW w:w="2740" w:type="dxa"/>
             <w:tcBorders>
               <w:top w:val="single" w:sz="4" w:space="0" w:color="000000"/>
               <w:left w:val="single" w:sz="4" w:space="0" w:color="000000"/>
@@ -742,7 +769,7 @@
         </w:tc>
         <w:tc>
           <w:tcPr>
-            <w:tcW w:w="2785" w:type="dxa"/>
+            <w:tcW w:w="3022" w:type="dxa"/>
             <w:tcBorders>
               <w:top w:val="single" w:sz="4" w:space="0" w:color="000000"/>
               <w:left w:val="single" w:sz="4" w:space="0" w:color="000000"/>
@@ -771,13 +798,13 @@
                 <w:szCs w:val="28"/>
                 <w:lang w:val="ru-RU"/>
               </w:rPr>
-              <w:t>30</w:t>
-            </w:r>
-          </w:p>
-        </w:tc>
-        <w:tc>
-          <w:tcPr>
-            <w:tcW w:w="2743" w:type="dxa"/>
+              <w:t>160</w:t>
+            </w:r>
+          </w:p>
+        </w:tc>
+        <w:tc>
+          <w:tcPr>
+            <w:tcW w:w="2092" w:type="dxa"/>
             <w:tcBorders>
               <w:top w:val="single" w:sz="4" w:space="0" w:color="000000"/>
               <w:left w:val="single" w:sz="4" w:space="0" w:color="000000"/>
@@ -805,7 +832,41 @@
                 <w:szCs w:val="28"/>
                 <w:lang w:val="ru-RU"/>
               </w:rPr>
-              <w:t>2</w:t>
+              <w:t>Инженер-проектировщик</w:t>
+            </w:r>
+          </w:p>
+        </w:tc>
+        <w:tc>
+          <w:tcPr>
+            <w:tcW w:w="1902" w:type="dxa"/>
+            <w:tcBorders>
+              <w:top w:val="single" w:sz="4" w:space="0" w:color="000000"/>
+              <w:left w:val="single" w:sz="4" w:space="0" w:color="000000"/>
+              <w:bottom w:val="single" w:sz="4" w:space="0" w:color="000000"/>
+              <w:right w:val="single" w:sz="4" w:space="0" w:color="000000"/>
+            </w:tcBorders>
+            <w:shd w:val="clear" w:color="auto" w:fill="FFFFFF"/>
+            <w:vAlign w:val="center"/>
+          </w:tcPr>
+          <w:p>
+            <w:pPr>
+              <w:spacing w:line="360" w:lineRule="auto"/>
+              <w:jc w:val="center"/>
+              <w:rPr>
+                <w:rFonts w:ascii="Times New Roman" w:hAnsi="Times New Roman"/>
+                <w:sz w:val="28"/>
+                <w:szCs w:val="28"/>
+                <w:lang w:val="ru-RU"/>
+              </w:rPr>
+            </w:pPr>
+            <w:r>
+              <w:rPr>
+                <w:rFonts w:ascii="Times New Roman" w:hAnsi="Times New Roman"/>
+                <w:sz w:val="28"/>
+                <w:szCs w:val="28"/>
+                <w:lang w:val="ru-RU"/>
+              </w:rPr>
+              <w:t>1</w:t>
             </w:r>
           </w:p>
         </w:tc>
@@ -816,7 +877,7 @@
         </w:trPr>
         <w:tc>
           <w:tcPr>
-            <w:tcW w:w="0" w:type="auto"/>
+            <w:tcW w:w="324" w:type="dxa"/>
             <w:tcBorders>
               <w:top w:val="single" w:sz="4" w:space="0" w:color="000000"/>
               <w:left w:val="single" w:sz="4" w:space="0" w:color="000000"/>
@@ -850,7 +911,7 @@
         </w:tc>
         <w:tc>
           <w:tcPr>
-            <w:tcW w:w="2604" w:type="dxa"/>
+            <w:tcW w:w="2740" w:type="dxa"/>
             <w:tcBorders>
               <w:top w:val="single" w:sz="4" w:space="0" w:color="000000"/>
               <w:left w:val="single" w:sz="4" w:space="0" w:color="000000"/>
@@ -885,7 +946,7 @@
         </w:tc>
         <w:tc>
           <w:tcPr>
-            <w:tcW w:w="2785" w:type="dxa"/>
+            <w:tcW w:w="3022" w:type="dxa"/>
             <w:tcBorders>
               <w:top w:val="single" w:sz="4" w:space="0" w:color="000000"/>
               <w:left w:val="single" w:sz="4" w:space="0" w:color="000000"/>
@@ -914,13 +975,74 @@
                 <w:szCs w:val="28"/>
                 <w:lang w:val="ru-RU"/>
               </w:rPr>
-              <w:t>10</w:t>
-            </w:r>
-          </w:p>
-        </w:tc>
-        <w:tc>
-          <w:tcPr>
-            <w:tcW w:w="2743" w:type="dxa"/>
+              <w:t>3</w:t>
+            </w:r>
+            <w:r>
+              <w:rPr>
+                <w:rFonts w:ascii="Times New Roman" w:hAnsi="Times New Roman"/>
+                <w:sz w:val="28"/>
+                <w:szCs w:val="28"/>
+                <w:lang w:val="ru-RU"/>
+              </w:rPr>
+              <w:t>0</w:t>
+            </w:r>
+          </w:p>
+        </w:tc>
+        <w:tc>
+          <w:tcPr>
+            <w:tcW w:w="2092" w:type="dxa"/>
+            <w:tcBorders>
+              <w:top w:val="single" w:sz="4" w:space="0" w:color="000000"/>
+              <w:left w:val="single" w:sz="4" w:space="0" w:color="000000"/>
+              <w:bottom w:val="single" w:sz="4" w:space="0" w:color="000000"/>
+              <w:right w:val="single" w:sz="4" w:space="0" w:color="000000"/>
+            </w:tcBorders>
+            <w:shd w:val="clear" w:color="auto" w:fill="FFFFFF"/>
+            <w:vAlign w:val="center"/>
+          </w:tcPr>
+          <w:p>
+            <w:pPr>
+              <w:ind w:right="-108"/>
+              <w:jc w:val="center"/>
+              <w:rPr>
+                <w:rFonts w:ascii="Times New Roman" w:hAnsi="Times New Roman"/>
+                <w:sz w:val="28"/>
+                <w:szCs w:val="28"/>
+              </w:rPr>
+            </w:pPr>
+            <w:r>
+              <w:rPr>
+                <w:rFonts w:ascii="Times New Roman" w:hAnsi="Times New Roman"/>
+                <w:sz w:val="28"/>
+                <w:szCs w:val="28"/>
+                <w:lang w:val="ru-RU"/>
+              </w:rPr>
+              <w:t xml:space="preserve">Помощник </w:t>
+            </w:r>
+            <w:proofErr w:type="spellStart"/>
+            <w:r>
+              <w:rPr>
+                <w:rFonts w:ascii="Times New Roman" w:hAnsi="Times New Roman"/>
+                <w:sz w:val="28"/>
+                <w:szCs w:val="28"/>
+                <w:lang w:val="ru-RU"/>
+              </w:rPr>
+              <w:t>радиомехан</w:t>
+            </w:r>
+            <w:r>
+              <w:rPr>
+                <w:rFonts w:ascii="Times New Roman" w:hAnsi="Times New Roman"/>
+                <w:sz w:val="28"/>
+                <w:szCs w:val="28"/>
+              </w:rPr>
+              <w:t>ика</w:t>
+            </w:r>
+            <w:proofErr w:type="spellEnd"/>
+          </w:p>
+        </w:tc>
+        <w:tc>
+          <w:tcPr>
+            <w:tcW w:w="1902" w:type="dxa"/>
             <w:tcBorders>
               <w:top w:val="single" w:sz="4" w:space="0" w:color="000000"/>
               <w:left w:val="single" w:sz="4" w:space="0" w:color="000000"/>
@@ -959,7 +1081,7 @@
         </w:trPr>
         <w:tc>
           <w:tcPr>
-            <w:tcW w:w="0" w:type="auto"/>
+            <w:tcW w:w="324" w:type="dxa"/>
             <w:tcBorders>
               <w:top w:val="single" w:sz="4" w:space="0" w:color="000000"/>
               <w:left w:val="single" w:sz="4" w:space="0" w:color="000000"/>
@@ -993,7 +1115,7 @@
         </w:tc>
         <w:tc>
           <w:tcPr>
-            <w:tcW w:w="2604" w:type="dxa"/>
+            <w:tcW w:w="2740" w:type="dxa"/>
             <w:tcBorders>
               <w:top w:val="single" w:sz="4" w:space="0" w:color="000000"/>
               <w:left w:val="single" w:sz="4" w:space="0" w:color="000000"/>
@@ -1028,7 +1150,7 @@
         </w:tc>
         <w:tc>
           <w:tcPr>
-            <w:tcW w:w="2785" w:type="dxa"/>
+            <w:tcW w:w="3022" w:type="dxa"/>
             <w:tcBorders>
               <w:top w:val="single" w:sz="4" w:space="0" w:color="000000"/>
               <w:left w:val="single" w:sz="4" w:space="0" w:color="000000"/>
@@ -1057,13 +1179,57 @@
                 <w:szCs w:val="28"/>
                 <w:lang w:val="ru-RU"/>
               </w:rPr>
-              <w:t>40</w:t>
-            </w:r>
-          </w:p>
-        </w:tc>
-        <w:tc>
-          <w:tcPr>
-            <w:tcW w:w="2743" w:type="dxa"/>
+              <w:t>8</w:t>
+            </w:r>
+            <w:r>
+              <w:rPr>
+                <w:rFonts w:ascii="Times New Roman" w:hAnsi="Times New Roman"/>
+                <w:sz w:val="28"/>
+                <w:szCs w:val="28"/>
+                <w:lang w:val="ru-RU"/>
+              </w:rPr>
+              <w:t>0</w:t>
+            </w:r>
+          </w:p>
+        </w:tc>
+        <w:tc>
+          <w:tcPr>
+            <w:tcW w:w="2092" w:type="dxa"/>
+            <w:tcBorders>
+              <w:top w:val="single" w:sz="4" w:space="0" w:color="000000"/>
+              <w:left w:val="single" w:sz="4" w:space="0" w:color="000000"/>
+              <w:bottom w:val="single" w:sz="4" w:space="0" w:color="000000"/>
+              <w:right w:val="single" w:sz="4" w:space="0" w:color="000000"/>
+            </w:tcBorders>
+            <w:shd w:val="clear" w:color="auto" w:fill="FFFFFF"/>
+            <w:vAlign w:val="center"/>
+          </w:tcPr>
+          <w:p>
+            <w:pPr>
+              <w:spacing w:line="360" w:lineRule="auto"/>
+              <w:jc w:val="center"/>
+              <w:rPr>
+                <w:rFonts w:ascii="Times New Roman" w:hAnsi="Times New Roman"/>
+                <w:sz w:val="28"/>
+                <w:szCs w:val="28"/>
+                <w:lang w:val="ru-RU"/>
+              </w:rPr>
+            </w:pPr>
+            <w:proofErr w:type="spellStart"/>
+            <w:r>
+              <w:rPr>
+                <w:rFonts w:ascii="Times New Roman" w:hAnsi="Times New Roman"/>
+                <w:sz w:val="28"/>
+                <w:szCs w:val="28"/>
+              </w:rPr>
+              <w:t>Радиомеханик</w:t>
+            </w:r>
+            <w:proofErr w:type="spellEnd"/>
+          </w:p>
+        </w:tc>
+        <w:tc>
+          <w:tcPr>
+            <w:tcW w:w="1902" w:type="dxa"/>
             <w:tcBorders>
               <w:top w:val="single" w:sz="4" w:space="0" w:color="000000"/>
               <w:left w:val="single" w:sz="4" w:space="0" w:color="000000"/>
@@ -1102,7 +1268,7 @@
         </w:trPr>
         <w:tc>
           <w:tcPr>
-            <w:tcW w:w="0" w:type="auto"/>
+            <w:tcW w:w="324" w:type="dxa"/>
             <w:tcBorders>
               <w:top w:val="single" w:sz="4" w:space="0" w:color="000000"/>
               <w:left w:val="single" w:sz="4" w:space="0" w:color="000000"/>
@@ -1136,7 +1302,7 @@
         </w:tc>
         <w:tc>
           <w:tcPr>
-            <w:tcW w:w="2604" w:type="dxa"/>
+            <w:tcW w:w="2740" w:type="dxa"/>
             <w:tcBorders>
               <w:top w:val="single" w:sz="4" w:space="0" w:color="000000"/>
               <w:left w:val="single" w:sz="4" w:space="0" w:color="000000"/>
@@ -1171,7 +1337,7 @@
         </w:tc>
         <w:tc>
           <w:tcPr>
-            <w:tcW w:w="2785" w:type="dxa"/>
+            <w:tcW w:w="3022" w:type="dxa"/>
             <w:tcBorders>
               <w:top w:val="single" w:sz="4" w:space="0" w:color="000000"/>
               <w:left w:val="single" w:sz="4" w:space="0" w:color="000000"/>
@@ -1200,13 +1366,57 @@
                 <w:szCs w:val="28"/>
                 <w:lang w:val="ru-RU"/>
               </w:rPr>
-              <w:t>40</w:t>
-            </w:r>
-          </w:p>
-        </w:tc>
-        <w:tc>
-          <w:tcPr>
-            <w:tcW w:w="2743" w:type="dxa"/>
+              <w:t>12</w:t>
+            </w:r>
+            <w:r>
+              <w:rPr>
+                <w:rFonts w:ascii="Times New Roman" w:hAnsi="Times New Roman"/>
+                <w:sz w:val="28"/>
+                <w:szCs w:val="28"/>
+                <w:lang w:val="ru-RU"/>
+              </w:rPr>
+              <w:t>0</w:t>
+            </w:r>
+          </w:p>
+        </w:tc>
+        <w:tc>
+          <w:tcPr>
+            <w:tcW w:w="2092" w:type="dxa"/>
+            <w:tcBorders>
+              <w:top w:val="single" w:sz="4" w:space="0" w:color="000000"/>
+              <w:left w:val="single" w:sz="4" w:space="0" w:color="000000"/>
+              <w:bottom w:val="single" w:sz="4" w:space="0" w:color="000000"/>
+              <w:right w:val="single" w:sz="4" w:space="0" w:color="000000"/>
+            </w:tcBorders>
+            <w:shd w:val="clear" w:color="auto" w:fill="FFFFFF"/>
+            <w:vAlign w:val="center"/>
+          </w:tcPr>
+          <w:p>
+            <w:pPr>
+              <w:spacing w:line="360" w:lineRule="auto"/>
+              <w:jc w:val="center"/>
+              <w:rPr>
+                <w:rFonts w:ascii="Times New Roman" w:hAnsi="Times New Roman"/>
+                <w:sz w:val="28"/>
+                <w:szCs w:val="28"/>
+                <w:lang w:val="ru-RU"/>
+              </w:rPr>
+            </w:pPr>
+            <w:proofErr w:type="spellStart"/>
+            <w:r>
+              <w:rPr>
+                <w:rFonts w:ascii="Times New Roman" w:hAnsi="Times New Roman"/>
+                <w:sz w:val="28"/>
+                <w:szCs w:val="28"/>
+              </w:rPr>
+              <w:t>Программист</w:t>
+            </w:r>
+            <w:proofErr w:type="spellEnd"/>
+          </w:p>
+        </w:tc>
+        <w:tc>
+          <w:tcPr>
+            <w:tcW w:w="1902" w:type="dxa"/>
             <w:tcBorders>
               <w:top w:val="single" w:sz="4" w:space="0" w:color="000000"/>
               <w:left w:val="single" w:sz="4" w:space="0" w:color="000000"/>
@@ -1245,7 +1455,7 @@
         </w:trPr>
         <w:tc>
           <w:tcPr>
-            <w:tcW w:w="0" w:type="auto"/>
+            <w:tcW w:w="324" w:type="dxa"/>
             <w:tcBorders>
               <w:top w:val="single" w:sz="4" w:space="0" w:color="000000"/>
               <w:left w:val="single" w:sz="4" w:space="0" w:color="000000"/>
@@ -1279,7 +1489,7 @@
         </w:tc>
         <w:tc>
           <w:tcPr>
-            <w:tcW w:w="2604" w:type="dxa"/>
+            <w:tcW w:w="2740" w:type="dxa"/>
             <w:tcBorders>
               <w:top w:val="single" w:sz="4" w:space="0" w:color="000000"/>
               <w:left w:val="single" w:sz="4" w:space="0" w:color="000000"/>
@@ -1314,7 +1524,7 @@
         </w:tc>
         <w:tc>
           <w:tcPr>
-            <w:tcW w:w="2785" w:type="dxa"/>
+            <w:tcW w:w="3022" w:type="dxa"/>
             <w:tcBorders>
               <w:top w:val="single" w:sz="4" w:space="0" w:color="000000"/>
               <w:left w:val="single" w:sz="4" w:space="0" w:color="000000"/>
@@ -1343,13 +1553,13 @@
                 <w:szCs w:val="28"/>
                 <w:lang w:val="ru-RU"/>
               </w:rPr>
-              <w:t>8</w:t>
-            </w:r>
-          </w:p>
-        </w:tc>
-        <w:tc>
-          <w:tcPr>
-            <w:tcW w:w="2743" w:type="dxa"/>
+              <w:t>40</w:t>
+            </w:r>
+          </w:p>
+        </w:tc>
+        <w:tc>
+          <w:tcPr>
+            <w:tcW w:w="2092" w:type="dxa"/>
             <w:tcBorders>
               <w:top w:val="single" w:sz="4" w:space="0" w:color="000000"/>
               <w:left w:val="single" w:sz="4" w:space="0" w:color="000000"/>
@@ -1370,14 +1580,49 @@
                 <w:lang w:val="ru-RU"/>
               </w:rPr>
             </w:pPr>
-            <w:r>
+            <w:proofErr w:type="spellStart"/>
+            <w:r>
+              <w:rPr>
+                <w:rFonts w:ascii="Times New Roman" w:hAnsi="Times New Roman"/>
+                <w:sz w:val="28"/>
+                <w:szCs w:val="28"/>
+              </w:rPr>
+              <w:t>Тестировщик</w:t>
+            </w:r>
+            <w:proofErr w:type="spellEnd"/>
+          </w:p>
+        </w:tc>
+        <w:tc>
+          <w:tcPr>
+            <w:tcW w:w="1902" w:type="dxa"/>
+            <w:tcBorders>
+              <w:top w:val="single" w:sz="4" w:space="0" w:color="000000"/>
+              <w:left w:val="single" w:sz="4" w:space="0" w:color="000000"/>
+              <w:bottom w:val="single" w:sz="4" w:space="0" w:color="000000"/>
+              <w:right w:val="single" w:sz="4" w:space="0" w:color="000000"/>
+            </w:tcBorders>
+            <w:shd w:val="clear" w:color="auto" w:fill="FFFFFF"/>
+            <w:vAlign w:val="center"/>
+          </w:tcPr>
+          <w:p>
+            <w:pPr>
+              <w:spacing w:line="360" w:lineRule="auto"/>
+              <w:jc w:val="center"/>
               <w:rPr>
                 <w:rFonts w:ascii="Times New Roman" w:hAnsi="Times New Roman"/>
                 <w:sz w:val="28"/>
                 <w:szCs w:val="28"/>
                 <w:lang w:val="ru-RU"/>
               </w:rPr>
-              <w:t>2</w:t>
+            </w:pPr>
+            <w:r>
+              <w:rPr>
+                <w:rFonts w:ascii="Times New Roman" w:hAnsi="Times New Roman"/>
+                <w:sz w:val="28"/>
+                <w:szCs w:val="28"/>
+                <w:lang w:val="ru-RU"/>
+              </w:rPr>
+              <w:t>1</w:t>
             </w:r>
           </w:p>
         </w:tc>
@@ -1388,7 +1633,7 @@
         </w:trPr>
         <w:tc>
           <w:tcPr>
-            <w:tcW w:w="0" w:type="auto"/>
+            <w:tcW w:w="324" w:type="dxa"/>
             <w:tcBorders>
               <w:top w:val="single" w:sz="4" w:space="0" w:color="000000"/>
               <w:left w:val="single" w:sz="4" w:space="0" w:color="000000"/>
@@ -1422,7 +1667,7 @@
         </w:tc>
         <w:tc>
           <w:tcPr>
-            <w:tcW w:w="2604" w:type="dxa"/>
+            <w:tcW w:w="2740" w:type="dxa"/>
             <w:tcBorders>
               <w:top w:val="single" w:sz="4" w:space="0" w:color="000000"/>
               <w:left w:val="single" w:sz="4" w:space="0" w:color="000000"/>
@@ -1457,7 +1702,7 @@
         </w:tc>
         <w:tc>
           <w:tcPr>
-            <w:tcW w:w="2785" w:type="dxa"/>
+            <w:tcW w:w="3022" w:type="dxa"/>
             <w:tcBorders>
               <w:top w:val="single" w:sz="4" w:space="0" w:color="000000"/>
               <w:left w:val="single" w:sz="4" w:space="0" w:color="000000"/>
@@ -1476,21 +1721,23 @@
                 <w:rFonts w:ascii="Times New Roman" w:hAnsi="Times New Roman"/>
                 <w:sz w:val="28"/>
                 <w:szCs w:val="28"/>
-              </w:rPr>
-            </w:pPr>
-            <w:r>
-              <w:rPr>
-                <w:rFonts w:ascii="Times New Roman" w:hAnsi="Times New Roman"/>
-                <w:sz w:val="28"/>
-                <w:szCs w:val="28"/>
-              </w:rPr>
-              <w:t>4</w:t>
-            </w:r>
-          </w:p>
-        </w:tc>
-        <w:tc>
-          <w:tcPr>
-            <w:tcW w:w="2743" w:type="dxa"/>
+                <w:lang w:val="ru-RU"/>
+              </w:rPr>
+            </w:pPr>
+            <w:r>
+              <w:rPr>
+                <w:rFonts w:ascii="Times New Roman" w:hAnsi="Times New Roman"/>
+                <w:sz w:val="28"/>
+                <w:szCs w:val="28"/>
+                <w:lang w:val="ru-RU"/>
+              </w:rPr>
+              <w:t>50</w:t>
+            </w:r>
+          </w:p>
+        </w:tc>
+        <w:tc>
+          <w:tcPr>
+            <w:tcW w:w="2092" w:type="dxa"/>
             <w:tcBorders>
               <w:top w:val="single" w:sz="4" w:space="0" w:color="000000"/>
               <w:left w:val="single" w:sz="4" w:space="0" w:color="000000"/>
@@ -1510,13 +1757,49 @@
                 <w:szCs w:val="28"/>
               </w:rPr>
             </w:pPr>
-            <w:r>
-              <w:rPr>
-                <w:rFonts w:ascii="Times New Roman" w:hAnsi="Times New Roman"/>
-                <w:sz w:val="28"/>
-                <w:szCs w:val="28"/>
-              </w:rPr>
-              <w:t>2</w:t>
+            <w:proofErr w:type="spellStart"/>
+            <w:r>
+              <w:rPr>
+                <w:rFonts w:ascii="Times New Roman" w:hAnsi="Times New Roman"/>
+                <w:sz w:val="28"/>
+                <w:szCs w:val="28"/>
+              </w:rPr>
+              <w:t>Инженер-лаборант</w:t>
+            </w:r>
+            <w:proofErr w:type="spellEnd"/>
+          </w:p>
+        </w:tc>
+        <w:tc>
+          <w:tcPr>
+            <w:tcW w:w="1902" w:type="dxa"/>
+            <w:tcBorders>
+              <w:top w:val="single" w:sz="4" w:space="0" w:color="000000"/>
+              <w:left w:val="single" w:sz="4" w:space="0" w:color="000000"/>
+              <w:bottom w:val="single" w:sz="4" w:space="0" w:color="000000"/>
+              <w:right w:val="single" w:sz="4" w:space="0" w:color="000000"/>
+            </w:tcBorders>
+            <w:shd w:val="clear" w:color="auto" w:fill="FFFFFF"/>
+            <w:vAlign w:val="center"/>
+          </w:tcPr>
+          <w:p>
+            <w:pPr>
+              <w:spacing w:line="360" w:lineRule="auto"/>
+              <w:jc w:val="center"/>
+              <w:rPr>
+                <w:rFonts w:ascii="Times New Roman" w:hAnsi="Times New Roman"/>
+                <w:sz w:val="28"/>
+                <w:szCs w:val="28"/>
+                <w:lang w:val="ru-RU"/>
+              </w:rPr>
+            </w:pPr>
+            <w:r>
+              <w:rPr>
+                <w:rFonts w:ascii="Times New Roman" w:hAnsi="Times New Roman"/>
+                <w:sz w:val="28"/>
+                <w:szCs w:val="28"/>
+                <w:lang w:val="ru-RU"/>
+              </w:rPr>
+              <w:t>1</w:t>
             </w:r>
           </w:p>
         </w:tc>
@@ -1534,7 +1817,7 @@
     </w:p>
     <w:p>
       <w:pPr>
-        <w:pStyle w:val="HTMLPreformatted"/>
+        <w:pStyle w:val="HTML1"/>
         <w:widowControl/>
         <w:spacing w:before="100" w:after="100"/>
         <w:ind w:firstLine="708"/>
@@ -1563,7 +1846,7 @@
     </w:p>
     <w:p>
       <w:pPr>
-        <w:pStyle w:val="HTMLPreformatted"/>
+        <w:pStyle w:val="HTML1"/>
         <w:widowControl/>
         <w:spacing w:before="100" w:after="100"/>
         <w:ind w:firstLine="708"/>
@@ -1673,7 +1956,7 @@
           </w:tcPr>
           <w:p>
             <w:pPr>
-              <w:pStyle w:val="NoSpacing"/>
+              <w:pStyle w:val="11"/>
               <w:jc w:val="center"/>
               <w:rPr>
                 <w:rFonts w:ascii="Times New Roman" w:hAnsi="Times New Roman"/>
@@ -1705,7 +1988,7 @@
           </w:tcPr>
           <w:p>
             <w:pPr>
-              <w:pStyle w:val="NoSpacing"/>
+              <w:pStyle w:val="11"/>
               <w:jc w:val="center"/>
               <w:rPr>
                 <w:rFonts w:ascii="Times New Roman" w:hAnsi="Times New Roman"/>
@@ -1737,7 +2020,7 @@
           </w:tcPr>
           <w:p>
             <w:pPr>
-              <w:pStyle w:val="NoSpacing"/>
+              <w:pStyle w:val="11"/>
               <w:jc w:val="center"/>
               <w:rPr>
                 <w:rFonts w:ascii="Times New Roman" w:hAnsi="Times New Roman"/>
@@ -1769,7 +2052,7 @@
           </w:tcPr>
           <w:p>
             <w:pPr>
-              <w:pStyle w:val="NoSpacing"/>
+              <w:pStyle w:val="11"/>
               <w:jc w:val="center"/>
               <w:rPr>
                 <w:rFonts w:ascii="Times New Roman" w:hAnsi="Times New Roman"/>
@@ -1801,7 +2084,7 @@
           </w:tcPr>
           <w:p>
             <w:pPr>
-              <w:pStyle w:val="NoSpacing"/>
+              <w:pStyle w:val="11"/>
               <w:jc w:val="center"/>
               <w:rPr>
                 <w:rFonts w:ascii="Times New Roman" w:hAnsi="Times New Roman"/>
@@ -1833,7 +2116,7 @@
           </w:tcPr>
           <w:p>
             <w:pPr>
-              <w:pStyle w:val="NoSpacing"/>
+              <w:pStyle w:val="11"/>
               <w:jc w:val="center"/>
               <w:rPr>
                 <w:rFonts w:ascii="Times New Roman" w:hAnsi="Times New Roman"/>
@@ -1883,7 +2166,7 @@
           </w:tcPr>
           <w:p>
             <w:pPr>
-              <w:pStyle w:val="NoSpacing"/>
+              <w:pStyle w:val="11"/>
               <w:jc w:val="center"/>
               <w:rPr>
                 <w:rFonts w:ascii="Times New Roman" w:hAnsi="Times New Roman"/>
@@ -1915,7 +2198,7 @@
           </w:tcPr>
           <w:p>
             <w:pPr>
-              <w:pStyle w:val="NoSpacing"/>
+              <w:pStyle w:val="11"/>
               <w:jc w:val="center"/>
               <w:rPr>
                 <w:rFonts w:ascii="Times New Roman" w:hAnsi="Times New Roman"/>
@@ -1947,7 +2230,7 @@
           </w:tcPr>
           <w:p>
             <w:pPr>
-              <w:pStyle w:val="NoSpacing"/>
+              <w:pStyle w:val="11"/>
               <w:jc w:val="center"/>
               <w:rPr>
                 <w:rFonts w:ascii="Times New Roman" w:hAnsi="Times New Roman"/>
@@ -1979,7 +2262,7 @@
           </w:tcPr>
           <w:p>
             <w:pPr>
-              <w:pStyle w:val="NoSpacing"/>
+              <w:pStyle w:val="11"/>
               <w:jc w:val="center"/>
               <w:rPr>
                 <w:rFonts w:ascii="Times New Roman" w:hAnsi="Times New Roman"/>
@@ -2011,7 +2294,7 @@
           </w:tcPr>
           <w:p>
             <w:pPr>
-              <w:pStyle w:val="NoSpacing"/>
+              <w:pStyle w:val="11"/>
               <w:jc w:val="center"/>
               <w:rPr>
                 <w:rFonts w:ascii="Times New Roman" w:hAnsi="Times New Roman"/>
@@ -2043,7 +2326,7 @@
           </w:tcPr>
           <w:p>
             <w:pPr>
-              <w:pStyle w:val="NoSpacing"/>
+              <w:pStyle w:val="11"/>
               <w:jc w:val="center"/>
               <w:rPr>
                 <w:rFonts w:ascii="Times New Roman" w:hAnsi="Times New Roman"/>
@@ -2076,7 +2359,7 @@
           </w:tcPr>
           <w:p>
             <w:pPr>
-              <w:pStyle w:val="NoSpacing"/>
+              <w:pStyle w:val="11"/>
               <w:jc w:val="center"/>
               <w:rPr>
                 <w:rFonts w:ascii="Times New Roman" w:hAnsi="Times New Roman"/>
@@ -2108,7 +2391,7 @@
           </w:tcPr>
           <w:p>
             <w:pPr>
-              <w:pStyle w:val="NoSpacing"/>
+              <w:pStyle w:val="11"/>
               <w:jc w:val="center"/>
               <w:rPr>
                 <w:rFonts w:ascii="Times New Roman" w:hAnsi="Times New Roman"/>
@@ -2210,7 +2493,7 @@
           </w:tcPr>
           <w:p>
             <w:pPr>
-              <w:pStyle w:val="NoSpacing"/>
+              <w:pStyle w:val="11"/>
               <w:jc w:val="center"/>
               <w:rPr>
                 <w:rFonts w:ascii="Times New Roman" w:hAnsi="Times New Roman"/>
@@ -2244,7 +2527,7 @@
           </w:tcPr>
           <w:p>
             <w:pPr>
-              <w:pStyle w:val="NoSpacing"/>
+              <w:pStyle w:val="11"/>
               <w:jc w:val="center"/>
               <w:rPr>
                 <w:rFonts w:ascii="Times New Roman" w:hAnsi="Times New Roman"/>
@@ -2278,7 +2561,7 @@
           </w:tcPr>
           <w:p>
             <w:pPr>
-              <w:pStyle w:val="NoSpacing"/>
+              <w:pStyle w:val="11"/>
               <w:jc w:val="center"/>
               <w:rPr>
                 <w:rFonts w:ascii="Times New Roman" w:hAnsi="Times New Roman"/>
@@ -2330,7 +2613,7 @@
           </w:tcPr>
           <w:p>
             <w:pPr>
-              <w:pStyle w:val="NoSpacing"/>
+              <w:pStyle w:val="11"/>
               <w:jc w:val="center"/>
               <w:rPr>
                 <w:rFonts w:ascii="Times New Roman" w:hAnsi="Times New Roman"/>
@@ -2382,7 +2665,7 @@
           </w:tcPr>
           <w:p>
             <w:pPr>
-              <w:pStyle w:val="NoSpacing"/>
+              <w:pStyle w:val="11"/>
               <w:jc w:val="center"/>
               <w:rPr>
                 <w:rFonts w:ascii="Times New Roman" w:hAnsi="Times New Roman"/>
@@ -2414,7 +2697,7 @@
           </w:tcPr>
           <w:p>
             <w:pPr>
-              <w:pStyle w:val="NoSpacing"/>
+              <w:pStyle w:val="11"/>
               <w:jc w:val="center"/>
               <w:rPr>
                 <w:rFonts w:ascii="Times New Roman" w:hAnsi="Times New Roman"/>
@@ -2456,7 +2739,7 @@
           </w:tcPr>
           <w:p>
             <w:pPr>
-              <w:pStyle w:val="NoSpacing"/>
+              <w:pStyle w:val="11"/>
               <w:jc w:val="center"/>
               <w:rPr>
                 <w:rFonts w:ascii="Times New Roman" w:hAnsi="Times New Roman"/>
@@ -2508,7 +2791,7 @@
           </w:tcPr>
           <w:p>
             <w:pPr>
-              <w:pStyle w:val="NoSpacing"/>
+              <w:pStyle w:val="11"/>
               <w:jc w:val="center"/>
               <w:rPr>
                 <w:rFonts w:ascii="Times New Roman" w:hAnsi="Times New Roman"/>
@@ -2542,7 +2825,7 @@
           </w:tcPr>
           <w:p>
             <w:pPr>
-              <w:pStyle w:val="NoSpacing"/>
+              <w:pStyle w:val="11"/>
               <w:jc w:val="center"/>
               <w:rPr>
                 <w:rFonts w:ascii="Times New Roman" w:hAnsi="Times New Roman"/>
@@ -2584,7 +2867,7 @@
           </w:tcPr>
           <w:p>
             <w:pPr>
-              <w:pStyle w:val="NoSpacing"/>
+              <w:pStyle w:val="11"/>
               <w:jc w:val="center"/>
               <w:rPr>
                 <w:rFonts w:ascii="Times New Roman" w:hAnsi="Times New Roman"/>
@@ -2626,7 +2909,7 @@
           </w:tcPr>
           <w:p>
             <w:pPr>
-              <w:pStyle w:val="NoSpacing"/>
+              <w:pStyle w:val="11"/>
               <w:jc w:val="center"/>
               <w:rPr>
                 <w:rFonts w:ascii="Times New Roman" w:hAnsi="Times New Roman"/>
@@ -2658,7 +2941,7 @@
           </w:tcPr>
           <w:p>
             <w:pPr>
-              <w:pStyle w:val="NoSpacing"/>
+              <w:pStyle w:val="11"/>
               <w:jc w:val="center"/>
               <w:rPr>
                 <w:rFonts w:ascii="Times New Roman" w:hAnsi="Times New Roman"/>
@@ -2718,7 +3001,7 @@
           </w:tcPr>
           <w:p>
             <w:pPr>
-              <w:pStyle w:val="NoSpacing"/>
+              <w:pStyle w:val="11"/>
               <w:jc w:val="center"/>
               <w:rPr>
                 <w:rFonts w:ascii="Times New Roman" w:hAnsi="Times New Roman"/>
@@ -2770,7 +3053,7 @@
           </w:tcPr>
           <w:p>
             <w:pPr>
-              <w:pStyle w:val="NoSpacing"/>
+              <w:pStyle w:val="11"/>
               <w:jc w:val="center"/>
               <w:rPr>
                 <w:rFonts w:ascii="Times New Roman" w:hAnsi="Times New Roman"/>
@@ -2804,7 +3087,7 @@
           </w:tcPr>
           <w:p>
             <w:pPr>
-              <w:pStyle w:val="NoSpacing"/>
+              <w:pStyle w:val="11"/>
               <w:jc w:val="center"/>
               <w:rPr>
                 <w:rFonts w:ascii="Times New Roman" w:hAnsi="Times New Roman"/>
@@ -2846,7 +3129,7 @@
           </w:tcPr>
           <w:p>
             <w:pPr>
-              <w:pStyle w:val="NoSpacing"/>
+              <w:pStyle w:val="11"/>
               <w:jc w:val="center"/>
               <w:rPr>
                 <w:rFonts w:ascii="Times New Roman" w:hAnsi="Times New Roman"/>
@@ -2888,20 +3171,21 @@
           </w:tcPr>
           <w:p>
             <w:pPr>
-              <w:pStyle w:val="NoSpacing"/>
-              <w:jc w:val="center"/>
-              <w:rPr>
-                <w:rFonts w:ascii="Times New Roman" w:hAnsi="Times New Roman"/>
-                <w:sz w:val="28"/>
-                <w:szCs w:val="28"/>
-              </w:rPr>
-            </w:pPr>
-            <w:r>
-              <w:rPr>
-                <w:rFonts w:ascii="Times New Roman" w:hAnsi="Times New Roman"/>
-                <w:sz w:val="28"/>
-                <w:szCs w:val="28"/>
-              </w:rPr>
+              <w:pStyle w:val="11"/>
+              <w:jc w:val="center"/>
+              <w:rPr>
+                <w:rFonts w:ascii="Times New Roman" w:hAnsi="Times New Roman"/>
+                <w:sz w:val="28"/>
+                <w:szCs w:val="28"/>
+              </w:rPr>
+            </w:pPr>
+            <w:r>
+              <w:rPr>
+                <w:rFonts w:ascii="Times New Roman" w:hAnsi="Times New Roman"/>
+                <w:sz w:val="28"/>
+                <w:szCs w:val="28"/>
+              </w:rPr>
+              <w:lastRenderedPageBreak/>
               <w:t>5</w:t>
             </w:r>
           </w:p>
@@ -2920,7 +3204,7 @@
           </w:tcPr>
           <w:p>
             <w:pPr>
-              <w:pStyle w:val="NoSpacing"/>
+              <w:pStyle w:val="11"/>
               <w:jc w:val="center"/>
               <w:rPr>
                 <w:rFonts w:ascii="Times New Roman" w:hAnsi="Times New Roman"/>
@@ -2998,7 +3282,7 @@
           </w:tcPr>
           <w:p>
             <w:pPr>
-              <w:pStyle w:val="NoSpacing"/>
+              <w:pStyle w:val="11"/>
               <w:jc w:val="center"/>
               <w:rPr>
                 <w:rFonts w:ascii="Times New Roman" w:hAnsi="Times New Roman"/>
@@ -3031,7 +3315,7 @@
           </w:tcPr>
           <w:p>
             <w:pPr>
-              <w:pStyle w:val="NoSpacing"/>
+              <w:pStyle w:val="11"/>
               <w:jc w:val="center"/>
               <w:rPr>
                 <w:rFonts w:ascii="Times New Roman" w:hAnsi="Times New Roman"/>
@@ -3063,7 +3347,7 @@
           </w:tcPr>
           <w:p>
             <w:pPr>
-              <w:pStyle w:val="NoSpacing"/>
+              <w:pStyle w:val="11"/>
               <w:jc w:val="center"/>
               <w:rPr>
                 <w:rFonts w:ascii="Times New Roman" w:hAnsi="Times New Roman"/>
@@ -3095,7 +3379,7 @@
           </w:tcPr>
           <w:p>
             <w:pPr>
-              <w:pStyle w:val="NoSpacing"/>
+              <w:pStyle w:val="11"/>
               <w:jc w:val="center"/>
               <w:rPr>
                 <w:rFonts w:ascii="Times New Roman" w:hAnsi="Times New Roman"/>
@@ -3128,7 +3412,7 @@
           </w:tcPr>
           <w:p>
             <w:pPr>
-              <w:pStyle w:val="NoSpacing"/>
+              <w:pStyle w:val="11"/>
               <w:jc w:val="center"/>
               <w:rPr>
                 <w:rFonts w:ascii="Times New Roman" w:hAnsi="Times New Roman"/>
@@ -3160,7 +3444,7 @@
           </w:tcPr>
           <w:p>
             <w:pPr>
-              <w:pStyle w:val="NoSpacing"/>
+              <w:pStyle w:val="11"/>
               <w:jc w:val="center"/>
               <w:rPr>
                 <w:rFonts w:ascii="Times New Roman" w:hAnsi="Times New Roman"/>
@@ -3192,7 +3476,7 @@
           </w:tcPr>
           <w:p>
             <w:pPr>
-              <w:pStyle w:val="NoSpacing"/>
+              <w:pStyle w:val="11"/>
               <w:jc w:val="center"/>
               <w:rPr>
                 <w:rFonts w:ascii="Times New Roman" w:hAnsi="Times New Roman"/>
@@ -3224,7 +3508,7 @@
           </w:tcPr>
           <w:p>
             <w:pPr>
-              <w:pStyle w:val="NoSpacing"/>
+              <w:pStyle w:val="11"/>
               <w:jc w:val="center"/>
               <w:rPr>
                 <w:rFonts w:ascii="Times New Roman" w:hAnsi="Times New Roman"/>
@@ -3256,7 +3540,7 @@
           </w:tcPr>
           <w:p>
             <w:pPr>
-              <w:pStyle w:val="NoSpacing"/>
+              <w:pStyle w:val="11"/>
               <w:jc w:val="center"/>
               <w:rPr>
                 <w:rFonts w:ascii="Times New Roman" w:hAnsi="Times New Roman"/>
@@ -3288,7 +3572,7 @@
           </w:tcPr>
           <w:p>
             <w:pPr>
-              <w:pStyle w:val="NoSpacing"/>
+              <w:pStyle w:val="11"/>
               <w:jc w:val="center"/>
               <w:rPr>
                 <w:rFonts w:ascii="Times New Roman" w:hAnsi="Times New Roman"/>
@@ -3321,7 +3605,7 @@
           </w:tcPr>
           <w:p>
             <w:pPr>
-              <w:pStyle w:val="NoSpacing"/>
+              <w:pStyle w:val="11"/>
               <w:jc w:val="center"/>
               <w:rPr>
                 <w:rFonts w:ascii="Times New Roman" w:hAnsi="Times New Roman"/>
@@ -3353,7 +3637,7 @@
           </w:tcPr>
           <w:p>
             <w:pPr>
-              <w:pStyle w:val="NoSpacing"/>
+              <w:pStyle w:val="11"/>
               <w:jc w:val="center"/>
               <w:rPr>
                 <w:rFonts w:ascii="Times New Roman" w:hAnsi="Times New Roman"/>
@@ -3395,7 +3679,7 @@
           </w:tcPr>
           <w:p>
             <w:pPr>
-              <w:pStyle w:val="NoSpacing"/>
+              <w:pStyle w:val="11"/>
               <w:jc w:val="center"/>
               <w:rPr>
                 <w:rFonts w:ascii="Times New Roman" w:hAnsi="Times New Roman"/>
@@ -3429,7 +3713,7 @@
           </w:tcPr>
           <w:p>
             <w:pPr>
-              <w:pStyle w:val="NoSpacing"/>
+              <w:pStyle w:val="11"/>
               <w:jc w:val="center"/>
               <w:rPr>
                 <w:rFonts w:ascii="Times New Roman" w:hAnsi="Times New Roman"/>
@@ -3463,7 +3747,7 @@
           </w:tcPr>
           <w:p>
             <w:pPr>
-              <w:pStyle w:val="NoSpacing"/>
+              <w:pStyle w:val="11"/>
               <w:jc w:val="center"/>
               <w:rPr>
                 <w:rFonts w:ascii="Times New Roman" w:hAnsi="Times New Roman"/>
@@ -3497,7 +3781,7 @@
           </w:tcPr>
           <w:p>
             <w:pPr>
-              <w:pStyle w:val="NoSpacing"/>
+              <w:pStyle w:val="11"/>
               <w:jc w:val="center"/>
               <w:rPr>
                 <w:rFonts w:ascii="Times New Roman" w:hAnsi="Times New Roman"/>
@@ -3558,7 +3842,7 @@
           </w:tcPr>
           <w:p>
             <w:pPr>
-              <w:pStyle w:val="NoSpacing"/>
+              <w:pStyle w:val="11"/>
               <w:jc w:val="center"/>
               <w:rPr>
                 <w:rFonts w:ascii="Times New Roman" w:hAnsi="Times New Roman"/>
@@ -3590,7 +3874,7 @@
           </w:tcPr>
           <w:p>
             <w:pPr>
-              <w:pStyle w:val="NoSpacing"/>
+              <w:pStyle w:val="11"/>
               <w:jc w:val="center"/>
               <w:rPr>
                 <w:rFonts w:ascii="Times New Roman" w:hAnsi="Times New Roman"/>
@@ -3622,7 +3906,7 @@
           </w:tcPr>
           <w:p>
             <w:pPr>
-              <w:pStyle w:val="NoSpacing"/>
+              <w:pStyle w:val="11"/>
               <w:jc w:val="center"/>
               <w:rPr>
                 <w:rFonts w:ascii="Times New Roman" w:hAnsi="Times New Roman"/>
@@ -3654,7 +3938,7 @@
           </w:tcPr>
           <w:p>
             <w:pPr>
-              <w:pStyle w:val="NoSpacing"/>
+              <w:pStyle w:val="11"/>
               <w:jc w:val="center"/>
               <w:rPr>
                 <w:rFonts w:ascii="Times New Roman" w:hAnsi="Times New Roman"/>
@@ -3686,7 +3970,7 @@
           </w:tcPr>
           <w:p>
             <w:pPr>
-              <w:pStyle w:val="NoSpacing"/>
+              <w:pStyle w:val="11"/>
               <w:jc w:val="center"/>
               <w:rPr>
                 <w:rFonts w:ascii="Times New Roman" w:hAnsi="Times New Roman"/>
@@ -3718,7 +4002,7 @@
           </w:tcPr>
           <w:p>
             <w:pPr>
-              <w:pStyle w:val="NoSpacing"/>
+              <w:pStyle w:val="11"/>
               <w:jc w:val="center"/>
               <w:rPr>
                 <w:rFonts w:ascii="Times New Roman" w:hAnsi="Times New Roman"/>
@@ -3751,7 +4035,7 @@
           </w:tcPr>
           <w:p>
             <w:pPr>
-              <w:pStyle w:val="NoSpacing"/>
+              <w:pStyle w:val="11"/>
               <w:jc w:val="center"/>
               <w:rPr>
                 <w:rFonts w:ascii="Times New Roman" w:hAnsi="Times New Roman"/>
@@ -3783,7 +4067,7 @@
           </w:tcPr>
           <w:p>
             <w:pPr>
-              <w:pStyle w:val="NoSpacing"/>
+              <w:pStyle w:val="11"/>
               <w:jc w:val="center"/>
               <w:rPr>
                 <w:rFonts w:ascii="Times New Roman" w:hAnsi="Times New Roman"/>
@@ -3843,7 +4127,7 @@
           </w:tcPr>
           <w:p>
             <w:pPr>
-              <w:pStyle w:val="NoSpacing"/>
+              <w:pStyle w:val="11"/>
               <w:jc w:val="center"/>
               <w:rPr>
                 <w:rFonts w:ascii="Times New Roman" w:hAnsi="Times New Roman"/>
@@ -3877,7 +4161,7 @@
           </w:tcPr>
           <w:p>
             <w:pPr>
-              <w:pStyle w:val="NoSpacing"/>
+              <w:pStyle w:val="11"/>
               <w:jc w:val="center"/>
               <w:rPr>
                 <w:rFonts w:ascii="Times New Roman" w:hAnsi="Times New Roman"/>
@@ -3911,7 +4195,7 @@
           </w:tcPr>
           <w:p>
             <w:pPr>
-              <w:pStyle w:val="NoSpacing"/>
+              <w:pStyle w:val="11"/>
               <w:jc w:val="center"/>
               <w:rPr>
                 <w:rFonts w:ascii="Times New Roman" w:hAnsi="Times New Roman"/>
@@ -3945,7 +4229,7 @@
           </w:tcPr>
           <w:p>
             <w:pPr>
-              <w:pStyle w:val="NoSpacing"/>
+              <w:pStyle w:val="11"/>
               <w:jc w:val="center"/>
               <w:rPr>
                 <w:rFonts w:ascii="Times New Roman" w:hAnsi="Times New Roman"/>
@@ -3987,7 +4271,7 @@
           </w:tcPr>
           <w:p>
             <w:pPr>
-              <w:pStyle w:val="NoSpacing"/>
+              <w:pStyle w:val="11"/>
               <w:jc w:val="center"/>
               <w:rPr>
                 <w:rFonts w:ascii="Times New Roman" w:hAnsi="Times New Roman"/>
@@ -4019,7 +4303,7 @@
           </w:tcPr>
           <w:p>
             <w:pPr>
-              <w:pStyle w:val="NoSpacing"/>
+              <w:pStyle w:val="11"/>
               <w:jc w:val="center"/>
               <w:rPr>
                 <w:rFonts w:ascii="Times New Roman" w:hAnsi="Times New Roman"/>
@@ -4079,7 +4363,7 @@
           </w:tcPr>
           <w:p>
             <w:pPr>
-              <w:pStyle w:val="NoSpacing"/>
+              <w:pStyle w:val="11"/>
               <w:jc w:val="center"/>
               <w:rPr>
                 <w:rFonts w:ascii="Times New Roman" w:hAnsi="Times New Roman"/>
@@ -4113,7 +4397,7 @@
           </w:tcPr>
           <w:p>
             <w:pPr>
-              <w:pStyle w:val="NoSpacing"/>
+              <w:pStyle w:val="11"/>
               <w:jc w:val="center"/>
               <w:rPr>
                 <w:rFonts w:ascii="Times New Roman" w:hAnsi="Times New Roman"/>
@@ -4147,7 +4431,7 @@
           </w:tcPr>
           <w:p>
             <w:pPr>
-              <w:pStyle w:val="NoSpacing"/>
+              <w:pStyle w:val="11"/>
               <w:jc w:val="center"/>
               <w:rPr>
                 <w:rFonts w:ascii="Times New Roman" w:hAnsi="Times New Roman"/>
@@ -4181,7 +4465,7 @@
           </w:tcPr>
           <w:p>
             <w:pPr>
-              <w:pStyle w:val="NoSpacing"/>
+              <w:pStyle w:val="11"/>
               <w:jc w:val="center"/>
               <w:rPr>
                 <w:rFonts w:ascii="Times New Roman" w:hAnsi="Times New Roman"/>
@@ -4223,7 +4507,7 @@
           </w:tcPr>
           <w:p>
             <w:pPr>
-              <w:pStyle w:val="NoSpacing"/>
+              <w:pStyle w:val="11"/>
               <w:jc w:val="center"/>
               <w:rPr>
                 <w:rFonts w:ascii="Times New Roman" w:hAnsi="Times New Roman"/>
@@ -4255,7 +4539,7 @@
           </w:tcPr>
           <w:p>
             <w:pPr>
-              <w:pStyle w:val="NoSpacing"/>
+              <w:pStyle w:val="11"/>
               <w:jc w:val="center"/>
               <w:rPr>
                 <w:rFonts w:ascii="Times New Roman" w:hAnsi="Times New Roman"/>
@@ -4324,7 +4608,7 @@
           </w:tcPr>
           <w:p>
             <w:pPr>
-              <w:pStyle w:val="NoSpacing"/>
+              <w:pStyle w:val="11"/>
               <w:jc w:val="center"/>
               <w:rPr>
                 <w:rFonts w:ascii="Times New Roman" w:hAnsi="Times New Roman"/>
@@ -4358,7 +4642,7 @@
           </w:tcPr>
           <w:p>
             <w:pPr>
-              <w:pStyle w:val="NoSpacing"/>
+              <w:pStyle w:val="11"/>
               <w:jc w:val="center"/>
               <w:rPr>
                 <w:rFonts w:ascii="Times New Roman" w:hAnsi="Times New Roman"/>
@@ -4392,7 +4676,7 @@
           </w:tcPr>
           <w:p>
             <w:pPr>
-              <w:pStyle w:val="NoSpacing"/>
+              <w:pStyle w:val="11"/>
               <w:jc w:val="center"/>
               <w:rPr>
                 <w:rFonts w:ascii="Times New Roman" w:hAnsi="Times New Roman"/>
@@ -4426,7 +4710,7 @@
           </w:tcPr>
           <w:p>
             <w:pPr>
-              <w:pStyle w:val="NoSpacing"/>
+              <w:pStyle w:val="11"/>
               <w:jc w:val="center"/>
               <w:rPr>
                 <w:rFonts w:ascii="Times New Roman" w:hAnsi="Times New Roman"/>
@@ -4460,7 +4744,7 @@
           </w:tcPr>
           <w:p>
             <w:pPr>
-              <w:pStyle w:val="NoSpacing"/>
+              <w:pStyle w:val="11"/>
               <w:jc w:val="center"/>
               <w:rPr>
                 <w:rFonts w:ascii="Times New Roman" w:hAnsi="Times New Roman"/>
@@ -4492,7 +4776,7 @@
           </w:tcPr>
           <w:p>
             <w:pPr>
-              <w:pStyle w:val="NoSpacing"/>
+              <w:pStyle w:val="11"/>
               <w:jc w:val="center"/>
               <w:rPr>
                 <w:rFonts w:ascii="Times New Roman" w:hAnsi="Times New Roman"/>
@@ -4585,7 +4869,7 @@
           </w:tcPr>
           <w:p>
             <w:pPr>
-              <w:pStyle w:val="NoSpacing"/>
+              <w:pStyle w:val="11"/>
               <w:jc w:val="center"/>
               <w:rPr>
                 <w:rFonts w:ascii="Times New Roman" w:hAnsi="Times New Roman"/>
@@ -4618,7 +4902,7 @@
           </w:tcPr>
           <w:p>
             <w:pPr>
-              <w:pStyle w:val="NoSpacing"/>
+              <w:pStyle w:val="11"/>
               <w:jc w:val="center"/>
               <w:rPr>
                 <w:rFonts w:ascii="Times New Roman" w:hAnsi="Times New Roman"/>
@@ -4650,7 +4934,7 @@
           </w:tcPr>
           <w:p>
             <w:pPr>
-              <w:pStyle w:val="NoSpacing"/>
+              <w:pStyle w:val="11"/>
               <w:jc w:val="center"/>
               <w:rPr>
                 <w:rFonts w:ascii="Times New Roman" w:hAnsi="Times New Roman"/>
@@ -4683,7 +4967,7 @@
           </w:tcPr>
           <w:p>
             <w:pPr>
-              <w:pStyle w:val="NoSpacing"/>
+              <w:pStyle w:val="11"/>
               <w:jc w:val="center"/>
               <w:rPr>
                 <w:rFonts w:ascii="Times New Roman" w:hAnsi="Times New Roman"/>
@@ -4734,7 +5018,7 @@
           </w:tcPr>
           <w:p>
             <w:pPr>
-              <w:pStyle w:val="NoSpacing"/>
+              <w:pStyle w:val="11"/>
               <w:jc w:val="center"/>
               <w:rPr>
                 <w:rFonts w:ascii="Times New Roman" w:hAnsi="Times New Roman"/>
@@ -4766,7 +5050,7 @@
           </w:tcPr>
           <w:p>
             <w:pPr>
-              <w:pStyle w:val="NoSpacing"/>
+              <w:pStyle w:val="11"/>
               <w:jc w:val="center"/>
               <w:rPr>
                 <w:rFonts w:ascii="Times New Roman" w:hAnsi="Times New Roman"/>
@@ -4851,7 +5135,7 @@
           </w:tcPr>
           <w:p>
             <w:pPr>
-              <w:pStyle w:val="NoSpacing"/>
+              <w:pStyle w:val="11"/>
               <w:jc w:val="center"/>
               <w:rPr>
                 <w:rFonts w:ascii="Times New Roman" w:hAnsi="Times New Roman"/>
@@ -4892,7 +5176,7 @@
           </w:tcPr>
           <w:p>
             <w:pPr>
-              <w:pStyle w:val="NoSpacing"/>
+              <w:pStyle w:val="11"/>
               <w:jc w:val="center"/>
               <w:rPr>
                 <w:rFonts w:ascii="Times New Roman" w:hAnsi="Times New Roman"/>
@@ -4925,7 +5209,7 @@
           </w:tcPr>
           <w:p>
             <w:pPr>
-              <w:pStyle w:val="NoSpacing"/>
+              <w:pStyle w:val="11"/>
               <w:jc w:val="center"/>
               <w:rPr>
                 <w:rFonts w:ascii="Times New Roman" w:hAnsi="Times New Roman"/>
@@ -4959,7 +5243,7 @@
           </w:tcPr>
           <w:p>
             <w:pPr>
-              <w:pStyle w:val="NoSpacing"/>
+              <w:pStyle w:val="11"/>
               <w:jc w:val="center"/>
               <w:rPr>
                 <w:rFonts w:ascii="Times New Roman" w:hAnsi="Times New Roman"/>
@@ -4993,7 +5277,7 @@
           </w:tcPr>
           <w:p>
             <w:pPr>
-              <w:pStyle w:val="NoSpacing"/>
+              <w:pStyle w:val="11"/>
               <w:jc w:val="center"/>
               <w:rPr>
                 <w:rFonts w:ascii="Times New Roman" w:hAnsi="Times New Roman"/>
@@ -5025,7 +5309,7 @@
           </w:tcPr>
           <w:p>
             <w:pPr>
-              <w:pStyle w:val="NoSpacing"/>
+              <w:pStyle w:val="11"/>
               <w:jc w:val="center"/>
               <w:rPr>
                 <w:rFonts w:ascii="Times New Roman" w:hAnsi="Times New Roman"/>
@@ -5058,7 +5342,7 @@
           </w:tcPr>
           <w:p>
             <w:pPr>
-              <w:pStyle w:val="NoSpacing"/>
+              <w:pStyle w:val="11"/>
               <w:jc w:val="center"/>
               <w:rPr>
                 <w:rFonts w:ascii="Times New Roman" w:hAnsi="Times New Roman"/>
@@ -5108,7 +5392,7 @@
           </w:tcPr>
           <w:p>
             <w:pPr>
-              <w:pStyle w:val="NoSpacing"/>
+              <w:pStyle w:val="11"/>
               <w:jc w:val="center"/>
               <w:rPr>
                 <w:rFonts w:ascii="Times New Roman" w:hAnsi="Times New Roman"/>
@@ -5140,7 +5424,7 @@
           </w:tcPr>
           <w:p>
             <w:pPr>
-              <w:pStyle w:val="NoSpacing"/>
+              <w:pStyle w:val="11"/>
               <w:jc w:val="center"/>
               <w:rPr>
                 <w:rFonts w:ascii="Times New Roman" w:hAnsi="Times New Roman"/>
@@ -5172,7 +5456,7 @@
           </w:tcPr>
           <w:p>
             <w:pPr>
-              <w:pStyle w:val="NoSpacing"/>
+              <w:pStyle w:val="11"/>
               <w:jc w:val="center"/>
               <w:rPr>
                 <w:rFonts w:ascii="Times New Roman" w:hAnsi="Times New Roman"/>
@@ -5205,7 +5489,7 @@
           </w:tcPr>
           <w:p>
             <w:pPr>
-              <w:pStyle w:val="NoSpacing"/>
+              <w:pStyle w:val="11"/>
               <w:jc w:val="center"/>
               <w:rPr>
                 <w:rFonts w:ascii="Times New Roman" w:hAnsi="Times New Roman"/>
@@ -5237,7 +5521,7 @@
           </w:tcPr>
           <w:p>
             <w:pPr>
-              <w:pStyle w:val="NoSpacing"/>
+              <w:pStyle w:val="11"/>
               <w:jc w:val="center"/>
               <w:rPr>
                 <w:rFonts w:ascii="Times New Roman" w:hAnsi="Times New Roman"/>
@@ -5287,7 +5571,7 @@
           </w:tcPr>
           <w:p>
             <w:pPr>
-              <w:pStyle w:val="NoSpacing"/>
+              <w:pStyle w:val="11"/>
               <w:jc w:val="center"/>
               <w:rPr>
                 <w:rFonts w:ascii="Times New Roman" w:hAnsi="Times New Roman"/>
@@ -5329,7 +5613,7 @@
           </w:tcPr>
           <w:p>
             <w:pPr>
-              <w:pStyle w:val="NoSpacing"/>
+              <w:pStyle w:val="11"/>
               <w:jc w:val="center"/>
               <w:rPr>
                 <w:rFonts w:ascii="Times New Roman" w:hAnsi="Times New Roman"/>
@@ -5362,7 +5646,7 @@
           </w:tcPr>
           <w:p>
             <w:pPr>
-              <w:pStyle w:val="NoSpacing"/>
+              <w:pStyle w:val="11"/>
               <w:jc w:val="center"/>
               <w:rPr>
                 <w:rFonts w:ascii="Times New Roman" w:hAnsi="Times New Roman"/>
@@ -5395,7 +5679,7 @@
           </w:tcPr>
           <w:p>
             <w:pPr>
-              <w:pStyle w:val="NoSpacing"/>
+              <w:pStyle w:val="11"/>
               <w:jc w:val="center"/>
               <w:rPr>
                 <w:rFonts w:ascii="Times New Roman" w:hAnsi="Times New Roman"/>
@@ -5447,7 +5731,7 @@
           </w:tcPr>
           <w:p>
             <w:pPr>
-              <w:pStyle w:val="NoSpacing"/>
+              <w:pStyle w:val="11"/>
               <w:jc w:val="center"/>
               <w:rPr>
                 <w:rFonts w:ascii="Times New Roman" w:hAnsi="Times New Roman"/>
@@ -5479,7 +5763,7 @@
           </w:tcPr>
           <w:p>
             <w:pPr>
-              <w:pStyle w:val="NoSpacing"/>
+              <w:pStyle w:val="11"/>
               <w:jc w:val="center"/>
               <w:rPr>
                 <w:rFonts w:ascii="Times New Roman" w:hAnsi="Times New Roman"/>
@@ -5529,7 +5813,7 @@
           </w:tcPr>
           <w:p>
             <w:pPr>
-              <w:pStyle w:val="NoSpacing"/>
+              <w:pStyle w:val="11"/>
               <w:jc w:val="center"/>
               <w:rPr>
                 <w:rFonts w:ascii="Times New Roman" w:hAnsi="Times New Roman"/>
@@ -5563,7 +5847,7 @@
           </w:tcPr>
           <w:p>
             <w:pPr>
-              <w:pStyle w:val="NoSpacing"/>
+              <w:pStyle w:val="11"/>
               <w:jc w:val="center"/>
               <w:rPr>
                 <w:rFonts w:ascii="Times New Roman" w:hAnsi="Times New Roman"/>
@@ -5596,7 +5880,7 @@
           </w:tcPr>
           <w:p>
             <w:pPr>
-              <w:pStyle w:val="NoSpacing"/>
+              <w:pStyle w:val="11"/>
               <w:jc w:val="center"/>
               <w:rPr>
                 <w:rFonts w:ascii="Times New Roman" w:hAnsi="Times New Roman"/>
@@ -5628,7 +5912,7 @@
           </w:tcPr>
           <w:p>
             <w:pPr>
-              <w:pStyle w:val="NoSpacing"/>
+              <w:pStyle w:val="11"/>
               <w:jc w:val="center"/>
               <w:rPr>
                 <w:rFonts w:ascii="Times New Roman" w:hAnsi="Times New Roman"/>
@@ -5661,7 +5945,7 @@
           </w:tcPr>
           <w:p>
             <w:pPr>
-              <w:pStyle w:val="NoSpacing"/>
+              <w:pStyle w:val="11"/>
               <w:jc w:val="center"/>
               <w:rPr>
                 <w:rFonts w:ascii="Times New Roman" w:hAnsi="Times New Roman"/>
@@ -5693,7 +5977,7 @@
           </w:tcPr>
           <w:p>
             <w:pPr>
-              <w:pStyle w:val="NoSpacing"/>
+              <w:pStyle w:val="11"/>
               <w:jc w:val="center"/>
               <w:rPr>
                 <w:rFonts w:ascii="Times New Roman" w:hAnsi="Times New Roman"/>
@@ -5743,7 +6027,7 @@
           </w:tcPr>
           <w:p>
             <w:pPr>
-              <w:pStyle w:val="NoSpacing"/>
+              <w:pStyle w:val="11"/>
               <w:jc w:val="center"/>
               <w:rPr>
                 <w:rFonts w:ascii="Times New Roman" w:hAnsi="Times New Roman"/>
@@ -5810,7 +6094,7 @@
           </w:tcPr>
           <w:p>
             <w:pPr>
-              <w:pStyle w:val="NoSpacing"/>
+              <w:pStyle w:val="11"/>
               <w:jc w:val="center"/>
               <w:rPr>
                 <w:rFonts w:ascii="Times New Roman" w:hAnsi="Times New Roman"/>
@@ -5842,7 +6126,7 @@
           </w:tcPr>
           <w:p>
             <w:pPr>
-              <w:pStyle w:val="NoSpacing"/>
+              <w:pStyle w:val="11"/>
               <w:jc w:val="center"/>
               <w:rPr>
                 <w:rFonts w:ascii="Times New Roman" w:hAnsi="Times New Roman"/>
@@ -5875,7 +6159,7 @@
           </w:tcPr>
           <w:p>
             <w:pPr>
-              <w:pStyle w:val="NoSpacing"/>
+              <w:pStyle w:val="11"/>
               <w:jc w:val="center"/>
               <w:rPr>
                 <w:rFonts w:ascii="Times New Roman" w:hAnsi="Times New Roman"/>
@@ -5909,7 +6193,7 @@
           </w:tcPr>
           <w:p>
             <w:pPr>
-              <w:pStyle w:val="NoSpacing"/>
+              <w:pStyle w:val="11"/>
               <w:jc w:val="center"/>
               <w:rPr>
                 <w:rFonts w:ascii="Times New Roman" w:hAnsi="Times New Roman"/>
@@ -5941,7 +6225,7 @@
           </w:tcPr>
           <w:p>
             <w:pPr>
-              <w:pStyle w:val="NoSpacing"/>
+              <w:pStyle w:val="11"/>
               <w:jc w:val="center"/>
               <w:rPr>
                 <w:rFonts w:ascii="Times New Roman" w:hAnsi="Times New Roman"/>
@@ -6010,7 +6294,7 @@
           </w:tcPr>
           <w:p>
             <w:pPr>
-              <w:pStyle w:val="NoSpacing"/>
+              <w:pStyle w:val="11"/>
               <w:jc w:val="center"/>
               <w:rPr>
                 <w:rFonts w:ascii="Times New Roman" w:hAnsi="Times New Roman"/>
@@ -6044,7 +6328,7 @@
           </w:tcPr>
           <w:p>
             <w:pPr>
-              <w:pStyle w:val="NoSpacing"/>
+              <w:pStyle w:val="11"/>
               <w:jc w:val="center"/>
               <w:rPr>
                 <w:rFonts w:ascii="Times New Roman" w:hAnsi="Times New Roman"/>
@@ -6078,7 +6362,7 @@
           </w:tcPr>
           <w:p>
             <w:pPr>
-              <w:pStyle w:val="NoSpacing"/>
+              <w:pStyle w:val="11"/>
               <w:jc w:val="center"/>
               <w:rPr>
                 <w:rFonts w:ascii="Times New Roman" w:hAnsi="Times New Roman"/>
@@ -6112,7 +6396,7 @@
           </w:tcPr>
           <w:p>
             <w:pPr>
-              <w:pStyle w:val="NoSpacing"/>
+              <w:pStyle w:val="11"/>
               <w:jc w:val="center"/>
               <w:rPr>
                 <w:rFonts w:ascii="Times New Roman" w:hAnsi="Times New Roman"/>
@@ -6146,7 +6430,7 @@
           </w:tcPr>
           <w:p>
             <w:pPr>
-              <w:pStyle w:val="NoSpacing"/>
+              <w:pStyle w:val="11"/>
               <w:jc w:val="center"/>
               <w:rPr>
                 <w:rFonts w:ascii="Times New Roman" w:hAnsi="Times New Roman"/>
@@ -6178,7 +6462,7 @@
           </w:tcPr>
           <w:p>
             <w:pPr>
-              <w:pStyle w:val="NoSpacing"/>
+              <w:pStyle w:val="11"/>
               <w:jc w:val="center"/>
               <w:rPr>
                 <w:rFonts w:ascii="Times New Roman" w:hAnsi="Times New Roman"/>
@@ -6244,7 +6528,7 @@
           </w:tcPr>
           <w:p>
             <w:pPr>
-              <w:pStyle w:val="NoSpacing"/>
+              <w:pStyle w:val="11"/>
               <w:jc w:val="center"/>
               <w:rPr>
                 <w:rFonts w:ascii="Times New Roman" w:hAnsi="Times New Roman"/>
@@ -6277,7 +6561,7 @@
           </w:tcPr>
           <w:p>
             <w:pPr>
-              <w:pStyle w:val="NoSpacing"/>
+              <w:pStyle w:val="11"/>
               <w:jc w:val="center"/>
               <w:rPr>
                 <w:rFonts w:ascii="Times New Roman" w:hAnsi="Times New Roman"/>
@@ -6310,7 +6594,7 @@
           </w:tcPr>
           <w:p>
             <w:pPr>
-              <w:pStyle w:val="NoSpacing"/>
+              <w:pStyle w:val="11"/>
               <w:jc w:val="center"/>
               <w:rPr>
                 <w:rFonts w:ascii="Times New Roman" w:hAnsi="Times New Roman"/>
@@ -6343,7 +6627,7 @@
           </w:tcPr>
           <w:p>
             <w:pPr>
-              <w:pStyle w:val="NoSpacing"/>
+              <w:pStyle w:val="11"/>
               <w:jc w:val="center"/>
               <w:rPr>
                 <w:rFonts w:ascii="Times New Roman" w:hAnsi="Times New Roman"/>
@@ -6393,7 +6677,7 @@
           </w:tcPr>
           <w:p>
             <w:pPr>
-              <w:pStyle w:val="NoSpacing"/>
+              <w:pStyle w:val="11"/>
               <w:jc w:val="center"/>
               <w:rPr>
                 <w:rFonts w:ascii="Times New Roman" w:hAnsi="Times New Roman"/>
@@ -6425,7 +6709,7 @@
           </w:tcPr>
           <w:p>
             <w:pPr>
-              <w:pStyle w:val="NoSpacing"/>
+              <w:pStyle w:val="11"/>
               <w:jc w:val="center"/>
               <w:rPr>
                 <w:rFonts w:ascii="Times New Roman" w:hAnsi="Times New Roman"/>
@@ -6525,7 +6809,7 @@
           </w:tcPr>
           <w:p>
             <w:pPr>
-              <w:pStyle w:val="NoSpacing"/>
+              <w:pStyle w:val="11"/>
               <w:jc w:val="center"/>
               <w:rPr>
                 <w:rFonts w:ascii="Times New Roman" w:hAnsi="Times New Roman"/>
@@ -6558,7 +6842,7 @@
           </w:tcPr>
           <w:p>
             <w:pPr>
-              <w:pStyle w:val="NoSpacing"/>
+              <w:pStyle w:val="11"/>
               <w:jc w:val="center"/>
               <w:rPr>
                 <w:rFonts w:ascii="Times New Roman" w:hAnsi="Times New Roman"/>
@@ -6590,7 +6874,7 @@
           </w:tcPr>
           <w:p>
             <w:pPr>
-              <w:pStyle w:val="NoSpacing"/>
+              <w:pStyle w:val="11"/>
               <w:jc w:val="center"/>
               <w:rPr>
                 <w:rFonts w:ascii="Times New Roman" w:hAnsi="Times New Roman"/>
@@ -6622,7 +6906,7 @@
           </w:tcPr>
           <w:p>
             <w:pPr>
-              <w:pStyle w:val="NoSpacing"/>
+              <w:pStyle w:val="11"/>
               <w:jc w:val="center"/>
               <w:rPr>
                 <w:rFonts w:ascii="Times New Roman" w:hAnsi="Times New Roman"/>
@@ -6655,7 +6939,7 @@
           </w:tcPr>
           <w:p>
             <w:pPr>
-              <w:pStyle w:val="NoSpacing"/>
+              <w:pStyle w:val="11"/>
               <w:jc w:val="center"/>
               <w:rPr>
                 <w:rFonts w:ascii="Times New Roman" w:hAnsi="Times New Roman"/>
@@ -6687,7 +6971,7 @@
           </w:tcPr>
           <w:p>
             <w:pPr>
-              <w:pStyle w:val="NoSpacing"/>
+              <w:pStyle w:val="11"/>
               <w:jc w:val="center"/>
               <w:rPr>
                 <w:rFonts w:ascii="Times New Roman" w:hAnsi="Times New Roman"/>
@@ -6953,7 +7237,7 @@
           </w:tcPr>
           <w:p>
             <w:pPr>
-              <w:pStyle w:val="NoSpacing"/>
+              <w:pStyle w:val="11"/>
               <w:jc w:val="center"/>
               <w:rPr>
                 <w:rFonts w:ascii="Times New Roman" w:hAnsi="Times New Roman"/>
@@ -6986,7 +7270,7 @@
           </w:tcPr>
           <w:p>
             <w:pPr>
-              <w:pStyle w:val="NoSpacing"/>
+              <w:pStyle w:val="11"/>
               <w:jc w:val="center"/>
               <w:rPr>
                 <w:rFonts w:ascii="Times New Roman" w:hAnsi="Times New Roman"/>
@@ -7019,7 +7303,7 @@
           </w:tcPr>
           <w:p>
             <w:pPr>
-              <w:pStyle w:val="NoSpacing"/>
+              <w:pStyle w:val="11"/>
               <w:jc w:val="center"/>
               <w:rPr>
                 <w:rFonts w:ascii="Times New Roman" w:hAnsi="Times New Roman"/>
@@ -7060,7 +7344,7 @@
           </w:tcPr>
           <w:p>
             <w:pPr>
-              <w:pStyle w:val="NoSpacing"/>
+              <w:pStyle w:val="11"/>
               <w:jc w:val="center"/>
               <w:rPr>
                 <w:rFonts w:ascii="Times New Roman" w:hAnsi="Times New Roman"/>
@@ -7093,7 +7377,7 @@
           </w:tcPr>
           <w:p>
             <w:pPr>
-              <w:pStyle w:val="NoSpacing"/>
+              <w:pStyle w:val="11"/>
               <w:jc w:val="center"/>
               <w:rPr>
                 <w:rFonts w:ascii="Times New Roman" w:hAnsi="Times New Roman"/>
@@ -7125,7 +7409,7 @@
           </w:tcPr>
           <w:p>
             <w:pPr>
-              <w:pStyle w:val="NoSpacing"/>
+              <w:pStyle w:val="11"/>
               <w:jc w:val="center"/>
               <w:rPr>
                 <w:rFonts w:ascii="Times New Roman" w:hAnsi="Times New Roman"/>
@@ -7157,7 +7441,7 @@
           </w:tcPr>
           <w:p>
             <w:pPr>
-              <w:pStyle w:val="NoSpacing"/>
+              <w:pStyle w:val="11"/>
               <w:jc w:val="center"/>
               <w:rPr>
                 <w:rFonts w:ascii="Times New Roman" w:hAnsi="Times New Roman"/>
@@ -7189,7 +7473,7 @@
           </w:tcPr>
           <w:p>
             <w:pPr>
-              <w:pStyle w:val="NoSpacing"/>
+              <w:pStyle w:val="11"/>
               <w:jc w:val="center"/>
               <w:rPr>
                 <w:rFonts w:ascii="Times New Roman" w:hAnsi="Times New Roman"/>
@@ -7221,7 +7505,7 @@
           </w:tcPr>
           <w:p>
             <w:pPr>
-              <w:pStyle w:val="NoSpacing"/>
+              <w:pStyle w:val="11"/>
               <w:jc w:val="center"/>
               <w:rPr>
                 <w:rFonts w:ascii="Times New Roman" w:hAnsi="Times New Roman"/>
@@ -7253,7 +7537,7 @@
           </w:tcPr>
           <w:p>
             <w:pPr>
-              <w:pStyle w:val="NoSpacing"/>
+              <w:pStyle w:val="11"/>
               <w:jc w:val="center"/>
               <w:rPr>
                 <w:rFonts w:ascii="Times New Roman" w:hAnsi="Times New Roman"/>
@@ -7286,7 +7570,7 @@
           </w:tcPr>
           <w:p>
             <w:pPr>
-              <w:pStyle w:val="NoSpacing"/>
+              <w:pStyle w:val="11"/>
               <w:jc w:val="center"/>
               <w:rPr>
                 <w:rFonts w:ascii="Times New Roman" w:hAnsi="Times New Roman"/>
@@ -7318,7 +7602,7 @@
           </w:tcPr>
           <w:p>
             <w:pPr>
-              <w:pStyle w:val="NoSpacing"/>
+              <w:pStyle w:val="11"/>
               <w:jc w:val="center"/>
               <w:rPr>
                 <w:rFonts w:ascii="Times New Roman" w:hAnsi="Times New Roman"/>
@@ -7351,7 +7635,7 @@
           </w:tcPr>
           <w:p>
             <w:pPr>
-              <w:pStyle w:val="NoSpacing"/>
+              <w:pStyle w:val="11"/>
               <w:jc w:val="center"/>
               <w:rPr>
                 <w:rFonts w:ascii="Times New Roman" w:hAnsi="Times New Roman"/>
@@ -7385,7 +7669,7 @@
           </w:tcPr>
           <w:p>
             <w:pPr>
-              <w:pStyle w:val="NoSpacing"/>
+              <w:pStyle w:val="11"/>
               <w:jc w:val="center"/>
               <w:rPr>
                 <w:rFonts w:ascii="Times New Roman" w:hAnsi="Times New Roman"/>
@@ -7418,7 +7702,7 @@
           </w:tcPr>
           <w:p>
             <w:pPr>
-              <w:pStyle w:val="NoSpacing"/>
+              <w:pStyle w:val="11"/>
               <w:jc w:val="center"/>
               <w:rPr>
                 <w:rFonts w:ascii="Times New Roman" w:hAnsi="Times New Roman"/>
@@ -7450,7 +7734,7 @@
           </w:tcPr>
           <w:p>
             <w:pPr>
-              <w:pStyle w:val="NoSpacing"/>
+              <w:pStyle w:val="11"/>
               <w:jc w:val="center"/>
               <w:rPr>
                 <w:rFonts w:ascii="Times New Roman" w:hAnsi="Times New Roman"/>
@@ -7483,7 +7767,7 @@
           </w:tcPr>
           <w:p>
             <w:pPr>
-              <w:pStyle w:val="NoSpacing"/>
+              <w:pStyle w:val="11"/>
               <w:jc w:val="center"/>
               <w:rPr>
                 <w:rFonts w:ascii="Times New Roman" w:hAnsi="Times New Roman"/>
@@ -7515,7 +7799,7 @@
           </w:tcPr>
           <w:p>
             <w:pPr>
-              <w:pStyle w:val="NoSpacing"/>
+              <w:pStyle w:val="11"/>
               <w:jc w:val="center"/>
               <w:rPr>
                 <w:rFonts w:ascii="Times New Roman" w:hAnsi="Times New Roman"/>
@@ -7547,7 +7831,7 @@
           </w:tcPr>
           <w:p>
             <w:pPr>
-              <w:pStyle w:val="NoSpacing"/>
+              <w:pStyle w:val="11"/>
               <w:jc w:val="center"/>
               <w:rPr>
                 <w:rFonts w:ascii="Times New Roman" w:hAnsi="Times New Roman"/>
@@ -7579,7 +7863,7 @@
           </w:tcPr>
           <w:p>
             <w:pPr>
-              <w:pStyle w:val="NoSpacing"/>
+              <w:pStyle w:val="11"/>
               <w:jc w:val="center"/>
               <w:rPr>
                 <w:rFonts w:ascii="Times New Roman" w:hAnsi="Times New Roman"/>
@@ -7611,7 +7895,7 @@
           </w:tcPr>
           <w:p>
             <w:pPr>
-              <w:pStyle w:val="NoSpacing"/>
+              <w:pStyle w:val="11"/>
               <w:jc w:val="center"/>
               <w:rPr>
                 <w:rFonts w:ascii="Times New Roman" w:hAnsi="Times New Roman"/>
@@ -7643,7 +7927,7 @@
           </w:tcPr>
           <w:p>
             <w:pPr>
-              <w:pStyle w:val="NoSpacing"/>
+              <w:pStyle w:val="11"/>
               <w:jc w:val="center"/>
               <w:rPr>
                 <w:rFonts w:ascii="Times New Roman" w:hAnsi="Times New Roman"/>
@@ -7751,6 +8035,7 @@
               <w:szCs w:val="28"/>
               <w:lang w:val="ru-RU"/>
             </w:rPr>
+            <w:lastRenderedPageBreak/>
             <m:t>З=</m:t>
           </m:r>
           <m:nary>
@@ -7889,31 +8174,7 @@
               <w:szCs w:val="28"/>
               <w:lang w:val="ru-RU"/>
             </w:rPr>
-            <m:t xml:space="preserve">                                                          </m:t>
-          </m:r>
-          <m:r>
-            <m:rPr>
-              <m:sty m:val="p"/>
-            </m:rPr>
-            <w:rPr>
-              <w:rFonts w:ascii="Cambria Math" w:hAnsi="Cambria Math"/>
-              <w:sz w:val="28"/>
-              <w:szCs w:val="28"/>
-              <w:lang w:val="ru-RU"/>
-            </w:rPr>
-            <m:t>(3.1</m:t>
-          </m:r>
-          <m:r>
-            <m:rPr>
-              <m:sty m:val="p"/>
-            </m:rPr>
-            <w:rPr>
-              <w:rFonts w:ascii="Cambria Math" w:hAnsi="Cambria Math"/>
-              <w:sz w:val="28"/>
-              <w:szCs w:val="28"/>
-              <w:lang w:val="ru-RU"/>
-            </w:rPr>
-            <m:t>)</m:t>
+            <m:t xml:space="preserve">                                                          (3.1)</m:t>
           </m:r>
         </m:oMath>
       </m:oMathPara>
@@ -8645,6 +8906,15 @@
                 <w:szCs w:val="28"/>
                 <w:lang w:val="ru-RU"/>
               </w:rPr>
+              <w:t>1</w:t>
+            </w:r>
+            <w:r>
+              <w:rPr>
+                <w:rFonts w:ascii="Times New Roman" w:hAnsi="Times New Roman"/>
+                <w:sz w:val="28"/>
+                <w:szCs w:val="28"/>
+                <w:lang w:val="ru-RU"/>
+              </w:rPr>
               <w:t>60</w:t>
             </w:r>
           </w:p>
@@ -8893,15 +9163,17 @@
                 <w:rFonts w:ascii="Times New Roman" w:hAnsi="Times New Roman"/>
                 <w:sz w:val="28"/>
                 <w:szCs w:val="28"/>
-              </w:rPr>
-            </w:pPr>
-            <w:r>
-              <w:rPr>
-                <w:rFonts w:ascii="Times New Roman" w:hAnsi="Times New Roman"/>
-                <w:sz w:val="28"/>
-                <w:szCs w:val="28"/>
-              </w:rPr>
-              <w:t>5</w:t>
+                <w:lang w:val="ru-RU"/>
+              </w:rPr>
+            </w:pPr>
+            <w:r>
+              <w:rPr>
+                <w:rFonts w:ascii="Times New Roman" w:hAnsi="Times New Roman"/>
+                <w:sz w:val="28"/>
+                <w:szCs w:val="28"/>
+                <w:lang w:val="ru-RU"/>
+              </w:rPr>
+              <w:t>30</w:t>
             </w:r>
           </w:p>
         </w:tc>
@@ -9131,8 +9403,17 @@
                 <w:rFonts w:ascii="Times New Roman" w:hAnsi="Times New Roman"/>
                 <w:sz w:val="28"/>
                 <w:szCs w:val="28"/>
-              </w:rPr>
-              <w:t>20</w:t>
+                <w:lang w:val="ru-RU"/>
+              </w:rPr>
+              <w:t>8</w:t>
+            </w:r>
+            <w:r>
+              <w:rPr>
+                <w:rFonts w:ascii="Times New Roman" w:hAnsi="Times New Roman"/>
+                <w:sz w:val="28"/>
+                <w:szCs w:val="28"/>
+              </w:rPr>
+              <w:t>0</w:t>
             </w:r>
           </w:p>
         </w:tc>
@@ -9362,8 +9643,17 @@
                 <w:rFonts w:ascii="Times New Roman" w:hAnsi="Times New Roman"/>
                 <w:sz w:val="28"/>
                 <w:szCs w:val="28"/>
-              </w:rPr>
-              <w:t>40</w:t>
+                <w:lang w:val="ru-RU"/>
+              </w:rPr>
+              <w:t>12</w:t>
+            </w:r>
+            <w:r>
+              <w:rPr>
+                <w:rFonts w:ascii="Times New Roman" w:hAnsi="Times New Roman"/>
+                <w:sz w:val="28"/>
+                <w:szCs w:val="28"/>
+              </w:rPr>
+              <w:t>0</w:t>
             </w:r>
           </w:p>
         </w:tc>
@@ -9587,15 +9877,17 @@
                 <w:rFonts w:ascii="Times New Roman" w:hAnsi="Times New Roman"/>
                 <w:sz w:val="28"/>
                 <w:szCs w:val="28"/>
-              </w:rPr>
-            </w:pPr>
-            <w:r>
-              <w:rPr>
-                <w:rFonts w:ascii="Times New Roman" w:hAnsi="Times New Roman"/>
-                <w:sz w:val="28"/>
-                <w:szCs w:val="28"/>
-              </w:rPr>
-              <w:t>8</w:t>
+                <w:lang w:val="ru-RU"/>
+              </w:rPr>
+            </w:pPr>
+            <w:r>
+              <w:rPr>
+                <w:rFonts w:ascii="Times New Roman" w:hAnsi="Times New Roman"/>
+                <w:sz w:val="28"/>
+                <w:szCs w:val="28"/>
+                <w:lang w:val="ru-RU"/>
+              </w:rPr>
+              <w:t>50</w:t>
             </w:r>
           </w:p>
         </w:tc>
@@ -9819,15 +10111,17 @@
                 <w:rFonts w:ascii="Times New Roman" w:hAnsi="Times New Roman"/>
                 <w:sz w:val="28"/>
                 <w:szCs w:val="28"/>
-              </w:rPr>
-            </w:pPr>
-            <w:r>
-              <w:rPr>
-                <w:rFonts w:ascii="Times New Roman" w:hAnsi="Times New Roman"/>
-                <w:sz w:val="28"/>
-                <w:szCs w:val="28"/>
-              </w:rPr>
-              <w:t>8</w:t>
+                <w:lang w:val="ru-RU"/>
+              </w:rPr>
+            </w:pPr>
+            <w:r>
+              <w:rPr>
+                <w:rFonts w:ascii="Times New Roman" w:hAnsi="Times New Roman"/>
+                <w:sz w:val="28"/>
+                <w:szCs w:val="28"/>
+                <w:lang w:val="ru-RU"/>
+              </w:rPr>
+              <w:t>40</w:t>
             </w:r>
           </w:p>
         </w:tc>
@@ -10327,8 +10621,18 @@
                 <w:sz w:val="28"/>
                 <w:szCs w:val="28"/>
               </w:rPr>
-              <w:t>, грн</w:t>
-            </w:r>
+              <w:t xml:space="preserve">, </w:t>
+            </w:r>
+            <w:proofErr w:type="spellStart"/>
+            <w:r>
+              <w:rPr>
+                <w:rFonts w:ascii="Times New Roman" w:hAnsi="Times New Roman"/>
+                <w:sz w:val="28"/>
+                <w:szCs w:val="28"/>
+              </w:rPr>
+              <w:t>грн</w:t>
+            </w:r>
+            <w:proofErr w:type="spellEnd"/>
           </w:p>
         </w:tc>
         <w:tc>
@@ -11582,7 +11886,26 @@
                 <w:sz w:val="28"/>
                 <w:szCs w:val="28"/>
               </w:rPr>
-              <w:t>∑ п.1-6</w:t>
+              <w:t>∑ п</w:t>
+            </w:r>
+            <w:proofErr w:type="spellStart"/>
+            <w:r>
+              <w:rPr>
+                <w:rFonts w:ascii="Times New Roman" w:hAnsi="Times New Roman"/>
+                <w:sz w:val="28"/>
+                <w:szCs w:val="28"/>
+                <w:lang w:val="ru-RU"/>
+              </w:rPr>
+              <w:t>п</w:t>
+            </w:r>
+            <w:proofErr w:type="spellEnd"/>
+            <w:r>
+              <w:rPr>
+                <w:rFonts w:ascii="Times New Roman" w:hAnsi="Times New Roman"/>
+                <w:sz w:val="28"/>
+                <w:szCs w:val="28"/>
+              </w:rPr>
+              <w:t>.1-6</w:t>
             </w:r>
           </w:p>
         </w:tc>
@@ -11896,7 +12219,26 @@
                 <w:sz w:val="28"/>
                 <w:szCs w:val="28"/>
               </w:rPr>
-              <w:t>∑ п.7-8</w:t>
+              <w:t>∑ п</w:t>
+            </w:r>
+            <w:proofErr w:type="spellStart"/>
+            <w:r>
+              <w:rPr>
+                <w:rFonts w:ascii="Times New Roman" w:hAnsi="Times New Roman"/>
+                <w:sz w:val="28"/>
+                <w:szCs w:val="28"/>
+                <w:lang w:val="ru-RU"/>
+              </w:rPr>
+              <w:t>п</w:t>
+            </w:r>
+            <w:proofErr w:type="spellEnd"/>
+            <w:r>
+              <w:rPr>
+                <w:rFonts w:ascii="Times New Roman" w:hAnsi="Times New Roman"/>
+                <w:sz w:val="28"/>
+                <w:szCs w:val="28"/>
+              </w:rPr>
+              <w:t>.7-8</w:t>
             </w:r>
           </w:p>
         </w:tc>
@@ -12244,6 +12586,7 @@
                 <w:sz w:val="28"/>
                 <w:szCs w:val="28"/>
               </w:rPr>
+              <w:lastRenderedPageBreak/>
               <w:t>12</w:t>
             </w:r>
           </w:p>
@@ -12516,7 +12859,26 @@
                 <w:sz w:val="28"/>
                 <w:szCs w:val="28"/>
               </w:rPr>
-              <w:t>∑ п.11-12</w:t>
+              <w:t>∑ п</w:t>
+            </w:r>
+            <w:proofErr w:type="spellStart"/>
+            <w:r>
+              <w:rPr>
+                <w:rFonts w:ascii="Times New Roman" w:hAnsi="Times New Roman"/>
+                <w:sz w:val="28"/>
+                <w:szCs w:val="28"/>
+                <w:lang w:val="ru-RU"/>
+              </w:rPr>
+              <w:t>п</w:t>
+            </w:r>
+            <w:proofErr w:type="spellEnd"/>
+            <w:r>
+              <w:rPr>
+                <w:rFonts w:ascii="Times New Roman" w:hAnsi="Times New Roman"/>
+                <w:sz w:val="28"/>
+                <w:szCs w:val="28"/>
+              </w:rPr>
+              <w:t>.11-12</w:t>
             </w:r>
           </w:p>
         </w:tc>
@@ -12879,25 +13241,7 @@
               <w:szCs w:val="28"/>
               <w:lang w:val="ru-RU"/>
             </w:rPr>
-            <m:t xml:space="preserve"> ,</m:t>
-          </m:r>
-          <m:r>
-            <w:rPr>
-              <w:rFonts w:ascii="Cambria Math" w:hAnsi="Cambria Math"/>
-              <w:sz w:val="28"/>
-              <w:szCs w:val="28"/>
-              <w:lang w:val="ru-RU"/>
-            </w:rPr>
-            <m:t xml:space="preserve">                                                             (3.2</m:t>
-          </m:r>
-          <m:r>
-            <w:rPr>
-              <w:rFonts w:ascii="Cambria Math" w:hAnsi="Cambria Math"/>
-              <w:sz w:val="28"/>
-              <w:szCs w:val="28"/>
-              <w:lang w:val="ru-RU"/>
-            </w:rPr>
-            <m:t>)</m:t>
+            <m:t xml:space="preserve"> ,                                                             (3.2)</m:t>
           </m:r>
         </m:oMath>
       </m:oMathPara>
@@ -13515,31 +13859,7 @@
                   <w:szCs w:val="28"/>
                   <w:lang w:val="ru-RU"/>
                 </w:rPr>
-                <m:t>9458.12</m:t>
-              </m:r>
-              <m:r>
-                <m:rPr>
-                  <m:sty m:val="p"/>
-                </m:rPr>
-                <w:rPr>
-                  <w:rFonts w:ascii="Cambria Math" w:hAnsi="Cambria Math"/>
-                  <w:sz w:val="28"/>
-                  <w:szCs w:val="28"/>
-                  <w:lang w:val="ru-RU"/>
-                </w:rPr>
-                <m:t>-</m:t>
-              </m:r>
-              <m:r>
-                <m:rPr>
-                  <m:sty m:val="p"/>
-                </m:rPr>
-                <w:rPr>
-                  <w:rFonts w:ascii="Cambria Math" w:hAnsi="Cambria Math"/>
-                  <w:sz w:val="28"/>
-                  <w:szCs w:val="28"/>
-                  <w:lang w:val="ru-RU"/>
-                </w:rPr>
-                <m:t xml:space="preserve"> 13512,58</m:t>
+                <m:t>9458.12- 13512,58</m:t>
               </m:r>
               <m:r>
                 <w:rPr>
@@ -13844,6 +14164,66 @@
           <w:lang w:val="ru-RU"/>
         </w:rPr>
       </w:pPr>
+    </w:p>
+    <w:p>
+      <w:pPr>
+        <w:ind w:firstLine="709"/>
+        <w:jc w:val="both"/>
+        <w:rPr>
+          <w:rFonts w:ascii="Times New Roman" w:hAnsi="Times New Roman"/>
+          <w:sz w:val="28"/>
+          <w:szCs w:val="28"/>
+          <w:lang w:val="ru-RU"/>
+        </w:rPr>
+      </w:pPr>
+    </w:p>
+    <w:p>
+      <w:pPr>
+        <w:ind w:firstLine="709"/>
+        <w:jc w:val="both"/>
+        <w:rPr>
+          <w:rFonts w:ascii="Times New Roman" w:hAnsi="Times New Roman"/>
+          <w:sz w:val="28"/>
+          <w:szCs w:val="28"/>
+          <w:lang w:val="ru-RU"/>
+        </w:rPr>
+      </w:pPr>
+    </w:p>
+    <w:p>
+      <w:pPr>
+        <w:ind w:firstLine="709"/>
+        <w:jc w:val="both"/>
+        <w:rPr>
+          <w:rFonts w:ascii="Times New Roman" w:hAnsi="Times New Roman"/>
+          <w:sz w:val="28"/>
+          <w:szCs w:val="28"/>
+          <w:lang w:val="ru-RU"/>
+        </w:rPr>
+      </w:pPr>
+    </w:p>
+    <w:p>
+      <w:pPr>
+        <w:ind w:firstLine="709"/>
+        <w:jc w:val="both"/>
+        <w:rPr>
+          <w:rFonts w:ascii="Times New Roman" w:hAnsi="Times New Roman"/>
+          <w:sz w:val="28"/>
+          <w:szCs w:val="28"/>
+          <w:lang w:val="ru-RU"/>
+        </w:rPr>
+      </w:pPr>
+    </w:p>
+    <w:p>
+      <w:pPr>
+        <w:ind w:firstLine="709"/>
+        <w:jc w:val="both"/>
+        <w:rPr>
+          <w:rFonts w:ascii="Times New Roman" w:hAnsi="Times New Roman"/>
+          <w:sz w:val="28"/>
+          <w:szCs w:val="28"/>
+          <w:lang w:val="ru-RU"/>
+        </w:rPr>
+      </w:pPr>
       <w:r>
         <w:rPr>
           <w:rFonts w:ascii="Times New Roman" w:hAnsi="Times New Roman"/>
@@ -13851,6 +14231,7 @@
           <w:szCs w:val="28"/>
           <w:lang w:val="ru-RU"/>
         </w:rPr>
+        <w:lastRenderedPageBreak/>
         <w:t>Выводы:</w:t>
       </w:r>
     </w:p>
@@ -13905,7 +14286,7 @@
           <w:szCs w:val="28"/>
           <w:lang w:val="ru-RU"/>
         </w:rPr>
-        <w:t>- Определены трудоемкости этапов, расстановка исполнителей. Трудоемкость составляет  141 человек/часов.</w:t>
+        <w:t>- Определены трудоемкости этапов, расстановка исполнителей. Трудоемкость составляет  141 чел/час.</w:t>
       </w:r>
     </w:p>
     <w:p>
@@ -13983,6 +14364,7 @@
     <w:lvl w:ilvl="0">
       <w:start w:val="1"/>
       <w:numFmt w:val="none"/>
+      <w:pStyle w:val="1"/>
       <w:suff w:val="nothing"/>
       <w:lvlText w:val=""/>
       <w:lvlJc w:val="left"/>
@@ -13996,6 +14378,7 @@
     <w:lvl w:ilvl="1">
       <w:start w:val="1"/>
       <w:numFmt w:val="none"/>
+      <w:pStyle w:val="2"/>
       <w:suff w:val="nothing"/>
       <w:lvlText w:val=""/>
       <w:lvlJc w:val="left"/>
@@ -14009,6 +14392,7 @@
     <w:lvl w:ilvl="2">
       <w:start w:val="1"/>
       <w:numFmt w:val="none"/>
+      <w:pStyle w:val="3"/>
       <w:suff w:val="nothing"/>
       <w:lvlText w:val=""/>
       <w:lvlJc w:val="left"/>
@@ -14257,6 +14641,7 @@
   <w:style w:type="paragraph" w:default="1" w:styleId="a">
     <w:name w:val="Normal"/>
     <w:qFormat/>
+    <w:rsid w:val="008C6847"/>
     <w:pPr>
       <w:widowControl w:val="0"/>
       <w:suppressAutoHyphens/>
@@ -14274,6 +14659,7 @@
     <w:basedOn w:val="Heading"/>
     <w:next w:val="a0"/>
     <w:qFormat/>
+    <w:rsid w:val="008C6847"/>
     <w:pPr>
       <w:numPr>
         <w:numId w:val="1"/>
@@ -14292,6 +14678,7 @@
     <w:basedOn w:val="Heading"/>
     <w:next w:val="a0"/>
     <w:qFormat/>
+    <w:rsid w:val="008C6847"/>
     <w:pPr>
       <w:numPr>
         <w:ilvl w:val="1"/>
@@ -14311,6 +14698,7 @@
     <w:basedOn w:val="Heading"/>
     <w:next w:val="a0"/>
     <w:qFormat/>
+    <w:rsid w:val="008C6847"/>
     <w:pPr>
       <w:numPr>
         <w:ilvl w:val="2"/>
@@ -14334,6 +14722,7 @@
     <w:uiPriority w:val="99"/>
     <w:semiHidden/>
     <w:unhideWhenUsed/>
+    <w:qFormat/>
     <w:tblPr>
       <w:tblInd w:w="0" w:type="dxa"/>
       <w:tblCellMar>
@@ -14354,6 +14743,7 @@
     <w:name w:val="Heading"/>
     <w:basedOn w:val="a"/>
     <w:next w:val="a0"/>
+    <w:rsid w:val="008C6847"/>
     <w:pPr>
       <w:keepNext/>
       <w:spacing w:before="240" w:after="120"/>
@@ -14367,6 +14757,7 @@
   <w:style w:type="paragraph" w:styleId="a0">
     <w:name w:val="Body Text"/>
     <w:basedOn w:val="a"/>
+    <w:rsid w:val="008C6847"/>
     <w:pPr>
       <w:spacing w:after="120"/>
     </w:pPr>
@@ -14374,11 +14765,13 @@
   <w:style w:type="paragraph" w:styleId="a4">
     <w:name w:val="List"/>
     <w:basedOn w:val="a0"/>
+    <w:rsid w:val="008C6847"/>
   </w:style>
   <w:style w:type="paragraph" w:styleId="a5">
     <w:name w:val="caption"/>
     <w:basedOn w:val="a"/>
     <w:qFormat/>
+    <w:rsid w:val="008C6847"/>
     <w:pPr>
       <w:suppressLineNumbers/>
       <w:spacing w:before="120" w:after="120"/>
@@ -14391,13 +14784,15 @@
   <w:style w:type="paragraph" w:customStyle="1" w:styleId="Index">
     <w:name w:val="Index"/>
     <w:basedOn w:val="a"/>
+    <w:rsid w:val="008C6847"/>
     <w:pPr>
       <w:suppressLineNumbers/>
     </w:pPr>
   </w:style>
-  <w:style w:type="paragraph" w:customStyle="1" w:styleId="HTMLPreformatted">
-    <w:name w:val="HTML Preformatted"/>
+  <w:style w:type="paragraph" w:customStyle="1" w:styleId="HTML1">
+    <w:name w:val="Стандартный HTML1"/>
     <w:basedOn w:val="a"/>
+    <w:rsid w:val="008C6847"/>
     <w:pPr>
       <w:tabs>
         <w:tab w:val="left" w:pos="916"/>
@@ -14423,9 +14818,10 @@
       <w:rFonts w:ascii="Courier New" w:hAnsi="Courier New" w:cs="Courier New"/>
     </w:rPr>
   </w:style>
-  <w:style w:type="paragraph" w:customStyle="1" w:styleId="ListParagraph">
-    <w:name w:val="List Paragraph"/>
+  <w:style w:type="paragraph" w:customStyle="1" w:styleId="10">
+    <w:name w:val="Абзац списка1"/>
     <w:basedOn w:val="a"/>
+    <w:rsid w:val="008C6847"/>
     <w:pPr>
       <w:spacing w:after="200" w:line="276" w:lineRule="auto"/>
       <w:ind w:firstLine="720"/>
@@ -14441,6 +14837,7 @@
   <w:style w:type="paragraph" w:customStyle="1" w:styleId="a6">
     <w:name w:val="текст основной"/>
     <w:basedOn w:val="a"/>
+    <w:rsid w:val="008C6847"/>
     <w:pPr>
       <w:spacing w:line="360" w:lineRule="auto"/>
       <w:ind w:firstLine="720"/>
@@ -14450,8 +14847,9 @@
       <w:sz w:val="28"/>
     </w:rPr>
   </w:style>
-  <w:style w:type="paragraph" w:customStyle="1" w:styleId="NoSpacing">
-    <w:name w:val="No Spacing"/>
+  <w:style w:type="paragraph" w:customStyle="1" w:styleId="11">
+    <w:name w:val="Без интервала1"/>
+    <w:rsid w:val="008C6847"/>
     <w:pPr>
       <w:suppressAutoHyphens/>
     </w:pPr>

</xml_diff>

<commit_message>
documents have been reviwed.
</commit_message>
<xml_diff>
--- a/documentation/economic.docx
+++ b/documentation/economic.docx
@@ -603,15 +603,25 @@
               </w:rPr>
               <w:t>Трудоемкость, чел</w:t>
             </w:r>
-            <w:r>
-              <w:rPr>
-                <w:rFonts w:ascii="Times New Roman" w:hAnsi="Times New Roman"/>
-                <w:sz w:val="28"/>
-                <w:szCs w:val="28"/>
-                <w:lang w:val="ru-RU"/>
-              </w:rPr>
-              <w:t xml:space="preserve">. </w:t>
-            </w:r>
+            <w:proofErr w:type="gramStart"/>
+            <w:r>
+              <w:rPr>
+                <w:rFonts w:ascii="Times New Roman" w:hAnsi="Times New Roman"/>
+                <w:sz w:val="28"/>
+                <w:szCs w:val="28"/>
+                <w:lang w:val="ru-RU"/>
+              </w:rPr>
+              <w:t>.</w:t>
+            </w:r>
+            <w:r>
+              <w:rPr>
+                <w:rFonts w:ascii="Times New Roman" w:hAnsi="Times New Roman"/>
+                <w:sz w:val="28"/>
+                <w:szCs w:val="28"/>
+              </w:rPr>
+              <w:t>-</w:t>
+            </w:r>
+            <w:proofErr w:type="gramEnd"/>
             <w:r>
               <w:rPr>
                 <w:rFonts w:ascii="Times New Roman" w:hAnsi="Times New Roman"/>
@@ -8540,23 +8550,22 @@
     <w:tbl>
       <w:tblPr>
         <w:tblpPr w:leftFromText="180" w:rightFromText="180" w:vertAnchor="text" w:horzAnchor="margin" w:tblpXSpec="center" w:tblpY="505"/>
-        <w:tblW w:w="11765" w:type="dxa"/>
-        <w:tblLayout w:type="fixed"/>
+        <w:tblW w:w="5000" w:type="pct"/>
         <w:tblLook w:val="0000"/>
       </w:tblPr>
       <w:tblGrid>
-        <w:gridCol w:w="431"/>
-        <w:gridCol w:w="3823"/>
-        <w:gridCol w:w="1984"/>
-        <w:gridCol w:w="991"/>
-        <w:gridCol w:w="1277"/>
-        <w:gridCol w:w="1892"/>
-        <w:gridCol w:w="1367"/>
+        <w:gridCol w:w="356"/>
+        <w:gridCol w:w="3248"/>
+        <w:gridCol w:w="1708"/>
+        <w:gridCol w:w="805"/>
+        <w:gridCol w:w="1050"/>
+        <w:gridCol w:w="1876"/>
+        <w:gridCol w:w="1145"/>
       </w:tblGrid>
       <w:tr>
         <w:tc>
           <w:tcPr>
-            <w:tcW w:w="431" w:type="dxa"/>
+            <w:tcW w:w="183" w:type="pct"/>
             <w:tcBorders>
               <w:top w:val="single" w:sz="4" w:space="0" w:color="000000"/>
               <w:left w:val="single" w:sz="4" w:space="0" w:color="000000"/>
@@ -8589,7 +8598,7 @@
         </w:tc>
         <w:tc>
           <w:tcPr>
-            <w:tcW w:w="3823" w:type="dxa"/>
+            <w:tcW w:w="1625" w:type="pct"/>
             <w:tcBorders>
               <w:top w:val="single" w:sz="4" w:space="0" w:color="000000"/>
               <w:left w:val="single" w:sz="4" w:space="0" w:color="000000"/>
@@ -8622,7 +8631,7 @@
         </w:tc>
         <w:tc>
           <w:tcPr>
-            <w:tcW w:w="1984" w:type="dxa"/>
+            <w:tcW w:w="843" w:type="pct"/>
             <w:tcBorders>
               <w:top w:val="single" w:sz="4" w:space="0" w:color="000000"/>
               <w:left w:val="single" w:sz="4" w:space="0" w:color="000000"/>
@@ -8674,7 +8683,7 @@
         </w:tc>
         <w:tc>
           <w:tcPr>
-            <w:tcW w:w="991" w:type="dxa"/>
+            <w:tcW w:w="421" w:type="pct"/>
             <w:tcBorders>
               <w:top w:val="single" w:sz="4" w:space="0" w:color="000000"/>
               <w:left w:val="single" w:sz="4" w:space="0" w:color="000000"/>
@@ -8708,7 +8717,7 @@
         </w:tc>
         <w:tc>
           <w:tcPr>
-            <w:tcW w:w="1277" w:type="dxa"/>
+            <w:tcW w:w="543" w:type="pct"/>
             <w:tcBorders>
               <w:top w:val="single" w:sz="4" w:space="0" w:color="000000"/>
               <w:left w:val="single" w:sz="4" w:space="0" w:color="000000"/>
@@ -8742,7 +8751,7 @@
         </w:tc>
         <w:tc>
           <w:tcPr>
-            <w:tcW w:w="1892" w:type="dxa"/>
+            <w:tcW w:w="804" w:type="pct"/>
             <w:tcBorders>
               <w:top w:val="single" w:sz="4" w:space="0" w:color="000000"/>
               <w:left w:val="single" w:sz="4" w:space="0" w:color="000000"/>
@@ -8776,7 +8785,7 @@
         </w:tc>
         <w:tc>
           <w:tcPr>
-            <w:tcW w:w="1367" w:type="dxa"/>
+            <w:tcW w:w="581" w:type="pct"/>
             <w:tcBorders>
               <w:top w:val="single" w:sz="4" w:space="0" w:color="000000"/>
               <w:left w:val="single" w:sz="4" w:space="0" w:color="000000"/>
@@ -8812,7 +8821,7 @@
       <w:tr>
         <w:tc>
           <w:tcPr>
-            <w:tcW w:w="431" w:type="dxa"/>
+            <w:tcW w:w="183" w:type="pct"/>
             <w:tcBorders>
               <w:top w:val="single" w:sz="4" w:space="0" w:color="000000"/>
               <w:left w:val="single" w:sz="4" w:space="0" w:color="000000"/>
@@ -8845,7 +8854,7 @@
         </w:tc>
         <w:tc>
           <w:tcPr>
-            <w:tcW w:w="3823" w:type="dxa"/>
+            <w:tcW w:w="1625" w:type="pct"/>
             <w:tcBorders>
               <w:top w:val="single" w:sz="4" w:space="0" w:color="000000"/>
               <w:left w:val="single" w:sz="4" w:space="0" w:color="000000"/>
@@ -8878,7 +8887,7 @@
         </w:tc>
         <w:tc>
           <w:tcPr>
-            <w:tcW w:w="1984" w:type="dxa"/>
+            <w:tcW w:w="843" w:type="pct"/>
             <w:tcBorders>
               <w:top w:val="single" w:sz="4" w:space="0" w:color="000000"/>
               <w:left w:val="single" w:sz="4" w:space="0" w:color="000000"/>
@@ -8921,7 +8930,7 @@
         </w:tc>
         <w:tc>
           <w:tcPr>
-            <w:tcW w:w="991" w:type="dxa"/>
+            <w:tcW w:w="421" w:type="pct"/>
             <w:tcBorders>
               <w:top w:val="single" w:sz="4" w:space="0" w:color="000000"/>
               <w:left w:val="single" w:sz="4" w:space="0" w:color="000000"/>
@@ -8955,7 +8964,7 @@
         </w:tc>
         <w:tc>
           <w:tcPr>
-            <w:tcW w:w="1277" w:type="dxa"/>
+            <w:tcW w:w="543" w:type="pct"/>
             <w:tcBorders>
               <w:top w:val="single" w:sz="4" w:space="0" w:color="000000"/>
               <w:left w:val="single" w:sz="4" w:space="0" w:color="000000"/>
@@ -8989,7 +8998,7 @@
         </w:tc>
         <w:tc>
           <w:tcPr>
-            <w:tcW w:w="1892" w:type="dxa"/>
+            <w:tcW w:w="804" w:type="pct"/>
             <w:tcBorders>
               <w:top w:val="single" w:sz="4" w:space="0" w:color="000000"/>
               <w:left w:val="single" w:sz="4" w:space="0" w:color="000000"/>
@@ -9024,7 +9033,7 @@
         </w:tc>
         <w:tc>
           <w:tcPr>
-            <w:tcW w:w="1367" w:type="dxa"/>
+            <w:tcW w:w="581" w:type="pct"/>
             <w:tcBorders>
               <w:top w:val="single" w:sz="4" w:space="0" w:color="000000"/>
               <w:left w:val="single" w:sz="4" w:space="0" w:color="000000"/>
@@ -9061,7 +9070,7 @@
       <w:tr>
         <w:tc>
           <w:tcPr>
-            <w:tcW w:w="431" w:type="dxa"/>
+            <w:tcW w:w="183" w:type="pct"/>
             <w:tcBorders>
               <w:top w:val="single" w:sz="4" w:space="0" w:color="000000"/>
               <w:left w:val="single" w:sz="4" w:space="0" w:color="000000"/>
@@ -9094,7 +9103,7 @@
         </w:tc>
         <w:tc>
           <w:tcPr>
-            <w:tcW w:w="3823" w:type="dxa"/>
+            <w:tcW w:w="1625" w:type="pct"/>
             <w:tcBorders>
               <w:top w:val="single" w:sz="4" w:space="0" w:color="000000"/>
               <w:left w:val="single" w:sz="4" w:space="0" w:color="000000"/>
@@ -9145,7 +9154,7 @@
         </w:tc>
         <w:tc>
           <w:tcPr>
-            <w:tcW w:w="1984" w:type="dxa"/>
+            <w:tcW w:w="843" w:type="pct"/>
             <w:tcBorders>
               <w:top w:val="single" w:sz="4" w:space="0" w:color="000000"/>
               <w:left w:val="single" w:sz="4" w:space="0" w:color="000000"/>
@@ -9179,7 +9188,7 @@
         </w:tc>
         <w:tc>
           <w:tcPr>
-            <w:tcW w:w="991" w:type="dxa"/>
+            <w:tcW w:w="421" w:type="pct"/>
             <w:tcBorders>
               <w:top w:val="single" w:sz="4" w:space="0" w:color="000000"/>
               <w:left w:val="single" w:sz="4" w:space="0" w:color="000000"/>
@@ -9211,7 +9220,7 @@
         </w:tc>
         <w:tc>
           <w:tcPr>
-            <w:tcW w:w="1277" w:type="dxa"/>
+            <w:tcW w:w="543" w:type="pct"/>
             <w:tcBorders>
               <w:top w:val="single" w:sz="4" w:space="0" w:color="000000"/>
               <w:left w:val="single" w:sz="4" w:space="0" w:color="000000"/>
@@ -9244,7 +9253,7 @@
         </w:tc>
         <w:tc>
           <w:tcPr>
-            <w:tcW w:w="1892" w:type="dxa"/>
+            <w:tcW w:w="804" w:type="pct"/>
             <w:tcBorders>
               <w:top w:val="single" w:sz="4" w:space="0" w:color="000000"/>
               <w:left w:val="single" w:sz="4" w:space="0" w:color="000000"/>
@@ -9277,7 +9286,7 @@
         </w:tc>
         <w:tc>
           <w:tcPr>
-            <w:tcW w:w="1367" w:type="dxa"/>
+            <w:tcW w:w="581" w:type="pct"/>
             <w:tcBorders>
               <w:top w:val="single" w:sz="4" w:space="0" w:color="000000"/>
               <w:left w:val="single" w:sz="4" w:space="0" w:color="000000"/>
@@ -9312,7 +9321,7 @@
       <w:tr>
         <w:tc>
           <w:tcPr>
-            <w:tcW w:w="431" w:type="dxa"/>
+            <w:tcW w:w="183" w:type="pct"/>
             <w:tcBorders>
               <w:top w:val="single" w:sz="4" w:space="0" w:color="000000"/>
               <w:left w:val="single" w:sz="4" w:space="0" w:color="000000"/>
@@ -9345,7 +9354,7 @@
         </w:tc>
         <w:tc>
           <w:tcPr>
-            <w:tcW w:w="3823" w:type="dxa"/>
+            <w:tcW w:w="1625" w:type="pct"/>
             <w:tcBorders>
               <w:top w:val="single" w:sz="4" w:space="0" w:color="000000"/>
               <w:left w:val="single" w:sz="4" w:space="0" w:color="000000"/>
@@ -9378,7 +9387,7 @@
         </w:tc>
         <w:tc>
           <w:tcPr>
-            <w:tcW w:w="1984" w:type="dxa"/>
+            <w:tcW w:w="843" w:type="pct"/>
             <w:tcBorders>
               <w:top w:val="single" w:sz="4" w:space="0" w:color="000000"/>
               <w:left w:val="single" w:sz="4" w:space="0" w:color="000000"/>
@@ -9419,7 +9428,7 @@
         </w:tc>
         <w:tc>
           <w:tcPr>
-            <w:tcW w:w="991" w:type="dxa"/>
+            <w:tcW w:w="421" w:type="pct"/>
             <w:tcBorders>
               <w:top w:val="single" w:sz="4" w:space="0" w:color="000000"/>
               <w:left w:val="single" w:sz="4" w:space="0" w:color="000000"/>
@@ -9451,7 +9460,7 @@
         </w:tc>
         <w:tc>
           <w:tcPr>
-            <w:tcW w:w="1277" w:type="dxa"/>
+            <w:tcW w:w="543" w:type="pct"/>
             <w:tcBorders>
               <w:top w:val="single" w:sz="4" w:space="0" w:color="000000"/>
               <w:left w:val="single" w:sz="4" w:space="0" w:color="000000"/>
@@ -9484,7 +9493,7 @@
         </w:tc>
         <w:tc>
           <w:tcPr>
-            <w:tcW w:w="1892" w:type="dxa"/>
+            <w:tcW w:w="804" w:type="pct"/>
             <w:tcBorders>
               <w:top w:val="single" w:sz="4" w:space="0" w:color="000000"/>
               <w:left w:val="single" w:sz="4" w:space="0" w:color="000000"/>
@@ -9517,7 +9526,7 @@
         </w:tc>
         <w:tc>
           <w:tcPr>
-            <w:tcW w:w="1367" w:type="dxa"/>
+            <w:tcW w:w="581" w:type="pct"/>
             <w:tcBorders>
               <w:top w:val="single" w:sz="4" w:space="0" w:color="000000"/>
               <w:left w:val="single" w:sz="4" w:space="0" w:color="000000"/>
@@ -9552,7 +9561,7 @@
       <w:tr>
         <w:tc>
           <w:tcPr>
-            <w:tcW w:w="431" w:type="dxa"/>
+            <w:tcW w:w="183" w:type="pct"/>
             <w:tcBorders>
               <w:top w:val="single" w:sz="4" w:space="0" w:color="000000"/>
               <w:left w:val="single" w:sz="4" w:space="0" w:color="000000"/>
@@ -9585,7 +9594,7 @@
         </w:tc>
         <w:tc>
           <w:tcPr>
-            <w:tcW w:w="3823" w:type="dxa"/>
+            <w:tcW w:w="1625" w:type="pct"/>
             <w:tcBorders>
               <w:top w:val="single" w:sz="4" w:space="0" w:color="000000"/>
               <w:left w:val="single" w:sz="4" w:space="0" w:color="000000"/>
@@ -9618,7 +9627,7 @@
         </w:tc>
         <w:tc>
           <w:tcPr>
-            <w:tcW w:w="1984" w:type="dxa"/>
+            <w:tcW w:w="843" w:type="pct"/>
             <w:tcBorders>
               <w:top w:val="single" w:sz="4" w:space="0" w:color="000000"/>
               <w:left w:val="single" w:sz="4" w:space="0" w:color="000000"/>
@@ -9659,7 +9668,7 @@
         </w:tc>
         <w:tc>
           <w:tcPr>
-            <w:tcW w:w="991" w:type="dxa"/>
+            <w:tcW w:w="421" w:type="pct"/>
             <w:tcBorders>
               <w:top w:val="single" w:sz="4" w:space="0" w:color="000000"/>
               <w:left w:val="single" w:sz="4" w:space="0" w:color="000000"/>
@@ -9692,7 +9701,7 @@
         </w:tc>
         <w:tc>
           <w:tcPr>
-            <w:tcW w:w="1277" w:type="dxa"/>
+            <w:tcW w:w="543" w:type="pct"/>
             <w:tcBorders>
               <w:top w:val="single" w:sz="4" w:space="0" w:color="000000"/>
               <w:left w:val="single" w:sz="4" w:space="0" w:color="000000"/>
@@ -9724,7 +9733,7 @@
         </w:tc>
         <w:tc>
           <w:tcPr>
-            <w:tcW w:w="1892" w:type="dxa"/>
+            <w:tcW w:w="804" w:type="pct"/>
             <w:tcBorders>
               <w:top w:val="single" w:sz="4" w:space="0" w:color="000000"/>
               <w:left w:val="single" w:sz="4" w:space="0" w:color="000000"/>
@@ -9758,7 +9767,7 @@
         </w:tc>
         <w:tc>
           <w:tcPr>
-            <w:tcW w:w="1367" w:type="dxa"/>
+            <w:tcW w:w="581" w:type="pct"/>
             <w:tcBorders>
               <w:top w:val="single" w:sz="4" w:space="0" w:color="000000"/>
               <w:left w:val="single" w:sz="4" w:space="0" w:color="000000"/>
@@ -9793,7 +9802,7 @@
       <w:tr>
         <w:tc>
           <w:tcPr>
-            <w:tcW w:w="431" w:type="dxa"/>
+            <w:tcW w:w="183" w:type="pct"/>
             <w:tcBorders>
               <w:top w:val="single" w:sz="4" w:space="0" w:color="000000"/>
               <w:left w:val="single" w:sz="4" w:space="0" w:color="000000"/>
@@ -9826,7 +9835,7 @@
         </w:tc>
         <w:tc>
           <w:tcPr>
-            <w:tcW w:w="3823" w:type="dxa"/>
+            <w:tcW w:w="1625" w:type="pct"/>
             <w:tcBorders>
               <w:top w:val="single" w:sz="4" w:space="0" w:color="000000"/>
               <w:left w:val="single" w:sz="4" w:space="0" w:color="000000"/>
@@ -9859,7 +9868,7 @@
         </w:tc>
         <w:tc>
           <w:tcPr>
-            <w:tcW w:w="1984" w:type="dxa"/>
+            <w:tcW w:w="843" w:type="pct"/>
             <w:tcBorders>
               <w:top w:val="single" w:sz="4" w:space="0" w:color="000000"/>
               <w:left w:val="single" w:sz="4" w:space="0" w:color="000000"/>
@@ -9893,7 +9902,7 @@
         </w:tc>
         <w:tc>
           <w:tcPr>
-            <w:tcW w:w="991" w:type="dxa"/>
+            <w:tcW w:w="421" w:type="pct"/>
             <w:tcBorders>
               <w:top w:val="single" w:sz="4" w:space="0" w:color="000000"/>
               <w:left w:val="single" w:sz="4" w:space="0" w:color="000000"/>
@@ -9926,7 +9935,7 @@
         </w:tc>
         <w:tc>
           <w:tcPr>
-            <w:tcW w:w="1277" w:type="dxa"/>
+            <w:tcW w:w="543" w:type="pct"/>
             <w:tcBorders>
               <w:top w:val="single" w:sz="4" w:space="0" w:color="000000"/>
               <w:left w:val="single" w:sz="4" w:space="0" w:color="000000"/>
@@ -9958,7 +9967,7 @@
         </w:tc>
         <w:tc>
           <w:tcPr>
-            <w:tcW w:w="1892" w:type="dxa"/>
+            <w:tcW w:w="804" w:type="pct"/>
             <w:tcBorders>
               <w:top w:val="single" w:sz="4" w:space="0" w:color="000000"/>
               <w:left w:val="single" w:sz="4" w:space="0" w:color="000000"/>
@@ -9992,7 +10001,7 @@
         </w:tc>
         <w:tc>
           <w:tcPr>
-            <w:tcW w:w="1367" w:type="dxa"/>
+            <w:tcW w:w="581" w:type="pct"/>
             <w:tcBorders>
               <w:top w:val="single" w:sz="4" w:space="0" w:color="000000"/>
               <w:left w:val="single" w:sz="4" w:space="0" w:color="000000"/>
@@ -10027,7 +10036,7 @@
       <w:tr>
         <w:tc>
           <w:tcPr>
-            <w:tcW w:w="431" w:type="dxa"/>
+            <w:tcW w:w="183" w:type="pct"/>
             <w:tcBorders>
               <w:top w:val="single" w:sz="4" w:space="0" w:color="000000"/>
               <w:left w:val="single" w:sz="4" w:space="0" w:color="000000"/>
@@ -10060,7 +10069,7 @@
         </w:tc>
         <w:tc>
           <w:tcPr>
-            <w:tcW w:w="3823" w:type="dxa"/>
+            <w:tcW w:w="1625" w:type="pct"/>
             <w:tcBorders>
               <w:top w:val="single" w:sz="4" w:space="0" w:color="000000"/>
               <w:left w:val="single" w:sz="4" w:space="0" w:color="000000"/>
@@ -10093,7 +10102,7 @@
         </w:tc>
         <w:tc>
           <w:tcPr>
-            <w:tcW w:w="1984" w:type="dxa"/>
+            <w:tcW w:w="843" w:type="pct"/>
             <w:tcBorders>
               <w:top w:val="single" w:sz="4" w:space="0" w:color="000000"/>
               <w:left w:val="single" w:sz="4" w:space="0" w:color="000000"/>
@@ -10127,7 +10136,7 @@
         </w:tc>
         <w:tc>
           <w:tcPr>
-            <w:tcW w:w="991" w:type="dxa"/>
+            <w:tcW w:w="421" w:type="pct"/>
             <w:tcBorders>
               <w:top w:val="single" w:sz="4" w:space="0" w:color="000000"/>
               <w:left w:val="single" w:sz="4" w:space="0" w:color="000000"/>
@@ -10160,7 +10169,7 @@
         </w:tc>
         <w:tc>
           <w:tcPr>
-            <w:tcW w:w="1277" w:type="dxa"/>
+            <w:tcW w:w="543" w:type="pct"/>
             <w:tcBorders>
               <w:top w:val="single" w:sz="4" w:space="0" w:color="000000"/>
               <w:left w:val="single" w:sz="4" w:space="0" w:color="000000"/>
@@ -10192,7 +10201,7 @@
         </w:tc>
         <w:tc>
           <w:tcPr>
-            <w:tcW w:w="1892" w:type="dxa"/>
+            <w:tcW w:w="804" w:type="pct"/>
             <w:tcBorders>
               <w:top w:val="single" w:sz="4" w:space="0" w:color="000000"/>
               <w:left w:val="single" w:sz="4" w:space="0" w:color="000000"/>
@@ -10226,7 +10235,7 @@
         </w:tc>
         <w:tc>
           <w:tcPr>
-            <w:tcW w:w="1367" w:type="dxa"/>
+            <w:tcW w:w="581" w:type="pct"/>
             <w:tcBorders>
               <w:top w:val="single" w:sz="4" w:space="0" w:color="000000"/>
               <w:left w:val="single" w:sz="4" w:space="0" w:color="000000"/>
@@ -10261,7 +10270,7 @@
       <w:tr>
         <w:tc>
           <w:tcPr>
-            <w:tcW w:w="431" w:type="dxa"/>
+            <w:tcW w:w="183" w:type="pct"/>
             <w:tcBorders>
               <w:top w:val="single" w:sz="4" w:space="0" w:color="000000"/>
               <w:left w:val="single" w:sz="4" w:space="0" w:color="000000"/>
@@ -10293,7 +10302,7 @@
         </w:tc>
         <w:tc>
           <w:tcPr>
-            <w:tcW w:w="9967" w:type="dxa"/>
+            <w:tcW w:w="4236" w:type="pct"/>
             <w:gridSpan w:val="5"/>
             <w:tcBorders>
               <w:top w:val="single" w:sz="4" w:space="0" w:color="000000"/>
@@ -10326,7 +10335,7 @@
         </w:tc>
         <w:tc>
           <w:tcPr>
-            <w:tcW w:w="1367" w:type="dxa"/>
+            <w:tcW w:w="581" w:type="pct"/>
             <w:tcBorders>
               <w:top w:val="single" w:sz="4" w:space="0" w:color="000000"/>
               <w:left w:val="single" w:sz="4" w:space="0" w:color="000000"/>
@@ -10476,13 +10485,15 @@
                 <w:rFonts w:ascii="Times New Roman" w:hAnsi="Times New Roman"/>
                 <w:sz w:val="28"/>
                 <w:szCs w:val="28"/>
-              </w:rPr>
-            </w:pPr>
-            <w:r>
-              <w:rPr>
-                <w:rFonts w:ascii="Times New Roman" w:hAnsi="Times New Roman"/>
-                <w:sz w:val="28"/>
-                <w:szCs w:val="28"/>
+                <w:lang w:val="ru-RU"/>
+              </w:rPr>
+            </w:pPr>
+            <w:r>
+              <w:rPr>
+                <w:rFonts w:ascii="Times New Roman" w:hAnsi="Times New Roman"/>
+                <w:sz w:val="28"/>
+                <w:szCs w:val="28"/>
+                <w:lang w:val="ru-RU"/>
               </w:rPr>
               <w:t xml:space="preserve">№ </w:t>
             </w:r>
@@ -10492,6 +10503,7 @@
                 <w:rFonts w:ascii="Times New Roman" w:hAnsi="Times New Roman"/>
                 <w:sz w:val="28"/>
                 <w:szCs w:val="28"/>
+                <w:lang w:val="ru-RU"/>
               </w:rPr>
               <w:t>пп</w:t>
             </w:r>
@@ -10517,36 +10529,18 @@
                 <w:rFonts w:ascii="Times New Roman" w:hAnsi="Times New Roman"/>
                 <w:sz w:val="28"/>
                 <w:szCs w:val="28"/>
-              </w:rPr>
-            </w:pPr>
-            <w:proofErr w:type="spellStart"/>
-            <w:r>
-              <w:rPr>
-                <w:rFonts w:ascii="Times New Roman" w:hAnsi="Times New Roman"/>
-                <w:sz w:val="28"/>
-                <w:szCs w:val="28"/>
-              </w:rPr>
-              <w:t>Статья</w:t>
-            </w:r>
-            <w:proofErr w:type="spellEnd"/>
-            <w:r>
-              <w:rPr>
-                <w:rFonts w:ascii="Times New Roman" w:hAnsi="Times New Roman"/>
-                <w:sz w:val="28"/>
-                <w:szCs w:val="28"/>
-              </w:rPr>
-              <w:t xml:space="preserve"> </w:t>
-            </w:r>
-            <w:proofErr w:type="spellStart"/>
-            <w:r>
-              <w:rPr>
-                <w:rFonts w:ascii="Times New Roman" w:hAnsi="Times New Roman"/>
-                <w:sz w:val="28"/>
-                <w:szCs w:val="28"/>
-              </w:rPr>
-              <w:t>калькуляции</w:t>
-            </w:r>
-            <w:proofErr w:type="spellEnd"/>
+                <w:lang w:val="ru-RU"/>
+              </w:rPr>
+            </w:pPr>
+            <w:r>
+              <w:rPr>
+                <w:rFonts w:ascii="Times New Roman" w:hAnsi="Times New Roman"/>
+                <w:sz w:val="28"/>
+                <w:szCs w:val="28"/>
+                <w:lang w:val="ru-RU"/>
+              </w:rPr>
+              <w:t>Статья калькуляции</w:t>
+            </w:r>
           </w:p>
         </w:tc>
         <w:tc>
@@ -10567,72 +10561,18 @@
                 <w:rFonts w:ascii="Times New Roman" w:hAnsi="Times New Roman"/>
                 <w:sz w:val="28"/>
                 <w:szCs w:val="28"/>
-              </w:rPr>
-            </w:pPr>
-            <w:proofErr w:type="spellStart"/>
-            <w:r>
-              <w:rPr>
-                <w:rFonts w:ascii="Times New Roman" w:hAnsi="Times New Roman"/>
-                <w:sz w:val="28"/>
-                <w:szCs w:val="28"/>
-              </w:rPr>
-              <w:t>Затраты</w:t>
-            </w:r>
-            <w:proofErr w:type="spellEnd"/>
-            <w:r>
-              <w:rPr>
-                <w:rFonts w:ascii="Times New Roman" w:hAnsi="Times New Roman"/>
-                <w:sz w:val="28"/>
-                <w:szCs w:val="28"/>
-              </w:rPr>
-              <w:t xml:space="preserve"> </w:t>
-            </w:r>
-            <w:proofErr w:type="spellStart"/>
-            <w:r>
-              <w:rPr>
-                <w:rFonts w:ascii="Times New Roman" w:hAnsi="Times New Roman"/>
-                <w:sz w:val="28"/>
-                <w:szCs w:val="28"/>
-              </w:rPr>
-              <w:t>на</w:t>
-            </w:r>
-            <w:proofErr w:type="spellEnd"/>
-            <w:r>
-              <w:rPr>
-                <w:rFonts w:ascii="Times New Roman" w:hAnsi="Times New Roman"/>
-                <w:sz w:val="28"/>
-                <w:szCs w:val="28"/>
-              </w:rPr>
-              <w:t xml:space="preserve"> </w:t>
-            </w:r>
-            <w:proofErr w:type="spellStart"/>
-            <w:r>
-              <w:rPr>
-                <w:rFonts w:ascii="Times New Roman" w:hAnsi="Times New Roman"/>
-                <w:sz w:val="28"/>
-                <w:szCs w:val="28"/>
-              </w:rPr>
-              <w:t>единицу</w:t>
-            </w:r>
-            <w:proofErr w:type="spellEnd"/>
-            <w:r>
-              <w:rPr>
-                <w:rFonts w:ascii="Times New Roman" w:hAnsi="Times New Roman"/>
-                <w:sz w:val="28"/>
-                <w:szCs w:val="28"/>
-              </w:rPr>
-              <w:t xml:space="preserve">, </w:t>
-            </w:r>
-            <w:proofErr w:type="spellStart"/>
-            <w:r>
-              <w:rPr>
-                <w:rFonts w:ascii="Times New Roman" w:hAnsi="Times New Roman"/>
-                <w:sz w:val="28"/>
-                <w:szCs w:val="28"/>
-              </w:rPr>
-              <w:t>грн</w:t>
-            </w:r>
-            <w:proofErr w:type="spellEnd"/>
+                <w:lang w:val="ru-RU"/>
+              </w:rPr>
+            </w:pPr>
+            <w:r>
+              <w:rPr>
+                <w:rFonts w:ascii="Times New Roman" w:hAnsi="Times New Roman"/>
+                <w:sz w:val="28"/>
+                <w:szCs w:val="28"/>
+                <w:lang w:val="ru-RU"/>
+              </w:rPr>
+              <w:t>Затраты на единицу, грн</w:t>
+            </w:r>
           </w:p>
         </w:tc>
         <w:tc>
@@ -10654,18 +10594,18 @@
                 <w:rFonts w:ascii="Times New Roman" w:hAnsi="Times New Roman"/>
                 <w:sz w:val="28"/>
                 <w:szCs w:val="28"/>
-              </w:rPr>
-            </w:pPr>
-            <w:proofErr w:type="spellStart"/>
-            <w:r>
-              <w:rPr>
-                <w:rFonts w:ascii="Times New Roman" w:hAnsi="Times New Roman"/>
-                <w:sz w:val="28"/>
-                <w:szCs w:val="28"/>
+                <w:lang w:val="ru-RU"/>
+              </w:rPr>
+            </w:pPr>
+            <w:r>
+              <w:rPr>
+                <w:rFonts w:ascii="Times New Roman" w:hAnsi="Times New Roman"/>
+                <w:sz w:val="28"/>
+                <w:szCs w:val="28"/>
+                <w:lang w:val="ru-RU"/>
               </w:rPr>
               <w:t>Примечание</w:t>
             </w:r>
-            <w:proofErr w:type="spellEnd"/>
           </w:p>
         </w:tc>
       </w:tr>
@@ -10688,13 +10628,15 @@
                 <w:rFonts w:ascii="Times New Roman" w:hAnsi="Times New Roman"/>
                 <w:sz w:val="28"/>
                 <w:szCs w:val="28"/>
-              </w:rPr>
-            </w:pPr>
-            <w:r>
-              <w:rPr>
-                <w:rFonts w:ascii="Times New Roman" w:hAnsi="Times New Roman"/>
-                <w:sz w:val="28"/>
-                <w:szCs w:val="28"/>
+                <w:lang w:val="ru-RU"/>
+              </w:rPr>
+            </w:pPr>
+            <w:r>
+              <w:rPr>
+                <w:rFonts w:ascii="Times New Roman" w:hAnsi="Times New Roman"/>
+                <w:sz w:val="28"/>
+                <w:szCs w:val="28"/>
+                <w:lang w:val="ru-RU"/>
               </w:rPr>
               <w:t>1</w:t>
             </w:r>
@@ -10720,61 +10662,17 @@
                 <w:rFonts w:ascii="Times New Roman" w:hAnsi="Times New Roman"/>
                 <w:sz w:val="28"/>
                 <w:szCs w:val="28"/>
-              </w:rPr>
-            </w:pPr>
-            <w:proofErr w:type="spellStart"/>
-            <w:r>
-              <w:rPr>
-                <w:rFonts w:ascii="Times New Roman" w:hAnsi="Times New Roman"/>
-                <w:sz w:val="28"/>
-                <w:szCs w:val="28"/>
-              </w:rPr>
-              <w:t>Покупные</w:t>
-            </w:r>
-            <w:proofErr w:type="spellEnd"/>
-            <w:r>
-              <w:rPr>
-                <w:rFonts w:ascii="Times New Roman" w:hAnsi="Times New Roman"/>
-                <w:sz w:val="28"/>
-                <w:szCs w:val="28"/>
-              </w:rPr>
-              <w:t xml:space="preserve"> </w:t>
-            </w:r>
-            <w:proofErr w:type="spellStart"/>
-            <w:r>
-              <w:rPr>
-                <w:rFonts w:ascii="Times New Roman" w:hAnsi="Times New Roman"/>
-                <w:sz w:val="28"/>
-                <w:szCs w:val="28"/>
-              </w:rPr>
-              <w:t>элементы</w:t>
-            </w:r>
-            <w:proofErr w:type="spellEnd"/>
-            <w:r>
-              <w:rPr>
-                <w:rFonts w:ascii="Times New Roman" w:hAnsi="Times New Roman"/>
-                <w:sz w:val="28"/>
-                <w:szCs w:val="28"/>
-              </w:rPr>
-              <w:t xml:space="preserve"> (</w:t>
-            </w:r>
-            <w:proofErr w:type="spellStart"/>
-            <w:r>
-              <w:rPr>
-                <w:rFonts w:ascii="Times New Roman" w:hAnsi="Times New Roman"/>
-                <w:sz w:val="28"/>
-                <w:szCs w:val="28"/>
-              </w:rPr>
-              <w:t>изделия</w:t>
-            </w:r>
-            <w:proofErr w:type="spellEnd"/>
-            <w:r>
-              <w:rPr>
-                <w:rFonts w:ascii="Times New Roman" w:hAnsi="Times New Roman"/>
-                <w:sz w:val="28"/>
-                <w:szCs w:val="28"/>
-              </w:rPr>
-              <w:t>)</w:t>
+                <w:lang w:val="ru-RU"/>
+              </w:rPr>
+            </w:pPr>
+            <w:r>
+              <w:rPr>
+                <w:rFonts w:ascii="Times New Roman" w:hAnsi="Times New Roman"/>
+                <w:sz w:val="28"/>
+                <w:szCs w:val="28"/>
+                <w:lang w:val="ru-RU"/>
+              </w:rPr>
+              <w:t>Покупные элементы (изделия)</w:t>
             </w:r>
           </w:p>
         </w:tc>
@@ -10798,13 +10696,15 @@
                 <w:rFonts w:ascii="Times New Roman" w:hAnsi="Times New Roman"/>
                 <w:sz w:val="28"/>
                 <w:szCs w:val="28"/>
-              </w:rPr>
-            </w:pPr>
-            <w:r>
-              <w:rPr>
-                <w:rFonts w:ascii="Times New Roman" w:hAnsi="Times New Roman"/>
-                <w:sz w:val="28"/>
-                <w:szCs w:val="28"/>
+                <w:lang w:val="ru-RU"/>
+              </w:rPr>
+            </w:pPr>
+            <w:r>
+              <w:rPr>
+                <w:rFonts w:ascii="Times New Roman" w:hAnsi="Times New Roman"/>
+                <w:sz w:val="28"/>
+                <w:szCs w:val="28"/>
+                <w:lang w:val="ru-RU"/>
               </w:rPr>
               <w:t>452,31</w:t>
             </w:r>
@@ -10830,27 +10730,17 @@
                 <w:rFonts w:ascii="Times New Roman" w:hAnsi="Times New Roman"/>
                 <w:sz w:val="28"/>
                 <w:szCs w:val="28"/>
-              </w:rPr>
-            </w:pPr>
-            <w:proofErr w:type="spellStart"/>
-            <w:proofErr w:type="gramStart"/>
-            <w:r>
-              <w:rPr>
-                <w:rFonts w:ascii="Times New Roman" w:hAnsi="Times New Roman"/>
-                <w:sz w:val="28"/>
-                <w:szCs w:val="28"/>
-              </w:rPr>
-              <w:t>табл</w:t>
-            </w:r>
-            <w:proofErr w:type="spellEnd"/>
-            <w:proofErr w:type="gramEnd"/>
-            <w:r>
-              <w:rPr>
-                <w:rFonts w:ascii="Times New Roman" w:hAnsi="Times New Roman"/>
-                <w:sz w:val="28"/>
-                <w:szCs w:val="28"/>
-              </w:rPr>
-              <w:t>. 3.2</w:t>
+                <w:lang w:val="ru-RU"/>
+              </w:rPr>
+            </w:pPr>
+            <w:r>
+              <w:rPr>
+                <w:rFonts w:ascii="Times New Roman" w:hAnsi="Times New Roman"/>
+                <w:sz w:val="28"/>
+                <w:szCs w:val="28"/>
+                <w:lang w:val="ru-RU"/>
+              </w:rPr>
+              <w:t>табл. 3.2</w:t>
             </w:r>
           </w:p>
         </w:tc>
@@ -10874,13 +10764,15 @@
                 <w:rFonts w:ascii="Times New Roman" w:hAnsi="Times New Roman"/>
                 <w:sz w:val="28"/>
                 <w:szCs w:val="28"/>
-              </w:rPr>
-            </w:pPr>
-            <w:r>
-              <w:rPr>
-                <w:rFonts w:ascii="Times New Roman" w:hAnsi="Times New Roman"/>
-                <w:sz w:val="28"/>
-                <w:szCs w:val="28"/>
+                <w:lang w:val="ru-RU"/>
+              </w:rPr>
+            </w:pPr>
+            <w:r>
+              <w:rPr>
+                <w:rFonts w:ascii="Times New Roman" w:hAnsi="Times New Roman"/>
+                <w:sz w:val="28"/>
+                <w:szCs w:val="28"/>
+                <w:lang w:val="ru-RU"/>
               </w:rPr>
               <w:t>2</w:t>
             </w:r>
@@ -10909,59 +10801,14 @@
                 <w:lang w:val="ru-RU"/>
               </w:rPr>
             </w:pPr>
-            <w:proofErr w:type="spellStart"/>
-            <w:r>
-              <w:rPr>
-                <w:rFonts w:ascii="Times New Roman" w:hAnsi="Times New Roman"/>
-                <w:sz w:val="28"/>
-                <w:szCs w:val="28"/>
-              </w:rPr>
-              <w:t>Основная</w:t>
-            </w:r>
-            <w:proofErr w:type="spellEnd"/>
-            <w:r>
-              <w:rPr>
-                <w:rFonts w:ascii="Times New Roman" w:hAnsi="Times New Roman"/>
-                <w:sz w:val="28"/>
-                <w:szCs w:val="28"/>
-              </w:rPr>
-              <w:t xml:space="preserve"> </w:t>
-            </w:r>
-            <w:proofErr w:type="spellStart"/>
-            <w:r>
-              <w:rPr>
-                <w:rFonts w:ascii="Times New Roman" w:hAnsi="Times New Roman"/>
-                <w:sz w:val="28"/>
-                <w:szCs w:val="28"/>
-              </w:rPr>
-              <w:t>заработная</w:t>
-            </w:r>
-            <w:proofErr w:type="spellEnd"/>
-            <w:r>
-              <w:rPr>
-                <w:rFonts w:ascii="Times New Roman" w:hAnsi="Times New Roman"/>
-                <w:sz w:val="28"/>
-                <w:szCs w:val="28"/>
-              </w:rPr>
-              <w:t xml:space="preserve"> </w:t>
-            </w:r>
-            <w:proofErr w:type="spellStart"/>
-            <w:r>
-              <w:rPr>
-                <w:rFonts w:ascii="Times New Roman" w:hAnsi="Times New Roman"/>
-                <w:sz w:val="28"/>
-                <w:szCs w:val="28"/>
-              </w:rPr>
-              <w:t>плата</w:t>
-            </w:r>
-            <w:proofErr w:type="spellEnd"/>
-            <w:r>
-              <w:rPr>
-                <w:rFonts w:ascii="Times New Roman" w:hAnsi="Times New Roman"/>
-                <w:sz w:val="28"/>
-                <w:szCs w:val="28"/>
-              </w:rPr>
-              <w:t>, ОЗП</w:t>
+            <w:r>
+              <w:rPr>
+                <w:rFonts w:ascii="Times New Roman" w:hAnsi="Times New Roman"/>
+                <w:sz w:val="28"/>
+                <w:szCs w:val="28"/>
+                <w:lang w:val="ru-RU"/>
+              </w:rPr>
+              <w:t>Основная заработная плата, ОЗП</w:t>
             </w:r>
           </w:p>
         </w:tc>
@@ -10984,6 +10831,7 @@
                 <w:rFonts w:ascii="Times New Roman" w:hAnsi="Times New Roman"/>
                 <w:sz w:val="28"/>
                 <w:szCs w:val="28"/>
+                <w:lang w:val="ru-RU"/>
               </w:rPr>
             </w:pPr>
             <w:r>
@@ -11026,27 +10874,17 @@
                 <w:rFonts w:ascii="Times New Roman" w:hAnsi="Times New Roman"/>
                 <w:sz w:val="28"/>
                 <w:szCs w:val="28"/>
-              </w:rPr>
-            </w:pPr>
-            <w:proofErr w:type="spellStart"/>
-            <w:proofErr w:type="gramStart"/>
-            <w:r>
-              <w:rPr>
-                <w:rFonts w:ascii="Times New Roman" w:hAnsi="Times New Roman"/>
-                <w:sz w:val="28"/>
-                <w:szCs w:val="28"/>
-              </w:rPr>
-              <w:t>табл</w:t>
-            </w:r>
-            <w:proofErr w:type="spellEnd"/>
-            <w:proofErr w:type="gramEnd"/>
-            <w:r>
-              <w:rPr>
-                <w:rFonts w:ascii="Times New Roman" w:hAnsi="Times New Roman"/>
-                <w:sz w:val="28"/>
-                <w:szCs w:val="28"/>
-              </w:rPr>
-              <w:t>. 3.3</w:t>
+                <w:lang w:val="ru-RU"/>
+              </w:rPr>
+            </w:pPr>
+            <w:r>
+              <w:rPr>
+                <w:rFonts w:ascii="Times New Roman" w:hAnsi="Times New Roman"/>
+                <w:sz w:val="28"/>
+                <w:szCs w:val="28"/>
+                <w:lang w:val="ru-RU"/>
+              </w:rPr>
+              <w:t>табл. 3.3</w:t>
             </w:r>
           </w:p>
         </w:tc>
@@ -11070,13 +10908,15 @@
                 <w:rFonts w:ascii="Times New Roman" w:hAnsi="Times New Roman"/>
                 <w:sz w:val="28"/>
                 <w:szCs w:val="28"/>
-              </w:rPr>
-            </w:pPr>
-            <w:r>
-              <w:rPr>
-                <w:rFonts w:ascii="Times New Roman" w:hAnsi="Times New Roman"/>
-                <w:sz w:val="28"/>
-                <w:szCs w:val="28"/>
+                <w:lang w:val="ru-RU"/>
+              </w:rPr>
+            </w:pPr>
+            <w:r>
+              <w:rPr>
+                <w:rFonts w:ascii="Times New Roman" w:hAnsi="Times New Roman"/>
+                <w:sz w:val="28"/>
+                <w:szCs w:val="28"/>
+                <w:lang w:val="ru-RU"/>
               </w:rPr>
               <w:t>3</w:t>
             </w:r>
@@ -11102,61 +10942,17 @@
                 <w:rFonts w:ascii="Times New Roman" w:hAnsi="Times New Roman"/>
                 <w:sz w:val="28"/>
                 <w:szCs w:val="28"/>
-              </w:rPr>
-            </w:pPr>
-            <w:proofErr w:type="spellStart"/>
-            <w:r>
-              <w:rPr>
-                <w:rFonts w:ascii="Times New Roman" w:hAnsi="Times New Roman"/>
-                <w:sz w:val="28"/>
-                <w:szCs w:val="28"/>
-              </w:rPr>
-              <w:t>Дополнительная</w:t>
-            </w:r>
-            <w:proofErr w:type="spellEnd"/>
-            <w:r>
-              <w:rPr>
-                <w:rFonts w:ascii="Times New Roman" w:hAnsi="Times New Roman"/>
-                <w:sz w:val="28"/>
-                <w:szCs w:val="28"/>
-              </w:rPr>
-              <w:t xml:space="preserve"> </w:t>
-            </w:r>
-            <w:proofErr w:type="spellStart"/>
-            <w:r>
-              <w:rPr>
-                <w:rFonts w:ascii="Times New Roman" w:hAnsi="Times New Roman"/>
-                <w:sz w:val="28"/>
-                <w:szCs w:val="28"/>
-              </w:rPr>
-              <w:t>заработная</w:t>
-            </w:r>
-            <w:proofErr w:type="spellEnd"/>
-            <w:r>
-              <w:rPr>
-                <w:rFonts w:ascii="Times New Roman" w:hAnsi="Times New Roman"/>
-                <w:sz w:val="28"/>
-                <w:szCs w:val="28"/>
-              </w:rPr>
-              <w:t xml:space="preserve"> </w:t>
-            </w:r>
-            <w:proofErr w:type="spellStart"/>
-            <w:r>
-              <w:rPr>
-                <w:rFonts w:ascii="Times New Roman" w:hAnsi="Times New Roman"/>
-                <w:sz w:val="28"/>
-                <w:szCs w:val="28"/>
-              </w:rPr>
-              <w:t>плата</w:t>
-            </w:r>
-            <w:proofErr w:type="spellEnd"/>
-            <w:r>
-              <w:rPr>
-                <w:rFonts w:ascii="Times New Roman" w:hAnsi="Times New Roman"/>
-                <w:sz w:val="28"/>
-                <w:szCs w:val="28"/>
-              </w:rPr>
-              <w:t>, ДЗП</w:t>
+                <w:lang w:val="ru-RU"/>
+              </w:rPr>
+            </w:pPr>
+            <w:r>
+              <w:rPr>
+                <w:rFonts w:ascii="Times New Roman" w:hAnsi="Times New Roman"/>
+                <w:sz w:val="28"/>
+                <w:szCs w:val="28"/>
+                <w:lang w:val="ru-RU"/>
+              </w:rPr>
+              <w:t>Дополнительная заработная плата, ДЗП</w:t>
             </w:r>
           </w:p>
         </w:tc>
@@ -11180,13 +10976,15 @@
                 <w:rFonts w:ascii="Times New Roman" w:hAnsi="Times New Roman"/>
                 <w:sz w:val="28"/>
                 <w:szCs w:val="28"/>
-              </w:rPr>
-            </w:pPr>
-            <w:r>
-              <w:rPr>
-                <w:rFonts w:ascii="Times New Roman" w:hAnsi="Times New Roman"/>
-                <w:sz w:val="28"/>
-                <w:szCs w:val="28"/>
+                <w:lang w:val="ru-RU"/>
+              </w:rPr>
+            </w:pPr>
+            <w:r>
+              <w:rPr>
+                <w:rFonts w:ascii="Times New Roman" w:hAnsi="Times New Roman"/>
+                <w:sz w:val="28"/>
+                <w:szCs w:val="28"/>
+                <w:lang w:val="ru-RU"/>
               </w:rPr>
               <w:t>1114,18</w:t>
             </w:r>
@@ -11212,33 +11010,17 @@
                 <w:rFonts w:ascii="Times New Roman" w:hAnsi="Times New Roman"/>
                 <w:sz w:val="28"/>
                 <w:szCs w:val="28"/>
-              </w:rPr>
-            </w:pPr>
-            <w:r>
-              <w:rPr>
-                <w:rFonts w:ascii="Times New Roman" w:hAnsi="Times New Roman"/>
-                <w:sz w:val="28"/>
-                <w:szCs w:val="28"/>
-              </w:rPr>
-              <w:t xml:space="preserve">25% </w:t>
-            </w:r>
-            <w:proofErr w:type="spellStart"/>
-            <w:r>
-              <w:rPr>
-                <w:rFonts w:ascii="Times New Roman" w:hAnsi="Times New Roman"/>
-                <w:sz w:val="28"/>
-                <w:szCs w:val="28"/>
-              </w:rPr>
-              <w:t>от</w:t>
-            </w:r>
-            <w:proofErr w:type="spellEnd"/>
-            <w:r>
-              <w:rPr>
-                <w:rFonts w:ascii="Times New Roman" w:hAnsi="Times New Roman"/>
-                <w:sz w:val="28"/>
-                <w:szCs w:val="28"/>
-              </w:rPr>
-              <w:t xml:space="preserve"> ОЗП</w:t>
+                <w:lang w:val="ru-RU"/>
+              </w:rPr>
+            </w:pPr>
+            <w:r>
+              <w:rPr>
+                <w:rFonts w:ascii="Times New Roman" w:hAnsi="Times New Roman"/>
+                <w:sz w:val="28"/>
+                <w:szCs w:val="28"/>
+                <w:lang w:val="ru-RU"/>
+              </w:rPr>
+              <w:t>25% от ОЗП</w:t>
             </w:r>
           </w:p>
         </w:tc>
@@ -11262,13 +11044,15 @@
                 <w:rFonts w:ascii="Times New Roman" w:hAnsi="Times New Roman"/>
                 <w:sz w:val="28"/>
                 <w:szCs w:val="28"/>
-              </w:rPr>
-            </w:pPr>
-            <w:r>
-              <w:rPr>
-                <w:rFonts w:ascii="Times New Roman" w:hAnsi="Times New Roman"/>
-                <w:sz w:val="28"/>
-                <w:szCs w:val="28"/>
+                <w:lang w:val="ru-RU"/>
+              </w:rPr>
+            </w:pPr>
+            <w:r>
+              <w:rPr>
+                <w:rFonts w:ascii="Times New Roman" w:hAnsi="Times New Roman"/>
+                <w:sz w:val="28"/>
+                <w:szCs w:val="28"/>
+                <w:lang w:val="ru-RU"/>
               </w:rPr>
               <w:t>4</w:t>
             </w:r>
@@ -11294,72 +11078,18 @@
                 <w:rFonts w:ascii="Times New Roman" w:hAnsi="Times New Roman"/>
                 <w:sz w:val="28"/>
                 <w:szCs w:val="28"/>
-              </w:rPr>
-            </w:pPr>
-            <w:proofErr w:type="spellStart"/>
-            <w:r>
-              <w:rPr>
-                <w:rFonts w:ascii="Times New Roman" w:hAnsi="Times New Roman"/>
-                <w:sz w:val="28"/>
-                <w:szCs w:val="28"/>
-              </w:rPr>
-              <w:t>Начисления</w:t>
-            </w:r>
-            <w:proofErr w:type="spellEnd"/>
-            <w:r>
-              <w:rPr>
-                <w:rFonts w:ascii="Times New Roman" w:hAnsi="Times New Roman"/>
-                <w:sz w:val="28"/>
-                <w:szCs w:val="28"/>
-              </w:rPr>
-              <w:t xml:space="preserve"> </w:t>
-            </w:r>
-            <w:proofErr w:type="spellStart"/>
-            <w:r>
-              <w:rPr>
-                <w:rFonts w:ascii="Times New Roman" w:hAnsi="Times New Roman"/>
-                <w:sz w:val="28"/>
-                <w:szCs w:val="28"/>
-              </w:rPr>
-              <w:t>на</w:t>
-            </w:r>
-            <w:proofErr w:type="spellEnd"/>
-            <w:r>
-              <w:rPr>
-                <w:rFonts w:ascii="Times New Roman" w:hAnsi="Times New Roman"/>
-                <w:sz w:val="28"/>
-                <w:szCs w:val="28"/>
-              </w:rPr>
-              <w:t xml:space="preserve"> </w:t>
-            </w:r>
-            <w:proofErr w:type="spellStart"/>
-            <w:r>
-              <w:rPr>
-                <w:rFonts w:ascii="Times New Roman" w:hAnsi="Times New Roman"/>
-                <w:sz w:val="28"/>
-                <w:szCs w:val="28"/>
-              </w:rPr>
-              <w:t>заработную</w:t>
-            </w:r>
-            <w:proofErr w:type="spellEnd"/>
-            <w:r>
-              <w:rPr>
-                <w:rFonts w:ascii="Times New Roman" w:hAnsi="Times New Roman"/>
-                <w:sz w:val="28"/>
-                <w:szCs w:val="28"/>
-              </w:rPr>
-              <w:t xml:space="preserve"> </w:t>
-            </w:r>
-            <w:proofErr w:type="spellStart"/>
-            <w:r>
-              <w:rPr>
-                <w:rFonts w:ascii="Times New Roman" w:hAnsi="Times New Roman"/>
-                <w:sz w:val="28"/>
-                <w:szCs w:val="28"/>
-              </w:rPr>
-              <w:t>плату</w:t>
-            </w:r>
-            <w:proofErr w:type="spellEnd"/>
+                <w:lang w:val="ru-RU"/>
+              </w:rPr>
+            </w:pPr>
+            <w:r>
+              <w:rPr>
+                <w:rFonts w:ascii="Times New Roman" w:hAnsi="Times New Roman"/>
+                <w:sz w:val="28"/>
+                <w:szCs w:val="28"/>
+                <w:lang w:val="ru-RU"/>
+              </w:rPr>
+              <w:t>Начисления на заработную плату</w:t>
+            </w:r>
           </w:p>
         </w:tc>
         <w:tc>
@@ -11382,13 +11112,15 @@
                 <w:rFonts w:ascii="Times New Roman" w:hAnsi="Times New Roman"/>
                 <w:sz w:val="28"/>
                 <w:szCs w:val="28"/>
-              </w:rPr>
-            </w:pPr>
-            <w:r>
-              <w:rPr>
-                <w:rFonts w:ascii="Times New Roman" w:hAnsi="Times New Roman"/>
-                <w:sz w:val="28"/>
-                <w:szCs w:val="28"/>
+                <w:lang w:val="ru-RU"/>
+              </w:rPr>
+            </w:pPr>
+            <w:r>
+              <w:rPr>
+                <w:rFonts w:ascii="Times New Roman" w:hAnsi="Times New Roman"/>
+                <w:sz w:val="28"/>
+                <w:szCs w:val="28"/>
+                <w:lang w:val="ru-RU"/>
               </w:rPr>
               <w:t>2089,08</w:t>
             </w:r>
@@ -11414,33 +11146,17 @@
                 <w:rFonts w:ascii="Times New Roman" w:hAnsi="Times New Roman"/>
                 <w:sz w:val="28"/>
                 <w:szCs w:val="28"/>
-              </w:rPr>
-            </w:pPr>
-            <w:r>
-              <w:rPr>
-                <w:rFonts w:ascii="Times New Roman" w:hAnsi="Times New Roman"/>
-                <w:sz w:val="28"/>
-                <w:szCs w:val="28"/>
-              </w:rPr>
-              <w:t xml:space="preserve">37,5% </w:t>
-            </w:r>
-            <w:proofErr w:type="spellStart"/>
-            <w:r>
-              <w:rPr>
-                <w:rFonts w:ascii="Times New Roman" w:hAnsi="Times New Roman"/>
-                <w:sz w:val="28"/>
-                <w:szCs w:val="28"/>
-              </w:rPr>
-              <w:t>от</w:t>
-            </w:r>
-            <w:proofErr w:type="spellEnd"/>
-            <w:r>
-              <w:rPr>
-                <w:rFonts w:ascii="Times New Roman" w:hAnsi="Times New Roman"/>
-                <w:sz w:val="28"/>
-                <w:szCs w:val="28"/>
-              </w:rPr>
-              <w:t xml:space="preserve"> (ОЗП + ДЗП)</w:t>
+                <w:lang w:val="ru-RU"/>
+              </w:rPr>
+            </w:pPr>
+            <w:r>
+              <w:rPr>
+                <w:rFonts w:ascii="Times New Roman" w:hAnsi="Times New Roman"/>
+                <w:sz w:val="28"/>
+                <w:szCs w:val="28"/>
+                <w:lang w:val="ru-RU"/>
+              </w:rPr>
+              <w:t>37,5% от (ОЗП + ДЗП)</w:t>
             </w:r>
           </w:p>
         </w:tc>
@@ -11464,13 +11180,15 @@
                 <w:rFonts w:ascii="Times New Roman" w:hAnsi="Times New Roman"/>
                 <w:sz w:val="28"/>
                 <w:szCs w:val="28"/>
-              </w:rPr>
-            </w:pPr>
-            <w:r>
-              <w:rPr>
-                <w:rFonts w:ascii="Times New Roman" w:hAnsi="Times New Roman"/>
-                <w:sz w:val="28"/>
-                <w:szCs w:val="28"/>
+                <w:lang w:val="ru-RU"/>
+              </w:rPr>
+            </w:pPr>
+            <w:r>
+              <w:rPr>
+                <w:rFonts w:ascii="Times New Roman" w:hAnsi="Times New Roman"/>
+                <w:sz w:val="28"/>
+                <w:szCs w:val="28"/>
+                <w:lang w:val="ru-RU"/>
               </w:rPr>
               <w:t>5</w:t>
             </w:r>
@@ -11496,36 +11214,18 @@
                 <w:rFonts w:ascii="Times New Roman" w:hAnsi="Times New Roman"/>
                 <w:sz w:val="28"/>
                 <w:szCs w:val="28"/>
-              </w:rPr>
-            </w:pPr>
-            <w:proofErr w:type="spellStart"/>
-            <w:r>
-              <w:rPr>
-                <w:rFonts w:ascii="Times New Roman" w:hAnsi="Times New Roman"/>
-                <w:sz w:val="28"/>
-                <w:szCs w:val="28"/>
-              </w:rPr>
-              <w:t>Аренда</w:t>
-            </w:r>
-            <w:proofErr w:type="spellEnd"/>
-            <w:r>
-              <w:rPr>
-                <w:rFonts w:ascii="Times New Roman" w:hAnsi="Times New Roman"/>
-                <w:sz w:val="28"/>
-                <w:szCs w:val="28"/>
-              </w:rPr>
-              <w:t xml:space="preserve"> </w:t>
-            </w:r>
-            <w:proofErr w:type="spellStart"/>
-            <w:r>
-              <w:rPr>
-                <w:rFonts w:ascii="Times New Roman" w:hAnsi="Times New Roman"/>
-                <w:sz w:val="28"/>
-                <w:szCs w:val="28"/>
-              </w:rPr>
-              <w:t>помещения</w:t>
-            </w:r>
-            <w:proofErr w:type="spellEnd"/>
+                <w:lang w:val="ru-RU"/>
+              </w:rPr>
+            </w:pPr>
+            <w:r>
+              <w:rPr>
+                <w:rFonts w:ascii="Times New Roman" w:hAnsi="Times New Roman"/>
+                <w:sz w:val="28"/>
+                <w:szCs w:val="28"/>
+                <w:lang w:val="ru-RU"/>
+              </w:rPr>
+              <w:t>Аренда помещения</w:t>
+            </w:r>
           </w:p>
         </w:tc>
         <w:tc>
@@ -11548,13 +11248,15 @@
                 <w:rFonts w:ascii="Times New Roman" w:hAnsi="Times New Roman"/>
                 <w:sz w:val="28"/>
                 <w:szCs w:val="28"/>
-              </w:rPr>
-            </w:pPr>
-            <w:r>
-              <w:rPr>
-                <w:rFonts w:ascii="Times New Roman" w:hAnsi="Times New Roman"/>
-                <w:sz w:val="28"/>
-                <w:szCs w:val="28"/>
+                <w:lang w:val="ru-RU"/>
+              </w:rPr>
+            </w:pPr>
+            <w:r>
+              <w:rPr>
+                <w:rFonts w:ascii="Times New Roman" w:hAnsi="Times New Roman"/>
+                <w:sz w:val="28"/>
+                <w:szCs w:val="28"/>
+                <w:lang w:val="ru-RU"/>
               </w:rPr>
               <w:t>1570,00</w:t>
             </w:r>
@@ -11614,13 +11316,15 @@
                 <w:rFonts w:ascii="Times New Roman" w:hAnsi="Times New Roman"/>
                 <w:sz w:val="28"/>
                 <w:szCs w:val="28"/>
-              </w:rPr>
-            </w:pPr>
-            <w:r>
-              <w:rPr>
-                <w:rFonts w:ascii="Times New Roman" w:hAnsi="Times New Roman"/>
-                <w:sz w:val="28"/>
-                <w:szCs w:val="28"/>
+                <w:lang w:val="ru-RU"/>
+              </w:rPr>
+            </w:pPr>
+            <w:r>
+              <w:rPr>
+                <w:rFonts w:ascii="Times New Roman" w:hAnsi="Times New Roman"/>
+                <w:sz w:val="28"/>
+                <w:szCs w:val="28"/>
+                <w:lang w:val="ru-RU"/>
               </w:rPr>
               <w:t>6</w:t>
             </w:r>
@@ -11646,36 +11350,18 @@
                 <w:rFonts w:ascii="Times New Roman" w:hAnsi="Times New Roman"/>
                 <w:sz w:val="28"/>
                 <w:szCs w:val="28"/>
-              </w:rPr>
-            </w:pPr>
-            <w:proofErr w:type="spellStart"/>
-            <w:r>
-              <w:rPr>
-                <w:rFonts w:ascii="Times New Roman" w:hAnsi="Times New Roman"/>
-                <w:sz w:val="28"/>
-                <w:szCs w:val="28"/>
-              </w:rPr>
-              <w:t>Прочие</w:t>
-            </w:r>
-            <w:proofErr w:type="spellEnd"/>
-            <w:r>
-              <w:rPr>
-                <w:rFonts w:ascii="Times New Roman" w:hAnsi="Times New Roman"/>
-                <w:sz w:val="28"/>
-                <w:szCs w:val="28"/>
-              </w:rPr>
-              <w:t xml:space="preserve"> </w:t>
-            </w:r>
-            <w:proofErr w:type="spellStart"/>
-            <w:r>
-              <w:rPr>
-                <w:rFonts w:ascii="Times New Roman" w:hAnsi="Times New Roman"/>
-                <w:sz w:val="28"/>
-                <w:szCs w:val="28"/>
-              </w:rPr>
-              <w:t>расходы</w:t>
-            </w:r>
-            <w:proofErr w:type="spellEnd"/>
+                <w:lang w:val="ru-RU"/>
+              </w:rPr>
+            </w:pPr>
+            <w:r>
+              <w:rPr>
+                <w:rFonts w:ascii="Times New Roman" w:hAnsi="Times New Roman"/>
+                <w:sz w:val="28"/>
+                <w:szCs w:val="28"/>
+                <w:lang w:val="ru-RU"/>
+              </w:rPr>
+              <w:t>Прочие расходы</w:t>
+            </w:r>
           </w:p>
         </w:tc>
         <w:tc>
@@ -11698,13 +11384,15 @@
                 <w:rFonts w:ascii="Times New Roman" w:hAnsi="Times New Roman"/>
                 <w:sz w:val="28"/>
                 <w:szCs w:val="28"/>
-              </w:rPr>
-            </w:pPr>
-            <w:r>
-              <w:rPr>
-                <w:rFonts w:ascii="Times New Roman" w:hAnsi="Times New Roman"/>
-                <w:sz w:val="28"/>
-                <w:szCs w:val="28"/>
+                <w:lang w:val="ru-RU"/>
+              </w:rPr>
+            </w:pPr>
+            <w:r>
+              <w:rPr>
+                <w:rFonts w:ascii="Times New Roman" w:hAnsi="Times New Roman"/>
+                <w:sz w:val="28"/>
+                <w:szCs w:val="28"/>
+                <w:lang w:val="ru-RU"/>
               </w:rPr>
               <w:t>3565,36</w:t>
             </w:r>
@@ -11730,33 +11418,17 @@
                 <w:rFonts w:ascii="Times New Roman" w:hAnsi="Times New Roman"/>
                 <w:sz w:val="28"/>
                 <w:szCs w:val="28"/>
-              </w:rPr>
-            </w:pPr>
-            <w:r>
-              <w:rPr>
-                <w:rFonts w:ascii="Times New Roman" w:hAnsi="Times New Roman"/>
-                <w:sz w:val="28"/>
-                <w:szCs w:val="28"/>
-              </w:rPr>
-              <w:t xml:space="preserve">80% </w:t>
-            </w:r>
-            <w:proofErr w:type="spellStart"/>
-            <w:r>
-              <w:rPr>
-                <w:rFonts w:ascii="Times New Roman" w:hAnsi="Times New Roman"/>
-                <w:sz w:val="28"/>
-                <w:szCs w:val="28"/>
-              </w:rPr>
-              <w:t>от</w:t>
-            </w:r>
-            <w:proofErr w:type="spellEnd"/>
-            <w:r>
-              <w:rPr>
-                <w:rFonts w:ascii="Times New Roman" w:hAnsi="Times New Roman"/>
-                <w:sz w:val="28"/>
-                <w:szCs w:val="28"/>
-              </w:rPr>
-              <w:t xml:space="preserve"> ОЗП</w:t>
+                <w:lang w:val="ru-RU"/>
+              </w:rPr>
+            </w:pPr>
+            <w:r>
+              <w:rPr>
+                <w:rFonts w:ascii="Times New Roman" w:hAnsi="Times New Roman"/>
+                <w:sz w:val="28"/>
+                <w:szCs w:val="28"/>
+                <w:lang w:val="ru-RU"/>
+              </w:rPr>
+              <w:t>80% от ОЗП</w:t>
             </w:r>
           </w:p>
         </w:tc>
@@ -11780,13 +11452,15 @@
                 <w:rFonts w:ascii="Times New Roman" w:hAnsi="Times New Roman"/>
                 <w:sz w:val="28"/>
                 <w:szCs w:val="28"/>
-              </w:rPr>
-            </w:pPr>
-            <w:r>
-              <w:rPr>
-                <w:rFonts w:ascii="Times New Roman" w:hAnsi="Times New Roman"/>
-                <w:sz w:val="28"/>
-                <w:szCs w:val="28"/>
+                <w:lang w:val="ru-RU"/>
+              </w:rPr>
+            </w:pPr>
+            <w:r>
+              <w:rPr>
+                <w:rFonts w:ascii="Times New Roman" w:hAnsi="Times New Roman"/>
+                <w:sz w:val="28"/>
+                <w:szCs w:val="28"/>
+                <w:lang w:val="ru-RU"/>
               </w:rPr>
               <w:t>7</w:t>
             </w:r>
@@ -11812,18 +11486,18 @@
                 <w:rFonts w:ascii="Times New Roman" w:hAnsi="Times New Roman"/>
                 <w:sz w:val="28"/>
                 <w:szCs w:val="28"/>
-              </w:rPr>
-            </w:pPr>
-            <w:proofErr w:type="spellStart"/>
-            <w:r>
-              <w:rPr>
-                <w:rFonts w:ascii="Times New Roman" w:hAnsi="Times New Roman"/>
-                <w:sz w:val="28"/>
-                <w:szCs w:val="28"/>
+                <w:lang w:val="ru-RU"/>
+              </w:rPr>
+            </w:pPr>
+            <w:r>
+              <w:rPr>
+                <w:rFonts w:ascii="Times New Roman" w:hAnsi="Times New Roman"/>
+                <w:sz w:val="28"/>
+                <w:szCs w:val="28"/>
+                <w:lang w:val="ru-RU"/>
               </w:rPr>
               <w:t>Себестоимость</w:t>
             </w:r>
-            <w:proofErr w:type="spellEnd"/>
           </w:p>
         </w:tc>
         <w:tc>
@@ -11846,13 +11520,15 @@
                 <w:rFonts w:ascii="Times New Roman" w:hAnsi="Times New Roman"/>
                 <w:sz w:val="28"/>
                 <w:szCs w:val="28"/>
-              </w:rPr>
-            </w:pPr>
-            <w:r>
-              <w:rPr>
-                <w:rFonts w:ascii="Times New Roman" w:hAnsi="Times New Roman"/>
-                <w:sz w:val="28"/>
-                <w:szCs w:val="28"/>
+                <w:lang w:val="ru-RU"/>
+              </w:rPr>
+            </w:pPr>
+            <w:r>
+              <w:rPr>
+                <w:rFonts w:ascii="Times New Roman" w:hAnsi="Times New Roman"/>
+                <w:sz w:val="28"/>
+                <w:szCs w:val="28"/>
+                <w:lang w:val="ru-RU"/>
               </w:rPr>
               <w:t>13247,63</w:t>
             </w:r>
@@ -11878,17 +11554,18 @@
                 <w:rFonts w:ascii="Times New Roman" w:hAnsi="Times New Roman"/>
                 <w:sz w:val="28"/>
                 <w:szCs w:val="28"/>
-              </w:rPr>
-            </w:pPr>
-            <w:r>
-              <w:rPr>
-                <w:rFonts w:ascii="Times New Roman" w:hAnsi="Times New Roman"/>
-                <w:sz w:val="28"/>
-                <w:szCs w:val="28"/>
+                <w:lang w:val="ru-RU"/>
+              </w:rPr>
+            </w:pPr>
+            <w:r>
+              <w:rPr>
+                <w:rFonts w:ascii="Times New Roman" w:hAnsi="Times New Roman"/>
+                <w:sz w:val="28"/>
+                <w:szCs w:val="28"/>
+                <w:lang w:val="ru-RU"/>
               </w:rPr>
               <w:t>∑ п</w:t>
             </w:r>
-            <w:proofErr w:type="spellStart"/>
             <w:r>
               <w:rPr>
                 <w:rFonts w:ascii="Times New Roman" w:hAnsi="Times New Roman"/>
@@ -11898,12 +11575,12 @@
               </w:rPr>
               <w:t>п</w:t>
             </w:r>
-            <w:proofErr w:type="spellEnd"/>
-            <w:r>
-              <w:rPr>
-                <w:rFonts w:ascii="Times New Roman" w:hAnsi="Times New Roman"/>
-                <w:sz w:val="28"/>
-                <w:szCs w:val="28"/>
+            <w:r>
+              <w:rPr>
+                <w:rFonts w:ascii="Times New Roman" w:hAnsi="Times New Roman"/>
+                <w:sz w:val="28"/>
+                <w:szCs w:val="28"/>
+                <w:lang w:val="ru-RU"/>
               </w:rPr>
               <w:t>.1-6</w:t>
             </w:r>
@@ -11929,13 +11606,15 @@
                 <w:rFonts w:ascii="Times New Roman" w:hAnsi="Times New Roman"/>
                 <w:sz w:val="28"/>
                 <w:szCs w:val="28"/>
-              </w:rPr>
-            </w:pPr>
-            <w:r>
-              <w:rPr>
-                <w:rFonts w:ascii="Times New Roman" w:hAnsi="Times New Roman"/>
-                <w:sz w:val="28"/>
-                <w:szCs w:val="28"/>
+                <w:lang w:val="ru-RU"/>
+              </w:rPr>
+            </w:pPr>
+            <w:r>
+              <w:rPr>
+                <w:rFonts w:ascii="Times New Roman" w:hAnsi="Times New Roman"/>
+                <w:sz w:val="28"/>
+                <w:szCs w:val="28"/>
+                <w:lang w:val="ru-RU"/>
               </w:rPr>
               <w:t>8</w:t>
             </w:r>
@@ -11971,7 +11650,7 @@
                 <w:szCs w:val="28"/>
                 <w:lang w:val="ru-RU"/>
               </w:rPr>
-              <w:t>Прочие</w:t>
+              <w:t>Внепроизводственные расходы</w:t>
             </w:r>
           </w:p>
         </w:tc>
@@ -11995,13 +11674,15 @@
                 <w:rFonts w:ascii="Times New Roman" w:hAnsi="Times New Roman"/>
                 <w:sz w:val="28"/>
                 <w:szCs w:val="28"/>
-              </w:rPr>
-            </w:pPr>
-            <w:r>
-              <w:rPr>
-                <w:rFonts w:ascii="Times New Roman" w:hAnsi="Times New Roman"/>
-                <w:sz w:val="28"/>
-                <w:szCs w:val="28"/>
+                <w:lang w:val="ru-RU"/>
+              </w:rPr>
+            </w:pPr>
+            <w:r>
+              <w:rPr>
+                <w:rFonts w:ascii="Times New Roman" w:hAnsi="Times New Roman"/>
+                <w:sz w:val="28"/>
+                <w:szCs w:val="28"/>
+                <w:lang w:val="ru-RU"/>
               </w:rPr>
               <w:t>264,95</w:t>
             </w:r>
@@ -12027,44 +11708,18 @@
                 <w:rFonts w:ascii="Times New Roman" w:hAnsi="Times New Roman"/>
                 <w:sz w:val="28"/>
                 <w:szCs w:val="28"/>
-              </w:rPr>
-            </w:pPr>
-            <w:r>
-              <w:rPr>
-                <w:rFonts w:ascii="Times New Roman" w:hAnsi="Times New Roman"/>
-                <w:sz w:val="28"/>
-                <w:szCs w:val="28"/>
-              </w:rPr>
-              <w:t xml:space="preserve">2% </w:t>
-            </w:r>
-            <w:proofErr w:type="spellStart"/>
-            <w:r>
-              <w:rPr>
-                <w:rFonts w:ascii="Times New Roman" w:hAnsi="Times New Roman"/>
-                <w:sz w:val="28"/>
-                <w:szCs w:val="28"/>
-              </w:rPr>
-              <w:t>от</w:t>
-            </w:r>
-            <w:proofErr w:type="spellEnd"/>
-            <w:r>
-              <w:rPr>
-                <w:rFonts w:ascii="Times New Roman" w:hAnsi="Times New Roman"/>
-                <w:sz w:val="28"/>
-                <w:szCs w:val="28"/>
-              </w:rPr>
-              <w:t xml:space="preserve"> </w:t>
-            </w:r>
-            <w:proofErr w:type="spellStart"/>
-            <w:r>
-              <w:rPr>
-                <w:rFonts w:ascii="Times New Roman" w:hAnsi="Times New Roman"/>
-                <w:sz w:val="28"/>
-                <w:szCs w:val="28"/>
-              </w:rPr>
-              <w:t>Себестоимости</w:t>
-            </w:r>
-            <w:proofErr w:type="spellEnd"/>
+                <w:lang w:val="ru-RU"/>
+              </w:rPr>
+            </w:pPr>
+            <w:r>
+              <w:rPr>
+                <w:rFonts w:ascii="Times New Roman" w:hAnsi="Times New Roman"/>
+                <w:sz w:val="28"/>
+                <w:szCs w:val="28"/>
+                <w:lang w:val="ru-RU"/>
+              </w:rPr>
+              <w:t>2% от Себестоимости</w:t>
+            </w:r>
           </w:p>
         </w:tc>
       </w:tr>
@@ -12087,13 +11742,15 @@
                 <w:rFonts w:ascii="Times New Roman" w:hAnsi="Times New Roman"/>
                 <w:sz w:val="28"/>
                 <w:szCs w:val="28"/>
-              </w:rPr>
-            </w:pPr>
-            <w:r>
-              <w:rPr>
-                <w:rFonts w:ascii="Times New Roman" w:hAnsi="Times New Roman"/>
-                <w:sz w:val="28"/>
-                <w:szCs w:val="28"/>
+                <w:lang w:val="ru-RU"/>
+              </w:rPr>
+            </w:pPr>
+            <w:r>
+              <w:rPr>
+                <w:rFonts w:ascii="Times New Roman" w:hAnsi="Times New Roman"/>
+                <w:sz w:val="28"/>
+                <w:szCs w:val="28"/>
+                <w:lang w:val="ru-RU"/>
               </w:rPr>
               <w:t>9</w:t>
             </w:r>
@@ -12119,43 +11776,17 @@
                 <w:rFonts w:ascii="Times New Roman" w:hAnsi="Times New Roman"/>
                 <w:sz w:val="28"/>
                 <w:szCs w:val="28"/>
-              </w:rPr>
-            </w:pPr>
-            <w:proofErr w:type="spellStart"/>
-            <w:r>
-              <w:rPr>
-                <w:rFonts w:ascii="Times New Roman" w:hAnsi="Times New Roman"/>
-                <w:sz w:val="28"/>
-                <w:szCs w:val="28"/>
-              </w:rPr>
-              <w:t>Полная</w:t>
-            </w:r>
-            <w:proofErr w:type="spellEnd"/>
-            <w:r>
-              <w:rPr>
-                <w:rFonts w:ascii="Times New Roman" w:hAnsi="Times New Roman"/>
-                <w:sz w:val="28"/>
-                <w:szCs w:val="28"/>
-              </w:rPr>
-              <w:t xml:space="preserve"> </w:t>
-            </w:r>
-            <w:proofErr w:type="spellStart"/>
-            <w:r>
-              <w:rPr>
-                <w:rFonts w:ascii="Times New Roman" w:hAnsi="Times New Roman"/>
-                <w:sz w:val="28"/>
-                <w:szCs w:val="28"/>
-              </w:rPr>
-              <w:t>себестоимость</w:t>
-            </w:r>
-            <w:proofErr w:type="spellEnd"/>
-            <w:r>
-              <w:rPr>
-                <w:rFonts w:ascii="Times New Roman" w:hAnsi="Times New Roman"/>
-                <w:sz w:val="28"/>
-                <w:szCs w:val="28"/>
-              </w:rPr>
-              <w:t>, ПС</w:t>
+                <w:lang w:val="ru-RU"/>
+              </w:rPr>
+            </w:pPr>
+            <w:r>
+              <w:rPr>
+                <w:rFonts w:ascii="Times New Roman" w:hAnsi="Times New Roman"/>
+                <w:sz w:val="28"/>
+                <w:szCs w:val="28"/>
+                <w:lang w:val="ru-RU"/>
+              </w:rPr>
+              <w:t>Полная себестоимость, ПС</w:t>
             </w:r>
           </w:p>
         </w:tc>
@@ -12179,13 +11810,15 @@
                 <w:rFonts w:ascii="Times New Roman" w:hAnsi="Times New Roman"/>
                 <w:sz w:val="28"/>
                 <w:szCs w:val="28"/>
-              </w:rPr>
-            </w:pPr>
-            <w:r>
-              <w:rPr>
-                <w:rFonts w:ascii="Times New Roman" w:hAnsi="Times New Roman"/>
-                <w:sz w:val="28"/>
-                <w:szCs w:val="28"/>
+                <w:lang w:val="ru-RU"/>
+              </w:rPr>
+            </w:pPr>
+            <w:r>
+              <w:rPr>
+                <w:rFonts w:ascii="Times New Roman" w:hAnsi="Times New Roman"/>
+                <w:sz w:val="28"/>
+                <w:szCs w:val="28"/>
+                <w:lang w:val="ru-RU"/>
               </w:rPr>
               <w:t>13512,58</w:t>
             </w:r>
@@ -12211,17 +11844,18 @@
                 <w:rFonts w:ascii="Times New Roman" w:hAnsi="Times New Roman"/>
                 <w:sz w:val="28"/>
                 <w:szCs w:val="28"/>
-              </w:rPr>
-            </w:pPr>
-            <w:r>
-              <w:rPr>
-                <w:rFonts w:ascii="Times New Roman" w:hAnsi="Times New Roman"/>
-                <w:sz w:val="28"/>
-                <w:szCs w:val="28"/>
+                <w:lang w:val="ru-RU"/>
+              </w:rPr>
+            </w:pPr>
+            <w:r>
+              <w:rPr>
+                <w:rFonts w:ascii="Times New Roman" w:hAnsi="Times New Roman"/>
+                <w:sz w:val="28"/>
+                <w:szCs w:val="28"/>
+                <w:lang w:val="ru-RU"/>
               </w:rPr>
               <w:t>∑ п</w:t>
             </w:r>
-            <w:proofErr w:type="spellStart"/>
             <w:r>
               <w:rPr>
                 <w:rFonts w:ascii="Times New Roman" w:hAnsi="Times New Roman"/>
@@ -12231,12 +11865,12 @@
               </w:rPr>
               <w:t>п</w:t>
             </w:r>
-            <w:proofErr w:type="spellEnd"/>
-            <w:r>
-              <w:rPr>
-                <w:rFonts w:ascii="Times New Roman" w:hAnsi="Times New Roman"/>
-                <w:sz w:val="28"/>
-                <w:szCs w:val="28"/>
+            <w:r>
+              <w:rPr>
+                <w:rFonts w:ascii="Times New Roman" w:hAnsi="Times New Roman"/>
+                <w:sz w:val="28"/>
+                <w:szCs w:val="28"/>
+                <w:lang w:val="ru-RU"/>
               </w:rPr>
               <w:t>.7-8</w:t>
             </w:r>
@@ -12262,13 +11896,15 @@
                 <w:rFonts w:ascii="Times New Roman" w:hAnsi="Times New Roman"/>
                 <w:sz w:val="28"/>
                 <w:szCs w:val="28"/>
-              </w:rPr>
-            </w:pPr>
-            <w:r>
-              <w:rPr>
-                <w:rFonts w:ascii="Times New Roman" w:hAnsi="Times New Roman"/>
-                <w:sz w:val="28"/>
-                <w:szCs w:val="28"/>
+                <w:lang w:val="ru-RU"/>
+              </w:rPr>
+            </w:pPr>
+            <w:r>
+              <w:rPr>
+                <w:rFonts w:ascii="Times New Roman" w:hAnsi="Times New Roman"/>
+                <w:sz w:val="28"/>
+                <w:szCs w:val="28"/>
+                <w:lang w:val="ru-RU"/>
               </w:rPr>
               <w:t>10</w:t>
             </w:r>
@@ -12294,18 +11930,18 @@
                 <w:rFonts w:ascii="Times New Roman" w:hAnsi="Times New Roman"/>
                 <w:sz w:val="28"/>
                 <w:szCs w:val="28"/>
-              </w:rPr>
-            </w:pPr>
-            <w:proofErr w:type="spellStart"/>
-            <w:r>
-              <w:rPr>
-                <w:rFonts w:ascii="Times New Roman" w:hAnsi="Times New Roman"/>
-                <w:sz w:val="28"/>
-                <w:szCs w:val="28"/>
+                <w:lang w:val="ru-RU"/>
+              </w:rPr>
+            </w:pPr>
+            <w:r>
+              <w:rPr>
+                <w:rFonts w:ascii="Times New Roman" w:hAnsi="Times New Roman"/>
+                <w:sz w:val="28"/>
+                <w:szCs w:val="28"/>
+                <w:lang w:val="ru-RU"/>
               </w:rPr>
               <w:t>Прибыль</w:t>
             </w:r>
-            <w:proofErr w:type="spellEnd"/>
           </w:p>
         </w:tc>
         <w:tc>
@@ -12328,13 +11964,15 @@
                 <w:rFonts w:ascii="Times New Roman" w:hAnsi="Times New Roman"/>
                 <w:sz w:val="28"/>
                 <w:szCs w:val="28"/>
-              </w:rPr>
-            </w:pPr>
-            <w:r>
-              <w:rPr>
-                <w:rFonts w:ascii="Times New Roman" w:hAnsi="Times New Roman"/>
-                <w:sz w:val="28"/>
-                <w:szCs w:val="28"/>
+                <w:lang w:val="ru-RU"/>
+              </w:rPr>
+            </w:pPr>
+            <w:r>
+              <w:rPr>
+                <w:rFonts w:ascii="Times New Roman" w:hAnsi="Times New Roman"/>
+                <w:sz w:val="28"/>
+                <w:szCs w:val="28"/>
+                <w:lang w:val="ru-RU"/>
               </w:rPr>
               <w:t>2702,52</w:t>
             </w:r>
@@ -12360,33 +11998,17 @@
                 <w:rFonts w:ascii="Times New Roman" w:hAnsi="Times New Roman"/>
                 <w:sz w:val="28"/>
                 <w:szCs w:val="28"/>
-              </w:rPr>
-            </w:pPr>
-            <w:r>
-              <w:rPr>
-                <w:rFonts w:ascii="Times New Roman" w:hAnsi="Times New Roman"/>
-                <w:sz w:val="28"/>
-                <w:szCs w:val="28"/>
-              </w:rPr>
-              <w:t xml:space="preserve">20% </w:t>
-            </w:r>
-            <w:proofErr w:type="spellStart"/>
-            <w:r>
-              <w:rPr>
-                <w:rFonts w:ascii="Times New Roman" w:hAnsi="Times New Roman"/>
-                <w:sz w:val="28"/>
-                <w:szCs w:val="28"/>
-              </w:rPr>
-              <w:t>от</w:t>
-            </w:r>
-            <w:proofErr w:type="spellEnd"/>
-            <w:r>
-              <w:rPr>
-                <w:rFonts w:ascii="Times New Roman" w:hAnsi="Times New Roman"/>
-                <w:sz w:val="28"/>
-                <w:szCs w:val="28"/>
-              </w:rPr>
-              <w:t xml:space="preserve"> ПС</w:t>
+                <w:lang w:val="ru-RU"/>
+              </w:rPr>
+            </w:pPr>
+            <w:r>
+              <w:rPr>
+                <w:rFonts w:ascii="Times New Roman" w:hAnsi="Times New Roman"/>
+                <w:sz w:val="28"/>
+                <w:szCs w:val="28"/>
+                <w:lang w:val="ru-RU"/>
+              </w:rPr>
+              <w:t>20% от ПС</w:t>
             </w:r>
           </w:p>
         </w:tc>
@@ -12410,14 +12032,17 @@
                 <w:rFonts w:ascii="Times New Roman" w:hAnsi="Times New Roman"/>
                 <w:sz w:val="28"/>
                 <w:szCs w:val="28"/>
-              </w:rPr>
-            </w:pPr>
-            <w:r>
-              <w:rPr>
-                <w:rFonts w:ascii="Times New Roman" w:hAnsi="Times New Roman"/>
-                <w:sz w:val="28"/>
-                <w:szCs w:val="28"/>
-              </w:rPr>
+                <w:lang w:val="ru-RU"/>
+              </w:rPr>
+            </w:pPr>
+            <w:r>
+              <w:rPr>
+                <w:rFonts w:ascii="Times New Roman" w:hAnsi="Times New Roman"/>
+                <w:sz w:val="28"/>
+                <w:szCs w:val="28"/>
+                <w:lang w:val="ru-RU"/>
+              </w:rPr>
+              <w:lastRenderedPageBreak/>
               <w:t>11</w:t>
             </w:r>
           </w:p>
@@ -12442,36 +12067,18 @@
                 <w:rFonts w:ascii="Times New Roman" w:hAnsi="Times New Roman"/>
                 <w:sz w:val="28"/>
                 <w:szCs w:val="28"/>
-              </w:rPr>
-            </w:pPr>
-            <w:proofErr w:type="spellStart"/>
-            <w:r>
-              <w:rPr>
-                <w:rFonts w:ascii="Times New Roman" w:hAnsi="Times New Roman"/>
-                <w:sz w:val="28"/>
-                <w:szCs w:val="28"/>
-              </w:rPr>
-              <w:t>Цена</w:t>
-            </w:r>
-            <w:proofErr w:type="spellEnd"/>
-            <w:r>
-              <w:rPr>
-                <w:rFonts w:ascii="Times New Roman" w:hAnsi="Times New Roman"/>
-                <w:sz w:val="28"/>
-                <w:szCs w:val="28"/>
-              </w:rPr>
-              <w:t xml:space="preserve"> </w:t>
-            </w:r>
-            <w:proofErr w:type="spellStart"/>
-            <w:r>
-              <w:rPr>
-                <w:rFonts w:ascii="Times New Roman" w:hAnsi="Times New Roman"/>
-                <w:sz w:val="28"/>
-                <w:szCs w:val="28"/>
-              </w:rPr>
-              <w:t>изготовления</w:t>
-            </w:r>
-            <w:proofErr w:type="spellEnd"/>
+                <w:lang w:val="ru-RU"/>
+              </w:rPr>
+            </w:pPr>
+            <w:r>
+              <w:rPr>
+                <w:rFonts w:ascii="Times New Roman" w:hAnsi="Times New Roman"/>
+                <w:sz w:val="28"/>
+                <w:szCs w:val="28"/>
+                <w:lang w:val="ru-RU"/>
+              </w:rPr>
+              <w:t>Цена изготовления</w:t>
+            </w:r>
           </w:p>
         </w:tc>
         <w:tc>
@@ -12502,6 +12109,7 @@
                 <w:rFonts w:ascii="Times New Roman" w:hAnsi="Times New Roman"/>
                 <w:sz w:val="28"/>
                 <w:szCs w:val="28"/>
+                <w:lang w:val="ru-RU"/>
               </w:rPr>
               <w:t>16215,1</w:t>
             </w:r>
@@ -12536,26 +12144,18 @@
                 <w:rFonts w:ascii="Times New Roman" w:hAnsi="Times New Roman"/>
                 <w:sz w:val="28"/>
                 <w:szCs w:val="28"/>
-              </w:rPr>
-            </w:pPr>
-            <w:r>
-              <w:rPr>
-                <w:rFonts w:ascii="Times New Roman" w:hAnsi="Times New Roman"/>
-                <w:sz w:val="28"/>
-                <w:szCs w:val="28"/>
-              </w:rPr>
-              <w:t xml:space="preserve">ПС+ </w:t>
-            </w:r>
-            <w:proofErr w:type="spellStart"/>
-            <w:r>
-              <w:rPr>
-                <w:rFonts w:ascii="Times New Roman" w:hAnsi="Times New Roman"/>
-                <w:sz w:val="28"/>
-                <w:szCs w:val="28"/>
-              </w:rPr>
-              <w:t>Прибыль</w:t>
-            </w:r>
-            <w:proofErr w:type="spellEnd"/>
+                <w:lang w:val="ru-RU"/>
+              </w:rPr>
+            </w:pPr>
+            <w:r>
+              <w:rPr>
+                <w:rFonts w:ascii="Times New Roman" w:hAnsi="Times New Roman"/>
+                <w:sz w:val="28"/>
+                <w:szCs w:val="28"/>
+                <w:lang w:val="ru-RU"/>
+              </w:rPr>
+              <w:t>ПС+ Прибыль</w:t>
+            </w:r>
           </w:p>
         </w:tc>
       </w:tr>
@@ -12578,15 +12178,16 @@
                 <w:rFonts w:ascii="Times New Roman" w:hAnsi="Times New Roman"/>
                 <w:sz w:val="28"/>
                 <w:szCs w:val="28"/>
-              </w:rPr>
-            </w:pPr>
-            <w:r>
-              <w:rPr>
-                <w:rFonts w:ascii="Times New Roman" w:hAnsi="Times New Roman"/>
-                <w:sz w:val="28"/>
-                <w:szCs w:val="28"/>
-              </w:rPr>
-              <w:lastRenderedPageBreak/>
+                <w:lang w:val="ru-RU"/>
+              </w:rPr>
+            </w:pPr>
+            <w:r>
+              <w:rPr>
+                <w:rFonts w:ascii="Times New Roman" w:hAnsi="Times New Roman"/>
+                <w:sz w:val="28"/>
+                <w:szCs w:val="28"/>
+                <w:lang w:val="ru-RU"/>
+              </w:rPr>
               <w:t>12</w:t>
             </w:r>
           </w:p>
@@ -12645,13 +12246,15 @@
                 <w:rFonts w:ascii="Times New Roman" w:hAnsi="Times New Roman"/>
                 <w:sz w:val="28"/>
                 <w:szCs w:val="28"/>
-              </w:rPr>
-            </w:pPr>
-            <w:r>
-              <w:rPr>
-                <w:rFonts w:ascii="Times New Roman" w:hAnsi="Times New Roman"/>
-                <w:sz w:val="28"/>
-                <w:szCs w:val="28"/>
+                <w:lang w:val="ru-RU"/>
+              </w:rPr>
+            </w:pPr>
+            <w:r>
+              <w:rPr>
+                <w:rFonts w:ascii="Times New Roman" w:hAnsi="Times New Roman"/>
+                <w:sz w:val="28"/>
+                <w:szCs w:val="28"/>
+                <w:lang w:val="ru-RU"/>
               </w:rPr>
               <w:t>3243.02</w:t>
             </w:r>
@@ -12677,33 +12280,17 @@
                 <w:rFonts w:ascii="Times New Roman" w:hAnsi="Times New Roman"/>
                 <w:sz w:val="28"/>
                 <w:szCs w:val="28"/>
-              </w:rPr>
-            </w:pPr>
-            <w:r>
-              <w:rPr>
-                <w:rFonts w:ascii="Times New Roman" w:hAnsi="Times New Roman"/>
-                <w:sz w:val="28"/>
-                <w:szCs w:val="28"/>
-              </w:rPr>
-              <w:t xml:space="preserve">20% </w:t>
-            </w:r>
-            <w:proofErr w:type="spellStart"/>
-            <w:r>
-              <w:rPr>
-                <w:rFonts w:ascii="Times New Roman" w:hAnsi="Times New Roman"/>
-                <w:sz w:val="28"/>
-                <w:szCs w:val="28"/>
-              </w:rPr>
-              <w:t>от</w:t>
-            </w:r>
-            <w:proofErr w:type="spellEnd"/>
-            <w:r>
-              <w:rPr>
-                <w:rFonts w:ascii="Times New Roman" w:hAnsi="Times New Roman"/>
-                <w:sz w:val="28"/>
-                <w:szCs w:val="28"/>
-              </w:rPr>
-              <w:t xml:space="preserve"> п.11</w:t>
+                <w:lang w:val="ru-RU"/>
+              </w:rPr>
+            </w:pPr>
+            <w:r>
+              <w:rPr>
+                <w:rFonts w:ascii="Times New Roman" w:hAnsi="Times New Roman"/>
+                <w:sz w:val="28"/>
+                <w:szCs w:val="28"/>
+                <w:lang w:val="ru-RU"/>
+              </w:rPr>
+              <w:t>20% от п.11</w:t>
             </w:r>
           </w:p>
         </w:tc>
@@ -12727,13 +12314,15 @@
                 <w:rFonts w:ascii="Times New Roman" w:hAnsi="Times New Roman"/>
                 <w:sz w:val="28"/>
                 <w:szCs w:val="28"/>
-              </w:rPr>
-            </w:pPr>
-            <w:r>
-              <w:rPr>
-                <w:rFonts w:ascii="Times New Roman" w:hAnsi="Times New Roman"/>
-                <w:sz w:val="28"/>
-                <w:szCs w:val="28"/>
+                <w:lang w:val="ru-RU"/>
+              </w:rPr>
+            </w:pPr>
+            <w:r>
+              <w:rPr>
+                <w:rFonts w:ascii="Times New Roman" w:hAnsi="Times New Roman"/>
+                <w:sz w:val="28"/>
+                <w:szCs w:val="28"/>
+                <w:lang w:val="ru-RU"/>
               </w:rPr>
               <w:t>13</w:t>
             </w:r>
@@ -12759,43 +12348,17 @@
                 <w:rFonts w:ascii="Times New Roman" w:hAnsi="Times New Roman"/>
                 <w:sz w:val="28"/>
                 <w:szCs w:val="28"/>
-              </w:rPr>
-            </w:pPr>
-            <w:proofErr w:type="spellStart"/>
-            <w:r>
-              <w:rPr>
-                <w:rFonts w:ascii="Times New Roman" w:hAnsi="Times New Roman"/>
-                <w:sz w:val="28"/>
-                <w:szCs w:val="28"/>
-              </w:rPr>
-              <w:t>Цена</w:t>
-            </w:r>
-            <w:proofErr w:type="spellEnd"/>
-            <w:r>
-              <w:rPr>
-                <w:rFonts w:ascii="Times New Roman" w:hAnsi="Times New Roman"/>
-                <w:sz w:val="28"/>
-                <w:szCs w:val="28"/>
-              </w:rPr>
-              <w:t xml:space="preserve"> с </w:t>
-            </w:r>
-            <w:proofErr w:type="spellStart"/>
-            <w:r>
-              <w:rPr>
-                <w:rFonts w:ascii="Times New Roman" w:hAnsi="Times New Roman"/>
-                <w:sz w:val="28"/>
-                <w:szCs w:val="28"/>
-              </w:rPr>
-              <w:t>учетом</w:t>
-            </w:r>
-            <w:proofErr w:type="spellEnd"/>
-            <w:r>
-              <w:rPr>
-                <w:rFonts w:ascii="Times New Roman" w:hAnsi="Times New Roman"/>
-                <w:sz w:val="28"/>
-                <w:szCs w:val="28"/>
-              </w:rPr>
-              <w:t xml:space="preserve"> НДС</w:t>
+                <w:lang w:val="ru-RU"/>
+              </w:rPr>
+            </w:pPr>
+            <w:r>
+              <w:rPr>
+                <w:rFonts w:ascii="Times New Roman" w:hAnsi="Times New Roman"/>
+                <w:sz w:val="28"/>
+                <w:szCs w:val="28"/>
+                <w:lang w:val="ru-RU"/>
+              </w:rPr>
+              <w:t>Цена с учетом НДС</w:t>
             </w:r>
           </w:p>
         </w:tc>
@@ -12819,13 +12382,15 @@
                 <w:rFonts w:ascii="Times New Roman" w:hAnsi="Times New Roman"/>
                 <w:sz w:val="28"/>
                 <w:szCs w:val="28"/>
-              </w:rPr>
-            </w:pPr>
-            <w:r>
-              <w:rPr>
-                <w:rFonts w:ascii="Times New Roman" w:hAnsi="Times New Roman"/>
-                <w:sz w:val="28"/>
-                <w:szCs w:val="28"/>
+                <w:lang w:val="ru-RU"/>
+              </w:rPr>
+            </w:pPr>
+            <w:r>
+              <w:rPr>
+                <w:rFonts w:ascii="Times New Roman" w:hAnsi="Times New Roman"/>
+                <w:sz w:val="28"/>
+                <w:szCs w:val="28"/>
+                <w:lang w:val="ru-RU"/>
               </w:rPr>
               <w:t>19458.12</w:t>
             </w:r>
@@ -12851,17 +12416,18 @@
                 <w:rFonts w:ascii="Times New Roman" w:hAnsi="Times New Roman"/>
                 <w:sz w:val="28"/>
                 <w:szCs w:val="28"/>
-              </w:rPr>
-            </w:pPr>
-            <w:r>
-              <w:rPr>
-                <w:rFonts w:ascii="Times New Roman" w:hAnsi="Times New Roman"/>
-                <w:sz w:val="28"/>
-                <w:szCs w:val="28"/>
+                <w:lang w:val="ru-RU"/>
+              </w:rPr>
+            </w:pPr>
+            <w:r>
+              <w:rPr>
+                <w:rFonts w:ascii="Times New Roman" w:hAnsi="Times New Roman"/>
+                <w:sz w:val="28"/>
+                <w:szCs w:val="28"/>
+                <w:lang w:val="ru-RU"/>
               </w:rPr>
               <w:t>∑ п</w:t>
             </w:r>
-            <w:proofErr w:type="spellStart"/>
             <w:r>
               <w:rPr>
                 <w:rFonts w:ascii="Times New Roman" w:hAnsi="Times New Roman"/>
@@ -12871,12 +12437,12 @@
               </w:rPr>
               <w:t>п</w:t>
             </w:r>
-            <w:proofErr w:type="spellEnd"/>
-            <w:r>
-              <w:rPr>
-                <w:rFonts w:ascii="Times New Roman" w:hAnsi="Times New Roman"/>
-                <w:sz w:val="28"/>
-                <w:szCs w:val="28"/>
+            <w:r>
+              <w:rPr>
+                <w:rFonts w:ascii="Times New Roman" w:hAnsi="Times New Roman"/>
+                <w:sz w:val="28"/>
+                <w:szCs w:val="28"/>
+                <w:lang w:val="ru-RU"/>
               </w:rPr>
               <w:t>.11-12</w:t>
             </w:r>
@@ -14276,7 +13842,6 @@
           <w:rFonts w:ascii="Times New Roman" w:hAnsi="Times New Roman"/>
           <w:sz w:val="28"/>
           <w:szCs w:val="28"/>
-          <w:lang w:val="ru-RU"/>
         </w:rPr>
       </w:pPr>
       <w:r>
@@ -14286,7 +13851,42 @@
           <w:szCs w:val="28"/>
           <w:lang w:val="ru-RU"/>
         </w:rPr>
-        <w:t>- Определены трудоемкости этапов, расстановка исполнителей. Трудоемкость составляет  141 чел/час.</w:t>
+        <w:t xml:space="preserve">- </w:t>
+      </w:r>
+      <w:r>
+        <w:rPr>
+          <w:rFonts w:ascii="Times New Roman" w:hAnsi="Times New Roman"/>
+          <w:sz w:val="28"/>
+          <w:szCs w:val="28"/>
+          <w:lang w:val="ru-RU"/>
+        </w:rPr>
+        <w:t>о</w:t>
+      </w:r>
+      <w:r>
+        <w:rPr>
+          <w:rFonts w:ascii="Times New Roman" w:hAnsi="Times New Roman"/>
+          <w:sz w:val="28"/>
+          <w:szCs w:val="28"/>
+          <w:lang w:val="ru-RU"/>
+        </w:rPr>
+        <w:t>пределены трудоемкости этапов, расстановка исполнителей. Трудо</w:t>
+      </w:r>
+      <w:r>
+        <w:rPr>
+          <w:rFonts w:ascii="Times New Roman" w:hAnsi="Times New Roman"/>
+          <w:sz w:val="28"/>
+          <w:szCs w:val="28"/>
+          <w:lang w:val="ru-RU"/>
+        </w:rPr>
+        <w:t>емкость составляет  141 чел/час</w:t>
+      </w:r>
+      <w:r>
+        <w:rPr>
+          <w:rFonts w:ascii="Times New Roman" w:hAnsi="Times New Roman"/>
+          <w:sz w:val="28"/>
+          <w:szCs w:val="28"/>
+        </w:rPr>
+        <w:t>;</w:t>
       </w:r>
     </w:p>
     <w:p>
@@ -14297,7 +13897,6 @@
           <w:rFonts w:ascii="Times New Roman" w:hAnsi="Times New Roman"/>
           <w:sz w:val="28"/>
           <w:szCs w:val="28"/>
-          <w:lang w:val="ru-RU"/>
         </w:rPr>
       </w:pPr>
       <w:r>
@@ -14307,7 +13906,33 @@
           <w:szCs w:val="28"/>
           <w:lang w:val="ru-RU"/>
         </w:rPr>
-        <w:t>- Проведен расчет цены прибора. Она составляет, без НДС — 16215.1 и с учетом -  19458.12 грн.</w:t>
+        <w:t>- п</w:t>
+      </w:r>
+      <w:r>
+        <w:rPr>
+          <w:rFonts w:ascii="Times New Roman" w:hAnsi="Times New Roman"/>
+          <w:sz w:val="28"/>
+          <w:szCs w:val="28"/>
+          <w:lang w:val="ru-RU"/>
+        </w:rPr>
+        <w:t>роведен расчет цены прибора. Она составляет, без НДС — 162</w:t>
+      </w:r>
+      <w:r>
+        <w:rPr>
+          <w:rFonts w:ascii="Times New Roman" w:hAnsi="Times New Roman"/>
+          <w:sz w:val="28"/>
+          <w:szCs w:val="28"/>
+          <w:lang w:val="ru-RU"/>
+        </w:rPr>
+        <w:t>15.1 и с учетом -  19458.12 грн</w:t>
+      </w:r>
+      <w:r>
+        <w:rPr>
+          <w:rFonts w:ascii="Times New Roman" w:hAnsi="Times New Roman"/>
+          <w:sz w:val="28"/>
+          <w:szCs w:val="28"/>
+        </w:rPr>
+        <w:t>;</w:t>
       </w:r>
     </w:p>
     <w:p>
@@ -14318,7 +13943,6 @@
           <w:rFonts w:ascii="Times New Roman" w:hAnsi="Times New Roman"/>
           <w:sz w:val="28"/>
           <w:szCs w:val="28"/>
-          <w:lang w:val="ru-RU"/>
         </w:rPr>
       </w:pPr>
       <w:r>
@@ -14328,7 +13952,33 @@
           <w:szCs w:val="28"/>
           <w:lang w:val="ru-RU"/>
         </w:rPr>
-        <w:t>- Проведен расчет заработной платы, определена цена темы. Основная заработная плата — 4456,7, а цена темы -  16215.1.</w:t>
+        <w:t>- п</w:t>
+      </w:r>
+      <w:r>
+        <w:rPr>
+          <w:rFonts w:ascii="Times New Roman" w:hAnsi="Times New Roman"/>
+          <w:sz w:val="28"/>
+          <w:szCs w:val="28"/>
+          <w:lang w:val="ru-RU"/>
+        </w:rPr>
+        <w:t>роведен расчет заработной платы, определена цена темы. Основная заработная плата — 4456,7, а це</w:t>
+      </w:r>
+      <w:r>
+        <w:rPr>
+          <w:rFonts w:ascii="Times New Roman" w:hAnsi="Times New Roman"/>
+          <w:sz w:val="28"/>
+          <w:szCs w:val="28"/>
+          <w:lang w:val="ru-RU"/>
+        </w:rPr>
+        <w:t>на темы -  16215.1</w:t>
+      </w:r>
+      <w:r>
+        <w:rPr>
+          <w:rFonts w:ascii="Times New Roman" w:hAnsi="Times New Roman"/>
+          <w:sz w:val="28"/>
+          <w:szCs w:val="28"/>
+        </w:rPr>
+        <w:t>;</w:t>
       </w:r>
     </w:p>
     <w:p>
@@ -14343,7 +13993,16 @@
           <w:szCs w:val="28"/>
           <w:lang w:val="ru-RU"/>
         </w:rPr>
-        <w:t>- Построен график безубыточности производства.</w:t>
+        <w:t>-  п</w:t>
+      </w:r>
+      <w:r>
+        <w:rPr>
+          <w:rFonts w:ascii="Times New Roman" w:hAnsi="Times New Roman"/>
+          <w:sz w:val="28"/>
+          <w:szCs w:val="28"/>
+          <w:lang w:val="ru-RU"/>
+        </w:rPr>
+        <w:t>остроен график безубыточности производства.</w:t>
       </w:r>
     </w:p>
     <w:sectPr>

</xml_diff>